<commit_message>
puntos del uno al cuatro
</commit_message>
<xml_diff>
--- a/AD-3 Proyecto Real_ Grupo6.docx
+++ b/AD-3 Proyecto Real_ Grupo6.docx
@@ -1,6 +1,6 @@
 
 <file path=word/document.xml><?xml version="1.0" encoding="utf-8"?>
-<w:document xmlns:wpc="http://schemas.microsoft.com/office/word/2010/wordprocessingCanvas" xmlns:cx="http://schemas.microsoft.com/office/drawing/2014/chartex" xmlns:cx1="http://schemas.microsoft.com/office/drawing/2015/9/8/chartex" xmlns:cx2="http://schemas.microsoft.com/office/drawing/2015/10/21/chartex" xmlns:cx3="http://schemas.microsoft.com/office/drawing/2016/5/9/chartex" xmlns:cx4="http://schemas.microsoft.com/office/drawing/2016/5/10/chartex" xmlns:cx5="http://schemas.microsoft.com/office/drawing/2016/5/11/chartex" xmlns:cx6="http://schemas.microsoft.com/office/drawing/2016/5/12/chartex" xmlns:cx7="http://schemas.microsoft.com/office/drawing/2016/5/13/chartex" xmlns:cx8="http://schemas.microsoft.com/office/drawing/2016/5/14/chartex" xmlns:mc="http://schemas.openxmlformats.org/markup-compatibility/2006" xmlns:aink="http://schemas.microsoft.com/office/drawing/2016/ink" xmlns:am3d="http://schemas.microsoft.com/office/drawing/2017/model3d" xmlns:o="urn:schemas-microsoft-com:office:office" xmlns:oel="http://schemas.microsoft.com/office/2019/extlst" xmlns:r="http://schemas.openxmlformats.org/officeDocument/2006/relationships" xmlns:m="http://schemas.openxmlformats.org/officeDocument/2006/math" xmlns:v="urn:schemas-microsoft-com:vml" xmlns:wp14="http://schemas.microsoft.com/office/word/2010/wordprocessingDrawing" xmlns:wp="http://schemas.openxmlformats.org/drawingml/2006/wordprocessingDrawing" xmlns:w10="urn:schemas-microsoft-com:office:word" xmlns:w="http://schemas.openxmlformats.org/wordprocessingml/2006/main" xmlns:w14="http://schemas.microsoft.com/office/word/2010/wordml" xmlns:w15="http://schemas.microsoft.com/office/word/2012/wordml" xmlns:w16cex="http://schemas.microsoft.com/office/word/2018/wordml/cex" xmlns:w16cid="http://schemas.microsoft.com/office/word/2016/wordml/cid" xmlns:w16="http://schemas.microsoft.com/office/word/2018/wordml" xmlns:w16du="http://schemas.microsoft.com/office/word/2023/wordml/word16du" xmlns:w16sdtdh="http://schemas.microsoft.com/office/word/2020/wordml/sdtdatahash" xmlns:w16se="http://schemas.microsoft.com/office/word/2015/wordml/symex" xmlns:wpg="http://schemas.microsoft.com/office/word/2010/wordprocessingGroup" xmlns:wpi="http://schemas.microsoft.com/office/word/2010/wordprocessingInk" xmlns:wne="http://schemas.microsoft.com/office/word/2006/wordml" xmlns:wps="http://schemas.microsoft.com/office/word/2010/wordprocessingShape" mc:Ignorable="w14 w15 w16se w16cid w16 w16cex w16sdtdh w16du wp14">
+<w:document xmlns:wpc="http://schemas.microsoft.com/office/word/2010/wordprocessingCanvas" xmlns:cx="http://schemas.microsoft.com/office/drawing/2014/chartex" xmlns:cx1="http://schemas.microsoft.com/office/drawing/2015/9/8/chartex" xmlns:cx2="http://schemas.microsoft.com/office/drawing/2015/10/21/chartex" xmlns:cx3="http://schemas.microsoft.com/office/drawing/2016/5/9/chartex" xmlns:cx4="http://schemas.microsoft.com/office/drawing/2016/5/10/chartex" xmlns:cx5="http://schemas.microsoft.com/office/drawing/2016/5/11/chartex" xmlns:cx6="http://schemas.microsoft.com/office/drawing/2016/5/12/chartex" xmlns:cx7="http://schemas.microsoft.com/office/drawing/2016/5/13/chartex" xmlns:cx8="http://schemas.microsoft.com/office/drawing/2016/5/14/chartex" xmlns:mc="http://schemas.openxmlformats.org/markup-compatibility/2006" xmlns:aink="http://schemas.microsoft.com/office/drawing/2016/ink" xmlns:am3d="http://schemas.microsoft.com/office/drawing/2017/model3d" xmlns:o="urn:schemas-microsoft-com:office:office" xmlns:oel="http://schemas.microsoft.com/office/2019/extlst" xmlns:r="http://schemas.openxmlformats.org/officeDocument/2006/relationships" xmlns:m="http://schemas.openxmlformats.org/officeDocument/2006/math" xmlns:v="urn:schemas-microsoft-com:vml" xmlns:wp14="http://schemas.microsoft.com/office/word/2010/wordprocessingDrawing" xmlns:wp="http://schemas.openxmlformats.org/drawingml/2006/wordprocessingDrawing" xmlns:w10="urn:schemas-microsoft-com:office:word" xmlns:w="http://schemas.openxmlformats.org/wordprocessingml/2006/main" xmlns:w14="http://schemas.microsoft.com/office/word/2010/wordml" xmlns:w15="http://schemas.microsoft.com/office/word/2012/wordml" xmlns:w16cex="http://schemas.microsoft.com/office/word/2018/wordml/cex" xmlns:w16cid="http://schemas.microsoft.com/office/word/2016/wordml/cid" xmlns:w16="http://schemas.microsoft.com/office/word/2018/wordml" xmlns:w16sdtdh="http://schemas.microsoft.com/office/word/2020/wordml/sdtdatahash" xmlns:w16se="http://schemas.microsoft.com/office/word/2015/wordml/symex" xmlns:wpg="http://schemas.microsoft.com/office/word/2010/wordprocessingGroup" xmlns:wpi="http://schemas.microsoft.com/office/word/2010/wordprocessingInk" xmlns:wne="http://schemas.microsoft.com/office/word/2006/wordml" xmlns:wps="http://schemas.microsoft.com/office/word/2010/wordprocessingShape" mc:Ignorable="w14 w15 w16se w16cid w16 w16cex w16sdtdh wp14">
   <w:body>
     <w:p>
       <w:pPr>
@@ -821,7 +821,21 @@
         <w:rPr>
           <w:lang w:val="es-ES"/>
         </w:rPr>
-        <w:t xml:space="preserve">Gerard Perujo </w:t>
+        <w:t xml:space="preserve">Gerard </w:t>
+      </w:r>
+      <w:proofErr w:type="spellStart"/>
+      <w:r>
+        <w:rPr>
+          <w:lang w:val="es-ES"/>
+        </w:rPr>
+        <w:t>Perujo</w:t>
+      </w:r>
+      <w:proofErr w:type="spellEnd"/>
+      <w:r>
+        <w:rPr>
+          <w:lang w:val="es-ES"/>
+        </w:rPr>
+        <w:t xml:space="preserve"> </w:t>
       </w:r>
       <w:proofErr w:type="spellStart"/>
       <w:r>
@@ -2114,7 +2128,620 @@
     </w:p>
     <w:p>
       <w:pPr>
-        <w:ind w:left="993" w:right="-1" w:hanging="567"/>
+        <w:pStyle w:val="Prrafodelista"/>
+        <w:ind w:right="-1"/>
+        <w:rPr>
+          <w:rFonts w:cstheme="minorHAnsi"/>
+          <w:sz w:val="24"/>
+          <w:szCs w:val="24"/>
+          <w:lang w:val="es-ES"/>
+        </w:rPr>
+      </w:pPr>
+    </w:p>
+    <w:p>
+      <w:pPr>
+        <w:pStyle w:val="Prrafodelista"/>
+        <w:numPr>
+          <w:ilvl w:val="0"/>
+          <w:numId w:val="12"/>
+        </w:numPr>
+        <w:ind w:right="-1"/>
+        <w:rPr>
+          <w:rFonts w:cstheme="minorHAnsi"/>
+          <w:sz w:val="24"/>
+          <w:szCs w:val="24"/>
+          <w:lang w:val="es-ES"/>
+        </w:rPr>
+      </w:pPr>
+      <w:r>
+        <w:rPr>
+          <w:rFonts w:cstheme="minorHAnsi"/>
+          <w:sz w:val="24"/>
+          <w:szCs w:val="24"/>
+          <w:lang w:val="es-ES"/>
+        </w:rPr>
+        <w:t xml:space="preserve">Dominio del cliente: </w:t>
+      </w:r>
+      <w:r>
+        <w:rPr>
+          <w:rFonts w:cstheme="minorHAnsi"/>
+          <w:sz w:val="24"/>
+          <w:szCs w:val="24"/>
+          <w:lang w:val="es-ES"/>
+        </w:rPr>
+        <w:t>f</w:t>
+      </w:r>
+      <w:r>
+        <w:rPr>
+          <w:rFonts w:cstheme="minorHAnsi"/>
+          <w:sz w:val="24"/>
+          <w:szCs w:val="24"/>
+          <w:lang w:val="es-ES"/>
+        </w:rPr>
+        <w:t>rutas</w:t>
+      </w:r>
+      <w:r>
+        <w:rPr>
+          <w:rFonts w:cstheme="minorHAnsi"/>
+          <w:sz w:val="24"/>
+          <w:szCs w:val="24"/>
+          <w:lang w:val="es-ES"/>
+        </w:rPr>
+        <w:t>yv</w:t>
+      </w:r>
+      <w:r>
+        <w:rPr>
+          <w:rFonts w:cstheme="minorHAnsi"/>
+          <w:sz w:val="24"/>
+          <w:szCs w:val="24"/>
+          <w:lang w:val="es-ES"/>
+        </w:rPr>
+        <w:t>erduras</w:t>
+      </w:r>
+      <w:r>
+        <w:rPr>
+          <w:rFonts w:cstheme="minorHAnsi"/>
+          <w:sz w:val="24"/>
+          <w:szCs w:val="24"/>
+          <w:lang w:val="es-ES"/>
+        </w:rPr>
+        <w:t>p</w:t>
+      </w:r>
+      <w:r>
+        <w:rPr>
+          <w:rFonts w:cstheme="minorHAnsi"/>
+          <w:sz w:val="24"/>
+          <w:szCs w:val="24"/>
+          <w:lang w:val="es-ES"/>
+        </w:rPr>
+        <w:t>eco.com</w:t>
+      </w:r>
+    </w:p>
+    <w:p>
+      <w:pPr>
+        <w:pStyle w:val="Prrafodelista"/>
+        <w:ind w:left="1080" w:right="-1"/>
+        <w:rPr>
+          <w:rFonts w:cstheme="minorHAnsi"/>
+          <w:sz w:val="24"/>
+          <w:szCs w:val="24"/>
+          <w:lang w:val="es-ES"/>
+        </w:rPr>
+      </w:pPr>
+    </w:p>
+    <w:p>
+      <w:pPr>
+        <w:pStyle w:val="Prrafodelista"/>
+        <w:numPr>
+          <w:ilvl w:val="0"/>
+          <w:numId w:val="12"/>
+        </w:numPr>
+        <w:ind w:right="-1"/>
+        <w:rPr>
+          <w:rFonts w:cstheme="minorHAnsi"/>
+          <w:sz w:val="24"/>
+          <w:szCs w:val="24"/>
+          <w:lang w:val="es-ES"/>
+        </w:rPr>
+      </w:pPr>
+      <w:r>
+        <w:rPr>
+          <w:rFonts w:cstheme="minorHAnsi"/>
+          <w:sz w:val="24"/>
+          <w:szCs w:val="24"/>
+          <w:lang w:val="es-ES"/>
+        </w:rPr>
+        <w:t xml:space="preserve">Motivo: </w:t>
+      </w:r>
+    </w:p>
+    <w:p>
+      <w:pPr>
+        <w:pStyle w:val="Prrafodelista"/>
+        <w:ind w:left="1080" w:right="-1"/>
+        <w:rPr>
+          <w:rFonts w:cstheme="minorHAnsi"/>
+          <w:sz w:val="24"/>
+          <w:szCs w:val="24"/>
+          <w:lang w:val="es-ES"/>
+        </w:rPr>
+      </w:pPr>
+      <w:r>
+        <w:rPr>
+          <w:rFonts w:cstheme="minorHAnsi"/>
+          <w:sz w:val="24"/>
+          <w:szCs w:val="24"/>
+          <w:lang w:val="es-ES"/>
+        </w:rPr>
+        <w:t>El cliente, en este caso, es un agricultor que posee un negocio local de venta de frutas y verduras frescas.</w:t>
+      </w:r>
+    </w:p>
+    <w:p>
+      <w:pPr>
+        <w:pStyle w:val="Prrafodelista"/>
+        <w:ind w:left="1080" w:right="-1"/>
+        <w:rPr>
+          <w:rFonts w:cstheme="minorHAnsi"/>
+          <w:sz w:val="24"/>
+          <w:szCs w:val="24"/>
+          <w:lang w:val="es-ES"/>
+        </w:rPr>
+      </w:pPr>
+      <w:r>
+        <w:rPr>
+          <w:rFonts w:cstheme="minorHAnsi"/>
+          <w:sz w:val="24"/>
+          <w:szCs w:val="24"/>
+          <w:lang w:val="es-ES"/>
+        </w:rPr>
+        <w:t xml:space="preserve">El motivo detrás de este dominio es establecer una línea </w:t>
+      </w:r>
+      <w:r>
+        <w:rPr>
+          <w:rFonts w:cstheme="minorHAnsi"/>
+          <w:sz w:val="24"/>
+          <w:szCs w:val="24"/>
+          <w:lang w:val="es-ES"/>
+        </w:rPr>
+        <w:t>de negocio online que</w:t>
+      </w:r>
+      <w:r>
+        <w:rPr>
+          <w:rFonts w:cstheme="minorHAnsi"/>
+          <w:sz w:val="24"/>
+          <w:szCs w:val="24"/>
+          <w:lang w:val="es-ES"/>
+        </w:rPr>
+        <w:t xml:space="preserve"> se centra en la calidad, frescura y origen local de sus productos</w:t>
+      </w:r>
+      <w:r>
+        <w:rPr>
+          <w:rFonts w:cstheme="minorHAnsi"/>
+          <w:sz w:val="24"/>
+          <w:szCs w:val="24"/>
+          <w:lang w:val="es-ES"/>
+        </w:rPr>
+        <w:t xml:space="preserve"> </w:t>
+      </w:r>
+      <w:r>
+        <w:rPr>
+          <w:rFonts w:cstheme="minorHAnsi"/>
+          <w:sz w:val="24"/>
+          <w:szCs w:val="24"/>
+          <w:lang w:val="es-ES"/>
+        </w:rPr>
+        <w:t xml:space="preserve">con el añadido de la venta </w:t>
+      </w:r>
+      <w:r>
+        <w:rPr>
+          <w:rFonts w:cstheme="minorHAnsi"/>
+          <w:sz w:val="24"/>
+          <w:szCs w:val="24"/>
+          <w:lang w:val="es-ES"/>
+        </w:rPr>
+        <w:t xml:space="preserve">también </w:t>
+      </w:r>
+      <w:r>
+        <w:rPr>
+          <w:rFonts w:cstheme="minorHAnsi"/>
+          <w:sz w:val="24"/>
+          <w:szCs w:val="24"/>
+          <w:lang w:val="es-ES"/>
+        </w:rPr>
+        <w:t xml:space="preserve">de productos </w:t>
+      </w:r>
+      <w:r>
+        <w:rPr>
+          <w:rFonts w:cstheme="minorHAnsi"/>
+          <w:sz w:val="24"/>
+          <w:szCs w:val="24"/>
+          <w:lang w:val="es-ES"/>
+        </w:rPr>
+        <w:t>“</w:t>
+      </w:r>
+      <w:proofErr w:type="spellStart"/>
+      <w:r>
+        <w:rPr>
+          <w:rFonts w:cstheme="minorHAnsi"/>
+          <w:sz w:val="24"/>
+          <w:szCs w:val="24"/>
+          <w:lang w:val="es-ES"/>
+        </w:rPr>
+        <w:t>realfooding</w:t>
+      </w:r>
+      <w:proofErr w:type="spellEnd"/>
+      <w:r>
+        <w:rPr>
+          <w:rFonts w:cstheme="minorHAnsi"/>
+          <w:sz w:val="24"/>
+          <w:szCs w:val="24"/>
+          <w:lang w:val="es-ES"/>
+        </w:rPr>
+        <w:t>”</w:t>
+      </w:r>
+      <w:r>
+        <w:rPr>
+          <w:rFonts w:cstheme="minorHAnsi"/>
+          <w:sz w:val="24"/>
+          <w:szCs w:val="24"/>
+          <w:lang w:val="es-ES"/>
+        </w:rPr>
+        <w:t xml:space="preserve"> para acercar a los clientes a una </w:t>
+      </w:r>
+      <w:r>
+        <w:rPr>
+          <w:rFonts w:cstheme="minorHAnsi"/>
+          <w:sz w:val="24"/>
+          <w:szCs w:val="24"/>
+          <w:lang w:val="es-ES"/>
+        </w:rPr>
+        <w:t>alimentación</w:t>
+      </w:r>
+      <w:r>
+        <w:rPr>
+          <w:rFonts w:cstheme="minorHAnsi"/>
+          <w:sz w:val="24"/>
+          <w:szCs w:val="24"/>
+          <w:lang w:val="es-ES"/>
+        </w:rPr>
+        <w:t xml:space="preserve"> basada en comida real y no procesada.</w:t>
+      </w:r>
+    </w:p>
+    <w:p>
+      <w:pPr>
+        <w:pStyle w:val="Prrafodelista"/>
+        <w:ind w:left="1080" w:right="-1"/>
+        <w:rPr>
+          <w:rFonts w:cstheme="minorHAnsi"/>
+          <w:sz w:val="24"/>
+          <w:szCs w:val="24"/>
+          <w:lang w:val="es-ES"/>
+        </w:rPr>
+      </w:pPr>
+    </w:p>
+    <w:p>
+      <w:pPr>
+        <w:pStyle w:val="Prrafodelista"/>
+        <w:ind w:left="1080" w:right="-1"/>
+        <w:rPr>
+          <w:rFonts w:cstheme="minorHAnsi"/>
+          <w:sz w:val="24"/>
+          <w:szCs w:val="24"/>
+          <w:lang w:val="es-ES"/>
+        </w:rPr>
+      </w:pPr>
+      <w:r>
+        <w:rPr>
+          <w:rFonts w:cstheme="minorHAnsi"/>
+          <w:sz w:val="24"/>
+          <w:szCs w:val="24"/>
+          <w:lang w:val="es-ES"/>
+        </w:rPr>
+        <w:t xml:space="preserve">La inclusión del nombre "Peco" refleja el apellido </w:t>
+      </w:r>
+      <w:r>
+        <w:rPr>
+          <w:rFonts w:cstheme="minorHAnsi"/>
+          <w:sz w:val="24"/>
+          <w:szCs w:val="24"/>
+          <w:lang w:val="es-ES"/>
+        </w:rPr>
+        <w:t>del</w:t>
+      </w:r>
+      <w:r>
+        <w:rPr>
+          <w:rFonts w:cstheme="minorHAnsi"/>
+          <w:sz w:val="24"/>
+          <w:szCs w:val="24"/>
+          <w:lang w:val="es-ES"/>
+        </w:rPr>
+        <w:t xml:space="preserve"> propietari</w:t>
+      </w:r>
+      <w:r>
+        <w:rPr>
+          <w:rFonts w:cstheme="minorHAnsi"/>
+          <w:sz w:val="24"/>
+          <w:szCs w:val="24"/>
+          <w:lang w:val="es-ES"/>
+        </w:rPr>
+        <w:t>o</w:t>
+      </w:r>
+      <w:r>
+        <w:rPr>
+          <w:rFonts w:cstheme="minorHAnsi"/>
+          <w:sz w:val="24"/>
+          <w:szCs w:val="24"/>
+          <w:lang w:val="es-ES"/>
+        </w:rPr>
+        <w:t xml:space="preserve"> del negocio, lo que añade un toque personal y familiar al dominio. Esto puede ser especialmente atractivo para los clientes locales que valoran las relaciones personales con los proveedores de alimentos.</w:t>
+      </w:r>
+    </w:p>
+    <w:p>
+      <w:pPr>
+        <w:pStyle w:val="Prrafodelista"/>
+        <w:ind w:left="1080" w:right="-1"/>
+        <w:rPr>
+          <w:rFonts w:cstheme="minorHAnsi"/>
+          <w:sz w:val="24"/>
+          <w:szCs w:val="24"/>
+          <w:lang w:val="es-ES"/>
+        </w:rPr>
+      </w:pPr>
+    </w:p>
+    <w:p>
+      <w:pPr>
+        <w:pStyle w:val="Prrafodelista"/>
+        <w:ind w:left="1080" w:right="-1"/>
+        <w:rPr>
+          <w:rFonts w:cstheme="minorHAnsi"/>
+          <w:sz w:val="24"/>
+          <w:szCs w:val="24"/>
+          <w:lang w:val="es-ES"/>
+        </w:rPr>
+      </w:pPr>
+      <w:r>
+        <w:rPr>
+          <w:rFonts w:cstheme="minorHAnsi"/>
+          <w:sz w:val="24"/>
+          <w:szCs w:val="24"/>
+          <w:lang w:val="es-ES"/>
+        </w:rPr>
+        <w:t>Al tener "</w:t>
+      </w:r>
+      <w:proofErr w:type="spellStart"/>
+      <w:r>
+        <w:rPr>
+          <w:rFonts w:cstheme="minorHAnsi"/>
+          <w:sz w:val="24"/>
+          <w:szCs w:val="24"/>
+          <w:lang w:val="es-ES"/>
+        </w:rPr>
+        <w:t>FrutasYVerduras</w:t>
+      </w:r>
+      <w:proofErr w:type="spellEnd"/>
+      <w:r>
+        <w:rPr>
+          <w:rFonts w:cstheme="minorHAnsi"/>
+          <w:sz w:val="24"/>
+          <w:szCs w:val="24"/>
+          <w:lang w:val="es-ES"/>
+        </w:rPr>
+        <w:t>" en el dominio, se establece claramente el tipo de productos que se ofrecen. Esto ayuda a atraer a clientes específicamente interesados en productos frescos y saludables, así como a diferenciar el negocio de otras tiendas que venden una variedad más amplia de alimentos.</w:t>
+      </w:r>
+    </w:p>
+    <w:p>
+      <w:pPr>
+        <w:pStyle w:val="Prrafodelista"/>
+        <w:ind w:left="1080" w:right="-1"/>
+        <w:rPr>
+          <w:rFonts w:cstheme="minorHAnsi"/>
+          <w:sz w:val="24"/>
+          <w:szCs w:val="24"/>
+          <w:lang w:val="es-ES"/>
+        </w:rPr>
+      </w:pPr>
+    </w:p>
+    <w:p>
+      <w:pPr>
+        <w:pStyle w:val="Prrafodelista"/>
+        <w:ind w:left="1080" w:right="-1"/>
+        <w:rPr>
+          <w:rFonts w:cstheme="minorHAnsi"/>
+          <w:sz w:val="24"/>
+          <w:szCs w:val="24"/>
+          <w:lang w:val="es-ES"/>
+        </w:rPr>
+      </w:pPr>
+      <w:r>
+        <w:rPr>
+          <w:rFonts w:cstheme="minorHAnsi"/>
+          <w:sz w:val="24"/>
+          <w:szCs w:val="24"/>
+          <w:lang w:val="es-ES"/>
+        </w:rPr>
+        <w:t xml:space="preserve">En resumen, el dominio "FrutasYVerdurasPeco.com" se elige para representar un negocio local que se especializa en la venta de frutas </w:t>
+      </w:r>
+      <w:r>
+        <w:rPr>
+          <w:rFonts w:cstheme="minorHAnsi"/>
+          <w:sz w:val="24"/>
+          <w:szCs w:val="24"/>
+          <w:lang w:val="es-ES"/>
+        </w:rPr>
+        <w:t>y</w:t>
+      </w:r>
+      <w:r>
+        <w:rPr>
+          <w:rFonts w:cstheme="minorHAnsi"/>
+          <w:sz w:val="24"/>
+          <w:szCs w:val="24"/>
+          <w:lang w:val="es-ES"/>
+        </w:rPr>
+        <w:t xml:space="preserve"> verduras </w:t>
+      </w:r>
+      <w:r>
+        <w:rPr>
+          <w:rFonts w:cstheme="minorHAnsi"/>
+          <w:sz w:val="24"/>
+          <w:szCs w:val="24"/>
+          <w:lang w:val="es-ES"/>
+        </w:rPr>
+        <w:t>frescas,</w:t>
+      </w:r>
+      <w:r>
+        <w:rPr>
+          <w:rFonts w:cstheme="minorHAnsi"/>
+          <w:sz w:val="24"/>
+          <w:szCs w:val="24"/>
+          <w:lang w:val="es-ES"/>
+        </w:rPr>
+        <w:t xml:space="preserve"> así como en productos saludables.</w:t>
+      </w:r>
+      <w:r>
+        <w:rPr>
+          <w:rFonts w:cstheme="minorHAnsi"/>
+          <w:sz w:val="24"/>
+          <w:szCs w:val="24"/>
+          <w:lang w:val="es-ES"/>
+        </w:rPr>
+        <w:t xml:space="preserve"> </w:t>
+      </w:r>
+    </w:p>
+    <w:p>
+      <w:pPr>
+        <w:pStyle w:val="Prrafodelista"/>
+        <w:ind w:left="1080" w:right="-1"/>
+        <w:rPr>
+          <w:rFonts w:cstheme="minorHAnsi"/>
+          <w:sz w:val="24"/>
+          <w:szCs w:val="24"/>
+          <w:lang w:val="es-ES"/>
+        </w:rPr>
+      </w:pPr>
+    </w:p>
+    <w:p>
+      <w:pPr>
+        <w:pStyle w:val="Prrafodelista"/>
+        <w:ind w:left="1080" w:right="-1"/>
+        <w:rPr>
+          <w:rFonts w:cstheme="minorHAnsi"/>
+          <w:sz w:val="24"/>
+          <w:szCs w:val="24"/>
+          <w:lang w:val="es-ES"/>
+        </w:rPr>
+      </w:pPr>
+    </w:p>
+    <w:p>
+      <w:pPr>
+        <w:pStyle w:val="Prrafodelista"/>
+        <w:ind w:left="1080" w:right="-1"/>
+        <w:rPr>
+          <w:rFonts w:cstheme="minorHAnsi"/>
+          <w:sz w:val="24"/>
+          <w:szCs w:val="24"/>
+          <w:lang w:val="es-ES"/>
+        </w:rPr>
+      </w:pPr>
+    </w:p>
+    <w:p>
+      <w:pPr>
+        <w:pStyle w:val="Prrafodelista"/>
+        <w:ind w:left="1080" w:right="-1"/>
+        <w:rPr>
+          <w:rFonts w:cstheme="minorHAnsi"/>
+          <w:sz w:val="24"/>
+          <w:szCs w:val="24"/>
+          <w:lang w:val="es-ES"/>
+        </w:rPr>
+      </w:pPr>
+    </w:p>
+    <w:p>
+      <w:pPr>
+        <w:pStyle w:val="Prrafodelista"/>
+        <w:ind w:left="1080" w:right="-1"/>
+        <w:rPr>
+          <w:rFonts w:cstheme="minorHAnsi"/>
+          <w:sz w:val="24"/>
+          <w:szCs w:val="24"/>
+          <w:lang w:val="es-ES"/>
+        </w:rPr>
+      </w:pPr>
+    </w:p>
+    <w:p>
+      <w:pPr>
+        <w:pStyle w:val="Prrafodelista"/>
+        <w:ind w:left="1080" w:right="-1"/>
+        <w:rPr>
+          <w:rFonts w:cstheme="minorHAnsi"/>
+          <w:sz w:val="24"/>
+          <w:szCs w:val="24"/>
+          <w:lang w:val="es-ES"/>
+        </w:rPr>
+      </w:pPr>
+    </w:p>
+    <w:p>
+      <w:pPr>
+        <w:pStyle w:val="Prrafodelista"/>
+        <w:ind w:left="1080" w:right="-1"/>
+        <w:rPr>
+          <w:rFonts w:cstheme="minorHAnsi"/>
+          <w:sz w:val="24"/>
+          <w:szCs w:val="24"/>
+          <w:lang w:val="es-ES"/>
+        </w:rPr>
+      </w:pPr>
+    </w:p>
+    <w:p>
+      <w:pPr>
+        <w:pStyle w:val="Prrafodelista"/>
+        <w:ind w:left="1080" w:right="-1"/>
+        <w:rPr>
+          <w:rFonts w:cstheme="minorHAnsi"/>
+          <w:sz w:val="24"/>
+          <w:szCs w:val="24"/>
+          <w:lang w:val="es-ES"/>
+        </w:rPr>
+      </w:pPr>
+    </w:p>
+    <w:p>
+      <w:pPr>
+        <w:pStyle w:val="Prrafodelista"/>
+        <w:ind w:left="1080" w:right="-1"/>
+        <w:rPr>
+          <w:rFonts w:cstheme="minorHAnsi"/>
+          <w:sz w:val="24"/>
+          <w:szCs w:val="24"/>
+          <w:lang w:val="es-ES"/>
+        </w:rPr>
+      </w:pPr>
+    </w:p>
+    <w:p>
+      <w:pPr>
+        <w:pStyle w:val="Prrafodelista"/>
+        <w:ind w:left="1080" w:right="-1"/>
+        <w:rPr>
+          <w:rFonts w:cstheme="minorHAnsi"/>
+          <w:sz w:val="24"/>
+          <w:szCs w:val="24"/>
+          <w:lang w:val="es-ES"/>
+        </w:rPr>
+      </w:pPr>
+    </w:p>
+    <w:p>
+      <w:pPr>
+        <w:pStyle w:val="Prrafodelista"/>
+        <w:ind w:left="1080" w:right="-1"/>
+        <w:rPr>
+          <w:rFonts w:cstheme="minorHAnsi"/>
+          <w:sz w:val="24"/>
+          <w:szCs w:val="24"/>
+          <w:lang w:val="es-ES"/>
+        </w:rPr>
+      </w:pPr>
+    </w:p>
+    <w:p>
+      <w:pPr>
+        <w:pStyle w:val="Prrafodelista"/>
+        <w:ind w:left="1080" w:right="-1"/>
         <w:rPr>
           <w:rFonts w:cstheme="minorHAnsi"/>
           <w:sz w:val="24"/>
@@ -2152,9 +2779,416 @@
           <w:szCs w:val="28"/>
           <w:lang w:val="es-ES"/>
         </w:rPr>
+        <w:lastRenderedPageBreak/>
         <w:t>Indicar Tecnología utilizada</w:t>
       </w:r>
       <w:bookmarkEnd w:id="4"/>
+    </w:p>
+    <w:p>
+      <w:pPr>
+        <w:rPr>
+          <w:lang w:val="es-ES"/>
+        </w:rPr>
+      </w:pPr>
+    </w:p>
+    <w:p>
+      <w:pPr>
+        <w:ind w:left="720"/>
+        <w:rPr>
+          <w:lang w:val="es-ES"/>
+        </w:rPr>
+      </w:pPr>
+      <w:r>
+        <w:rPr>
+          <w:lang w:val="es-ES"/>
+        </w:rPr>
+        <w:t>Las tecnologías que utilizaremos para el desarrollo de la página web para el negocio de frutas y verduras será el siguiente:</w:t>
+      </w:r>
+    </w:p>
+    <w:p>
+      <w:pPr>
+        <w:ind w:left="720"/>
+        <w:rPr>
+          <w:lang w:val="es-ES"/>
+        </w:rPr>
+      </w:pPr>
+      <w:r>
+        <w:rPr>
+          <w:lang w:val="es-ES"/>
+        </w:rPr>
+        <w:t>En cuento a la parte de BACK-END:</w:t>
+      </w:r>
+    </w:p>
+    <w:p>
+      <w:pPr>
+        <w:pStyle w:val="Prrafodelista"/>
+        <w:numPr>
+          <w:ilvl w:val="0"/>
+          <w:numId w:val="14"/>
+        </w:numPr>
+        <w:rPr>
+          <w:lang w:val="es-ES"/>
+        </w:rPr>
+      </w:pPr>
+      <w:r>
+        <w:rPr>
+          <w:b/>
+          <w:bCs/>
+          <w:lang w:val="es-ES"/>
+        </w:rPr>
+        <w:t>Java</w:t>
+      </w:r>
+      <w:r>
+        <w:rPr>
+          <w:lang w:val="es-ES"/>
+        </w:rPr>
+        <w:t xml:space="preserve">: Utilizaremos Java como lenguaje de programación principal para el desarrollo del </w:t>
+      </w:r>
+      <w:proofErr w:type="spellStart"/>
+      <w:r>
+        <w:rPr>
+          <w:lang w:val="es-ES"/>
+        </w:rPr>
+        <w:t>backend</w:t>
+      </w:r>
+      <w:proofErr w:type="spellEnd"/>
+      <w:r>
+        <w:rPr>
+          <w:lang w:val="es-ES"/>
+        </w:rPr>
+        <w:t xml:space="preserve"> de la página web. </w:t>
+      </w:r>
+    </w:p>
+    <w:p>
+      <w:pPr>
+        <w:pStyle w:val="Prrafodelista"/>
+        <w:ind w:left="1080"/>
+        <w:rPr>
+          <w:lang w:val="es-ES"/>
+        </w:rPr>
+      </w:pPr>
+    </w:p>
+    <w:p>
+      <w:pPr>
+        <w:pStyle w:val="Prrafodelista"/>
+        <w:numPr>
+          <w:ilvl w:val="0"/>
+          <w:numId w:val="14"/>
+        </w:numPr>
+        <w:rPr>
+          <w:lang w:val="es-ES"/>
+        </w:rPr>
+      </w:pPr>
+      <w:r>
+        <w:rPr>
+          <w:b/>
+          <w:bCs/>
+          <w:lang w:val="es-ES"/>
+        </w:rPr>
+        <w:t xml:space="preserve">Spring </w:t>
+      </w:r>
+      <w:proofErr w:type="spellStart"/>
+      <w:r>
+        <w:rPr>
+          <w:b/>
+          <w:bCs/>
+          <w:lang w:val="es-ES"/>
+        </w:rPr>
+        <w:t>Boot</w:t>
+      </w:r>
+      <w:proofErr w:type="spellEnd"/>
+      <w:r>
+        <w:rPr>
+          <w:lang w:val="es-ES"/>
+        </w:rPr>
+        <w:t xml:space="preserve">: Emplearemos Spring </w:t>
+      </w:r>
+      <w:proofErr w:type="spellStart"/>
+      <w:r>
+        <w:rPr>
+          <w:lang w:val="es-ES"/>
+        </w:rPr>
+        <w:t>Boot</w:t>
+      </w:r>
+      <w:proofErr w:type="spellEnd"/>
+      <w:r>
+        <w:rPr>
+          <w:lang w:val="es-ES"/>
+        </w:rPr>
+        <w:t xml:space="preserve"> como </w:t>
+      </w:r>
+      <w:proofErr w:type="spellStart"/>
+      <w:r>
+        <w:rPr>
+          <w:lang w:val="es-ES"/>
+        </w:rPr>
+        <w:t>framework</w:t>
+      </w:r>
+      <w:proofErr w:type="spellEnd"/>
+      <w:r>
+        <w:rPr>
+          <w:lang w:val="es-ES"/>
+        </w:rPr>
+        <w:t xml:space="preserve"> para el desarrollo de aplicaciones web en Java. Spring </w:t>
+      </w:r>
+      <w:proofErr w:type="spellStart"/>
+      <w:r>
+        <w:rPr>
+          <w:lang w:val="es-ES"/>
+        </w:rPr>
+        <w:t>Boot</w:t>
+      </w:r>
+      <w:proofErr w:type="spellEnd"/>
+      <w:r>
+        <w:rPr>
+          <w:lang w:val="es-ES"/>
+        </w:rPr>
+        <w:t xml:space="preserve"> proporciona una estructura fácil de usar para construir aplicaciones web eficientes y escalables. También ofrece características como inyección de dependencias, seguridad, y acceso a bases de datos.</w:t>
+      </w:r>
+    </w:p>
+    <w:p>
+      <w:pPr>
+        <w:pStyle w:val="Prrafodelista"/>
+        <w:rPr>
+          <w:lang w:val="es-ES"/>
+        </w:rPr>
+      </w:pPr>
+    </w:p>
+    <w:p>
+      <w:pPr>
+        <w:pStyle w:val="Prrafodelista"/>
+        <w:numPr>
+          <w:ilvl w:val="0"/>
+          <w:numId w:val="14"/>
+        </w:numPr>
+        <w:rPr>
+          <w:lang w:val="es-ES"/>
+        </w:rPr>
+      </w:pPr>
+      <w:r>
+        <w:rPr>
+          <w:b/>
+          <w:bCs/>
+          <w:lang w:val="es-ES"/>
+        </w:rPr>
+        <w:t>MySQL</w:t>
+      </w:r>
+      <w:r>
+        <w:rPr>
+          <w:lang w:val="es-ES"/>
+        </w:rPr>
+        <w:t xml:space="preserve">: elegimos MySQL como sistema de gestión de bases de datos relacional para almacenar y administrar los datos de la aplicación. MySQL es compatible con Spring </w:t>
+      </w:r>
+      <w:proofErr w:type="spellStart"/>
+      <w:r>
+        <w:rPr>
+          <w:lang w:val="es-ES"/>
+        </w:rPr>
+        <w:t>Boot</w:t>
+      </w:r>
+      <w:proofErr w:type="spellEnd"/>
+      <w:r>
+        <w:rPr>
+          <w:lang w:val="es-ES"/>
+        </w:rPr>
+        <w:t xml:space="preserve"> a través de herramientas como Spring Data JPA para interactuar con la base de datos de manera eficiente.</w:t>
+      </w:r>
+    </w:p>
+    <w:p>
+      <w:pPr>
+        <w:rPr>
+          <w:lang w:val="es-ES"/>
+        </w:rPr>
+      </w:pPr>
+    </w:p>
+    <w:p>
+      <w:pPr>
+        <w:ind w:left="360" w:firstLine="360"/>
+        <w:rPr>
+          <w:lang w:val="es-ES"/>
+        </w:rPr>
+      </w:pPr>
+      <w:r>
+        <w:rPr>
+          <w:lang w:val="es-ES"/>
+        </w:rPr>
+        <w:t xml:space="preserve">En cuanto a la parte de FRONT-END: </w:t>
+      </w:r>
+    </w:p>
+    <w:p>
+      <w:pPr>
+        <w:pStyle w:val="Prrafodelista"/>
+        <w:numPr>
+          <w:ilvl w:val="0"/>
+          <w:numId w:val="14"/>
+        </w:numPr>
+        <w:rPr>
+          <w:lang w:val="es-ES"/>
+        </w:rPr>
+      </w:pPr>
+      <w:r>
+        <w:rPr>
+          <w:b/>
+          <w:bCs/>
+          <w:lang w:val="es-ES"/>
+        </w:rPr>
+        <w:t>HTML</w:t>
+      </w:r>
+      <w:r>
+        <w:rPr>
+          <w:lang w:val="es-ES"/>
+        </w:rPr>
+        <w:t>: Utilizaremos HTML como lenguaje de marcado para definir la estructura y el contenido de las páginas web. HTML es fundamental para crear la estructura básica de una página web y definir los elementos que la componen.</w:t>
+      </w:r>
+    </w:p>
+    <w:p>
+      <w:pPr>
+        <w:pStyle w:val="Prrafodelista"/>
+        <w:ind w:left="1080"/>
+        <w:rPr>
+          <w:lang w:val="es-ES"/>
+        </w:rPr>
+      </w:pPr>
+    </w:p>
+    <w:p>
+      <w:pPr>
+        <w:pStyle w:val="Prrafodelista"/>
+        <w:numPr>
+          <w:ilvl w:val="0"/>
+          <w:numId w:val="14"/>
+        </w:numPr>
+        <w:rPr>
+          <w:lang w:val="es-ES"/>
+        </w:rPr>
+      </w:pPr>
+      <w:r>
+        <w:rPr>
+          <w:b/>
+          <w:bCs/>
+          <w:lang w:val="es-ES"/>
+        </w:rPr>
+        <w:t>CSS</w:t>
+      </w:r>
+      <w:r>
+        <w:rPr>
+          <w:lang w:val="es-ES"/>
+        </w:rPr>
+        <w:t>: Emplearemos CSS para estilizar y dar formato a los elementos HTML de la página web. CSS nos permitirá controlar el diseño, la presentación y el aspecto visual de la página, incluyendo el diseño responsivo para adaptarse a diferentes dispositivos y tamaños de pantalla.</w:t>
+      </w:r>
+    </w:p>
+    <w:p>
+      <w:pPr>
+        <w:pStyle w:val="Prrafodelista"/>
+        <w:rPr>
+          <w:lang w:val="es-ES"/>
+        </w:rPr>
+      </w:pPr>
+    </w:p>
+    <w:p>
+      <w:pPr>
+        <w:pStyle w:val="Prrafodelista"/>
+        <w:numPr>
+          <w:ilvl w:val="0"/>
+          <w:numId w:val="14"/>
+        </w:numPr>
+        <w:rPr>
+          <w:lang w:val="es-ES"/>
+        </w:rPr>
+      </w:pPr>
+      <w:r>
+        <w:rPr>
+          <w:b/>
+          <w:bCs/>
+          <w:lang w:val="es-ES"/>
+        </w:rPr>
+        <w:t>JavaScript</w:t>
+      </w:r>
+      <w:r>
+        <w:rPr>
+          <w:lang w:val="es-ES"/>
+        </w:rPr>
+        <w:t>: Utilizaremos JavaScript para agregar interactividad y funcionalidad dinámica a la página web. JavaScript nos permitirá crear efectos visuales, validar formularios, realizar solicitudes AJAX y manipular el contenido de la página de manera dinámica sin necesidad de recargarla por completo.</w:t>
+      </w:r>
+    </w:p>
+    <w:p>
+      <w:pPr>
+        <w:pStyle w:val="Prrafodelista"/>
+        <w:rPr>
+          <w:lang w:val="es-ES"/>
+        </w:rPr>
+      </w:pPr>
+    </w:p>
+    <w:p>
+      <w:pPr>
+        <w:ind w:left="720"/>
+        <w:rPr>
+          <w:lang w:val="es-ES"/>
+        </w:rPr>
+      </w:pPr>
+      <w:r>
+        <w:rPr>
+          <w:lang w:val="es-ES"/>
+        </w:rPr>
+        <w:t xml:space="preserve">Con esta combinación de tecnologías, seremos capaces de desarrollar una página web completa y funcional, con un </w:t>
+      </w:r>
+      <w:proofErr w:type="spellStart"/>
+      <w:r>
+        <w:rPr>
+          <w:lang w:val="es-ES"/>
+        </w:rPr>
+        <w:t>backend</w:t>
+      </w:r>
+      <w:proofErr w:type="spellEnd"/>
+      <w:r>
+        <w:rPr>
+          <w:lang w:val="es-ES"/>
+        </w:rPr>
+        <w:t xml:space="preserve"> basado en Java y Spring </w:t>
+      </w:r>
+      <w:proofErr w:type="spellStart"/>
+      <w:r>
+        <w:rPr>
+          <w:lang w:val="es-ES"/>
+        </w:rPr>
+        <w:t>Boot</w:t>
+      </w:r>
+      <w:proofErr w:type="spellEnd"/>
+      <w:r>
+        <w:rPr>
+          <w:lang w:val="es-ES"/>
+        </w:rPr>
+        <w:t xml:space="preserve">, y un </w:t>
+      </w:r>
+      <w:proofErr w:type="spellStart"/>
+      <w:r>
+        <w:rPr>
+          <w:lang w:val="es-ES"/>
+        </w:rPr>
+        <w:t>frontend</w:t>
+      </w:r>
+      <w:proofErr w:type="spellEnd"/>
+      <w:r>
+        <w:rPr>
+          <w:lang w:val="es-ES"/>
+        </w:rPr>
+        <w:t xml:space="preserve"> interactivo y bonito visualmente creado con HTML, CSS y JavaScript.</w:t>
+      </w:r>
+    </w:p>
+    <w:p>
+      <w:pPr>
+        <w:ind w:left="720"/>
+        <w:rPr>
+          <w:lang w:val="es-ES"/>
+        </w:rPr>
+      </w:pPr>
+    </w:p>
+    <w:p>
+      <w:pPr>
+        <w:ind w:left="720"/>
+        <w:rPr>
+          <w:lang w:val="es-ES"/>
+        </w:rPr>
+      </w:pPr>
     </w:p>
     <w:p>
       <w:pPr>
@@ -2185,9 +3219,728 @@
           <w:szCs w:val="28"/>
           <w:lang w:val="es-ES"/>
         </w:rPr>
+        <w:lastRenderedPageBreak/>
         <w:t>Motivo de estructura web</w:t>
       </w:r>
       <w:bookmarkEnd w:id="5"/>
+    </w:p>
+    <w:p>
+      <w:pPr>
+        <w:rPr>
+          <w:lang w:val="es-ES"/>
+        </w:rPr>
+      </w:pPr>
+    </w:p>
+    <w:p>
+      <w:pPr>
+        <w:ind w:left="720"/>
+        <w:rPr>
+          <w:lang w:val="es-ES"/>
+        </w:rPr>
+      </w:pPr>
+      <w:r>
+        <w:rPr>
+          <w:lang w:val="es-ES"/>
+        </w:rPr>
+        <w:t xml:space="preserve">Se va a tratar de una web corporativa donde se va a reflejar información sobre la empresa, sobre su historia, los servicios y productos que ofrece y además los clientes podrán realizar compras sobre dichos productos. </w:t>
+      </w:r>
+    </w:p>
+    <w:p>
+      <w:pPr>
+        <w:ind w:left="720"/>
+        <w:rPr>
+          <w:lang w:val="es-ES"/>
+        </w:rPr>
+      </w:pPr>
+      <w:r>
+        <w:rPr>
+          <w:lang w:val="es-ES"/>
+        </w:rPr>
+        <w:t>Aquí tienes una posible estructura para el sitio web del negocio de una frutería y verdulería, junto con los motivos detrás de cada sección:</w:t>
+      </w:r>
+    </w:p>
+    <w:p>
+      <w:pPr>
+        <w:pStyle w:val="Prrafodelista"/>
+        <w:numPr>
+          <w:ilvl w:val="0"/>
+          <w:numId w:val="15"/>
+        </w:numPr>
+        <w:rPr>
+          <w:lang w:val="es-ES"/>
+        </w:rPr>
+      </w:pPr>
+      <w:r>
+        <w:rPr>
+          <w:b/>
+          <w:bCs/>
+          <w:lang w:val="es-ES"/>
+        </w:rPr>
+        <w:t>Página de Inicio</w:t>
+      </w:r>
+      <w:r>
+        <w:rPr>
+          <w:lang w:val="es-ES"/>
+        </w:rPr>
+        <w:t>:</w:t>
+      </w:r>
+    </w:p>
+    <w:p>
+      <w:pPr>
+        <w:ind w:left="720"/>
+        <w:rPr>
+          <w:lang w:val="es-ES"/>
+        </w:rPr>
+      </w:pPr>
+      <w:r>
+        <w:rPr>
+          <w:lang w:val="es-ES"/>
+        </w:rPr>
+        <w:t>Se va a presentar</w:t>
+      </w:r>
+      <w:r>
+        <w:rPr>
+          <w:lang w:val="es-ES"/>
+        </w:rPr>
+        <w:t xml:space="preserve"> una vista general del negocio, destacando los productos frescos y de temporada disponibles en la tienda. También proporcionar información relevante sobre promociones, horarios de apertura y ubicación.</w:t>
+      </w:r>
+    </w:p>
+    <w:p>
+      <w:pPr>
+        <w:ind w:left="720"/>
+        <w:rPr>
+          <w:lang w:val="es-ES"/>
+        </w:rPr>
+      </w:pPr>
+    </w:p>
+    <w:p>
+      <w:pPr>
+        <w:pStyle w:val="Prrafodelista"/>
+        <w:numPr>
+          <w:ilvl w:val="0"/>
+          <w:numId w:val="15"/>
+        </w:numPr>
+        <w:rPr>
+          <w:lang w:val="es-ES"/>
+        </w:rPr>
+      </w:pPr>
+      <w:r>
+        <w:rPr>
+          <w:b/>
+          <w:bCs/>
+          <w:lang w:val="es-ES"/>
+        </w:rPr>
+        <w:t>Catálogo de Productos</w:t>
+      </w:r>
+      <w:r>
+        <w:rPr>
+          <w:lang w:val="es-ES"/>
+        </w:rPr>
+        <w:t>:</w:t>
+      </w:r>
+    </w:p>
+    <w:p>
+      <w:pPr>
+        <w:ind w:left="720"/>
+        <w:rPr>
+          <w:lang w:val="es-ES"/>
+        </w:rPr>
+      </w:pPr>
+      <w:r>
+        <w:rPr>
+          <w:lang w:val="es-ES"/>
+        </w:rPr>
+        <w:t>Habrá un catálogo para permitir</w:t>
+      </w:r>
+      <w:r>
+        <w:rPr>
+          <w:lang w:val="es-ES"/>
+        </w:rPr>
+        <w:t xml:space="preserve"> a los clientes explorar los productos disponibles en la frutería y verdulería. Esta sección </w:t>
+      </w:r>
+      <w:r>
+        <w:rPr>
+          <w:lang w:val="es-ES"/>
+        </w:rPr>
+        <w:t>va a</w:t>
+      </w:r>
+      <w:r>
+        <w:rPr>
+          <w:lang w:val="es-ES"/>
+        </w:rPr>
+        <w:t xml:space="preserve"> estar organizada por categorías (frutas, verduras, hierbas,</w:t>
+      </w:r>
+      <w:r>
+        <w:rPr>
+          <w:lang w:val="es-ES"/>
+        </w:rPr>
+        <w:t xml:space="preserve"> productos no procesados</w:t>
+      </w:r>
+      <w:r>
+        <w:rPr>
+          <w:lang w:val="es-ES"/>
+        </w:rPr>
+        <w:t xml:space="preserve"> etc.) y permitir a los usuarios ver detalles de cada producto, como precios, descripciones y disponibilidad.</w:t>
+      </w:r>
+    </w:p>
+    <w:p>
+      <w:pPr>
+        <w:ind w:left="720"/>
+        <w:rPr>
+          <w:lang w:val="es-ES"/>
+        </w:rPr>
+      </w:pPr>
+    </w:p>
+    <w:p>
+      <w:pPr>
+        <w:pStyle w:val="Prrafodelista"/>
+        <w:numPr>
+          <w:ilvl w:val="0"/>
+          <w:numId w:val="15"/>
+        </w:numPr>
+        <w:rPr>
+          <w:lang w:val="es-ES"/>
+        </w:rPr>
+      </w:pPr>
+      <w:r>
+        <w:rPr>
+          <w:b/>
+          <w:bCs/>
+          <w:lang w:val="es-ES"/>
+        </w:rPr>
+        <w:t>Ofertas y Promociones</w:t>
+      </w:r>
+      <w:r>
+        <w:rPr>
+          <w:lang w:val="es-ES"/>
+        </w:rPr>
+        <w:t>:</w:t>
+      </w:r>
+    </w:p>
+    <w:p>
+      <w:pPr>
+        <w:ind w:left="720"/>
+        <w:rPr>
+          <w:lang w:val="es-ES"/>
+        </w:rPr>
+      </w:pPr>
+      <w:r>
+        <w:rPr>
+          <w:lang w:val="es-ES"/>
+        </w:rPr>
+        <w:t>Se van a destacar</w:t>
+      </w:r>
+      <w:r>
+        <w:rPr>
+          <w:lang w:val="es-ES"/>
+        </w:rPr>
+        <w:t xml:space="preserve"> las ofertas especiales y promociones vigentes en la tienda. Esto puede incluir descuentos, ofertas de temporada o promociones especiales para determinados productos. Esta sección </w:t>
+      </w:r>
+      <w:r>
+        <w:rPr>
+          <w:lang w:val="es-ES"/>
+        </w:rPr>
+        <w:t>pretende</w:t>
+      </w:r>
+      <w:r>
+        <w:rPr>
+          <w:lang w:val="es-ES"/>
+        </w:rPr>
+        <w:t xml:space="preserve"> fidelizar a los clientes interesados en obtener </w:t>
+      </w:r>
+      <w:r>
+        <w:rPr>
+          <w:lang w:val="es-ES"/>
+        </w:rPr>
+        <w:t xml:space="preserve">los </w:t>
+      </w:r>
+      <w:r>
+        <w:rPr>
+          <w:lang w:val="es-ES"/>
+        </w:rPr>
+        <w:t>productos a precios competitivos.</w:t>
+      </w:r>
+    </w:p>
+    <w:p>
+      <w:pPr>
+        <w:ind w:left="720"/>
+        <w:rPr>
+          <w:lang w:val="es-ES"/>
+        </w:rPr>
+      </w:pPr>
+    </w:p>
+    <w:p>
+      <w:pPr>
+        <w:pStyle w:val="Prrafodelista"/>
+        <w:numPr>
+          <w:ilvl w:val="0"/>
+          <w:numId w:val="15"/>
+        </w:numPr>
+        <w:rPr>
+          <w:lang w:val="es-ES"/>
+        </w:rPr>
+      </w:pPr>
+      <w:r>
+        <w:rPr>
+          <w:b/>
+          <w:bCs/>
+          <w:lang w:val="es-ES"/>
+        </w:rPr>
+        <w:t>Servicios Adicionales</w:t>
+      </w:r>
+      <w:r>
+        <w:rPr>
+          <w:lang w:val="es-ES"/>
+        </w:rPr>
+        <w:t>:</w:t>
+      </w:r>
+    </w:p>
+    <w:p>
+      <w:pPr>
+        <w:ind w:left="720"/>
+        <w:rPr>
+          <w:lang w:val="es-ES"/>
+        </w:rPr>
+      </w:pPr>
+      <w:r>
+        <w:rPr>
+          <w:lang w:val="es-ES"/>
+        </w:rPr>
+        <w:t xml:space="preserve">Informar a los clientes sobre servicios adicionales ofrecidos por la frutería y verdulería, como </w:t>
+      </w:r>
+      <w:r>
+        <w:rPr>
+          <w:lang w:val="es-ES"/>
+        </w:rPr>
+        <w:t xml:space="preserve">la </w:t>
+      </w:r>
+      <w:r>
+        <w:rPr>
+          <w:lang w:val="es-ES"/>
+        </w:rPr>
+        <w:t>entrega a domicilio, preparación de cestas de frutas y verduras, o catering para eventos especiales. Esto puede diferenciar el negocio de la competencia</w:t>
+      </w:r>
+      <w:r>
+        <w:rPr>
+          <w:lang w:val="es-ES"/>
+        </w:rPr>
+        <w:t xml:space="preserve">. </w:t>
+      </w:r>
+    </w:p>
+    <w:p>
+      <w:pPr>
+        <w:ind w:left="720"/>
+        <w:rPr>
+          <w:lang w:val="es-ES"/>
+        </w:rPr>
+      </w:pPr>
+    </w:p>
+    <w:p>
+      <w:pPr>
+        <w:pStyle w:val="Prrafodelista"/>
+        <w:numPr>
+          <w:ilvl w:val="0"/>
+          <w:numId w:val="15"/>
+        </w:numPr>
+        <w:rPr>
+          <w:lang w:val="es-ES"/>
+        </w:rPr>
+      </w:pPr>
+      <w:r>
+        <w:rPr>
+          <w:b/>
+          <w:bCs/>
+          <w:lang w:val="es-ES"/>
+        </w:rPr>
+        <w:t>Información sobre Origen y Calidad</w:t>
+      </w:r>
+      <w:r>
+        <w:rPr>
+          <w:lang w:val="es-ES"/>
+        </w:rPr>
+        <w:t>:</w:t>
+      </w:r>
+    </w:p>
+    <w:p>
+      <w:pPr>
+        <w:ind w:left="720"/>
+        <w:rPr>
+          <w:lang w:val="es-ES"/>
+        </w:rPr>
+      </w:pPr>
+      <w:r>
+        <w:rPr>
+          <w:lang w:val="es-ES"/>
+        </w:rPr>
+        <w:t>Se trata de informar</w:t>
+      </w:r>
+      <w:r>
+        <w:rPr>
+          <w:lang w:val="es-ES"/>
+        </w:rPr>
+        <w:t xml:space="preserve"> a los clientes sobre la procedencia de los productos vendidos en la frutería y verdulería, así como los estándares de calidad que se mantienen. Esto puede generar confianza entre los clientes y destacar el compromiso del negocio con la calidad y la transparencia.</w:t>
+      </w:r>
+    </w:p>
+    <w:p>
+      <w:pPr>
+        <w:pStyle w:val="Prrafodelista"/>
+        <w:numPr>
+          <w:ilvl w:val="0"/>
+          <w:numId w:val="15"/>
+        </w:numPr>
+        <w:rPr>
+          <w:lang w:val="es-ES"/>
+        </w:rPr>
+      </w:pPr>
+      <w:r>
+        <w:rPr>
+          <w:b/>
+          <w:bCs/>
+          <w:lang w:val="es-ES"/>
+        </w:rPr>
+        <w:lastRenderedPageBreak/>
+        <w:t>Recetas y Consejos de Cocina</w:t>
+      </w:r>
+      <w:r>
+        <w:rPr>
+          <w:lang w:val="es-ES"/>
+        </w:rPr>
+        <w:t>:</w:t>
+      </w:r>
+    </w:p>
+    <w:p>
+      <w:pPr>
+        <w:ind w:left="720"/>
+        <w:rPr>
+          <w:lang w:val="es-ES"/>
+        </w:rPr>
+      </w:pPr>
+      <w:r>
+        <w:rPr>
+          <w:lang w:val="es-ES"/>
+        </w:rPr>
+        <w:t>Se puede proporcionar</w:t>
+      </w:r>
+      <w:r>
+        <w:rPr>
+          <w:lang w:val="es-ES"/>
+        </w:rPr>
+        <w:t xml:space="preserve"> inspiración culinaria a los clientes, ofreciendo recetas saludables y creativas que incorporen los productos disponibles en la tienda. También se pueden incluir consejos de almacenamiento, preparación y conservación de frutas y verduras para maximizar su frescura y sabor.</w:t>
+      </w:r>
+    </w:p>
+    <w:p>
+      <w:pPr>
+        <w:ind w:left="720"/>
+        <w:rPr>
+          <w:lang w:val="es-ES"/>
+        </w:rPr>
+      </w:pPr>
+    </w:p>
+    <w:p>
+      <w:pPr>
+        <w:pStyle w:val="Prrafodelista"/>
+        <w:numPr>
+          <w:ilvl w:val="0"/>
+          <w:numId w:val="15"/>
+        </w:numPr>
+        <w:rPr>
+          <w:lang w:val="es-ES"/>
+        </w:rPr>
+      </w:pPr>
+      <w:r>
+        <w:rPr>
+          <w:b/>
+          <w:bCs/>
+          <w:lang w:val="es-ES"/>
+        </w:rPr>
+        <w:t>Contacto y Ubicación</w:t>
+      </w:r>
+      <w:r>
+        <w:rPr>
+          <w:lang w:val="es-ES"/>
+        </w:rPr>
+        <w:t>:</w:t>
+      </w:r>
+    </w:p>
+    <w:p>
+      <w:pPr>
+        <w:ind w:left="720"/>
+        <w:rPr>
+          <w:lang w:val="es-ES"/>
+        </w:rPr>
+      </w:pPr>
+      <w:r>
+        <w:rPr>
+          <w:lang w:val="es-ES"/>
+        </w:rPr>
+        <w:t xml:space="preserve">Se va a facilitar </w:t>
+      </w:r>
+      <w:r>
+        <w:rPr>
+          <w:lang w:val="es-ES"/>
+        </w:rPr>
+        <w:t xml:space="preserve">la comunicación entre el negocio y los clientes, proporcionando información de contacto, como números de teléfono, dirección de correo electrónico y formulario de contacto en línea. Además, se </w:t>
+      </w:r>
+      <w:r>
+        <w:rPr>
+          <w:lang w:val="es-ES"/>
+        </w:rPr>
+        <w:t>va a</w:t>
+      </w:r>
+      <w:r>
+        <w:rPr>
+          <w:lang w:val="es-ES"/>
+        </w:rPr>
+        <w:t xml:space="preserve"> incluir un mapa interactivo que muestre la ubicación de la frutería y verdulería, junto con instrucciones para llegar.</w:t>
+      </w:r>
+    </w:p>
+    <w:p>
+      <w:pPr>
+        <w:ind w:left="720"/>
+        <w:rPr>
+          <w:lang w:val="es-ES"/>
+        </w:rPr>
+      </w:pPr>
+    </w:p>
+    <w:p>
+      <w:pPr>
+        <w:pStyle w:val="Prrafodelista"/>
+        <w:numPr>
+          <w:ilvl w:val="0"/>
+          <w:numId w:val="15"/>
+        </w:numPr>
+        <w:rPr>
+          <w:lang w:val="es-ES"/>
+        </w:rPr>
+      </w:pPr>
+      <w:r>
+        <w:rPr>
+          <w:b/>
+          <w:bCs/>
+          <w:lang w:val="es-ES"/>
+        </w:rPr>
+        <w:t>Testimonios y Opiniones de Clientes</w:t>
+      </w:r>
+      <w:r>
+        <w:rPr>
+          <w:lang w:val="es-ES"/>
+        </w:rPr>
+        <w:t>:</w:t>
+      </w:r>
+    </w:p>
+    <w:p>
+      <w:pPr>
+        <w:ind w:left="720"/>
+        <w:rPr>
+          <w:lang w:val="es-ES"/>
+        </w:rPr>
+      </w:pPr>
+      <w:r>
+        <w:rPr>
+          <w:lang w:val="es-ES"/>
+        </w:rPr>
+        <w:t>Mostrar testimonios y opiniones de clientes satisfechos para generar confianza y credibilidad en el negocio. Esto puede ayudar a persuadir a los nuevos clientes a probar los productos y servicios ofrecidos por la frutería y verdulería.</w:t>
+      </w:r>
+    </w:p>
+    <w:p>
+      <w:pPr>
+        <w:ind w:left="720"/>
+        <w:rPr>
+          <w:lang w:val="es-ES"/>
+        </w:rPr>
+      </w:pPr>
+    </w:p>
+    <w:p>
+      <w:pPr>
+        <w:pStyle w:val="Prrafodelista"/>
+        <w:numPr>
+          <w:ilvl w:val="0"/>
+          <w:numId w:val="15"/>
+        </w:numPr>
+        <w:rPr>
+          <w:lang w:val="es-ES"/>
+        </w:rPr>
+      </w:pPr>
+      <w:r>
+        <w:rPr>
+          <w:b/>
+          <w:bCs/>
+          <w:lang w:val="es-ES"/>
+        </w:rPr>
+        <w:t>Blog</w:t>
+      </w:r>
+      <w:r>
+        <w:rPr>
+          <w:b/>
+          <w:bCs/>
+          <w:lang w:val="es-ES"/>
+        </w:rPr>
+        <w:t>,</w:t>
+      </w:r>
+      <w:r>
+        <w:rPr>
+          <w:b/>
+          <w:bCs/>
+          <w:lang w:val="es-ES"/>
+        </w:rPr>
+        <w:t xml:space="preserve"> Sección de Noticias</w:t>
+      </w:r>
+      <w:r>
+        <w:rPr>
+          <w:b/>
+          <w:bCs/>
+          <w:lang w:val="es-ES"/>
+        </w:rPr>
+        <w:t>, Red social</w:t>
+      </w:r>
+      <w:r>
+        <w:rPr>
+          <w:lang w:val="es-ES"/>
+        </w:rPr>
+        <w:t>:</w:t>
+      </w:r>
+    </w:p>
+    <w:p>
+      <w:pPr>
+        <w:ind w:left="720"/>
+        <w:rPr>
+          <w:lang w:val="es-ES"/>
+        </w:rPr>
+      </w:pPr>
+      <w:r>
+        <w:rPr>
+          <w:lang w:val="es-ES"/>
+        </w:rPr>
+        <w:t>Mediante estas herramientas se puede m</w:t>
+      </w:r>
+      <w:r>
+        <w:rPr>
+          <w:lang w:val="es-ES"/>
+        </w:rPr>
+        <w:t>antener a los clientes informados sobre novedades, eventos y consejos relacionados con la alimentación saludable y los productos disponibles en la frutería y verdulería. Esto puede mejorar el compromiso del cliente y promover la visita recurrente al sitio web.</w:t>
+      </w:r>
+    </w:p>
+    <w:p>
+      <w:pPr>
+        <w:ind w:left="720"/>
+        <w:rPr>
+          <w:lang w:val="es-ES"/>
+        </w:rPr>
+      </w:pPr>
+    </w:p>
+    <w:p>
+      <w:pPr>
+        <w:pStyle w:val="Prrafodelista"/>
+        <w:numPr>
+          <w:ilvl w:val="0"/>
+          <w:numId w:val="15"/>
+        </w:numPr>
+        <w:rPr>
+          <w:lang w:val="es-ES"/>
+        </w:rPr>
+      </w:pPr>
+      <w:r>
+        <w:rPr>
+          <w:b/>
+          <w:bCs/>
+          <w:lang w:val="es-ES"/>
+        </w:rPr>
+        <w:t>Políticas de Privacidad y Términos de Uso</w:t>
+      </w:r>
+      <w:r>
+        <w:rPr>
+          <w:lang w:val="es-ES"/>
+        </w:rPr>
+        <w:t>:</w:t>
+      </w:r>
+    </w:p>
+    <w:p>
+      <w:pPr>
+        <w:pStyle w:val="Prrafodelista"/>
+        <w:rPr>
+          <w:b/>
+          <w:bCs/>
+          <w:lang w:val="es-ES"/>
+        </w:rPr>
+      </w:pPr>
+    </w:p>
+    <w:p>
+      <w:pPr>
+        <w:pStyle w:val="Prrafodelista"/>
+        <w:rPr>
+          <w:lang w:val="es-ES"/>
+        </w:rPr>
+      </w:pPr>
+      <w:r>
+        <w:rPr>
+          <w:lang w:val="es-ES"/>
+        </w:rPr>
+        <w:t xml:space="preserve">Establecer transparencia y confianza con los clientes al proporcionar información clara sobre las políticas de privacidad del sitio web y los términos de uso. </w:t>
+      </w:r>
+    </w:p>
+    <w:p>
+      <w:pPr>
+        <w:pStyle w:val="Prrafodelista"/>
+        <w:rPr>
+          <w:lang w:val="es-ES"/>
+        </w:rPr>
+      </w:pPr>
+    </w:p>
+    <w:p>
+      <w:pPr>
+        <w:pStyle w:val="Prrafodelista"/>
+        <w:rPr>
+          <w:lang w:val="es-ES"/>
+        </w:rPr>
+      </w:pPr>
+    </w:p>
+    <w:p>
+      <w:pPr>
+        <w:pStyle w:val="Prrafodelista"/>
+        <w:rPr>
+          <w:lang w:val="es-ES"/>
+        </w:rPr>
+      </w:pPr>
+    </w:p>
+    <w:p>
+      <w:pPr>
+        <w:pStyle w:val="Prrafodelista"/>
+        <w:rPr>
+          <w:lang w:val="es-ES"/>
+        </w:rPr>
+      </w:pPr>
+    </w:p>
+    <w:p>
+      <w:pPr>
+        <w:pStyle w:val="Prrafodelista"/>
+        <w:rPr>
+          <w:lang w:val="es-ES"/>
+        </w:rPr>
+      </w:pPr>
+    </w:p>
+    <w:p>
+      <w:pPr>
+        <w:pStyle w:val="Prrafodelista"/>
+        <w:rPr>
+          <w:lang w:val="es-ES"/>
+        </w:rPr>
+      </w:pPr>
+    </w:p>
+    <w:p>
+      <w:pPr>
+        <w:pStyle w:val="Prrafodelista"/>
+        <w:rPr>
+          <w:lang w:val="es-ES"/>
+        </w:rPr>
+      </w:pPr>
+    </w:p>
+    <w:p>
+      <w:pPr>
+        <w:pStyle w:val="Prrafodelista"/>
+        <w:rPr>
+          <w:lang w:val="es-ES"/>
+        </w:rPr>
+      </w:pPr>
     </w:p>
     <w:p>
       <w:pPr>
@@ -2218,9 +3971,345 @@
           <w:szCs w:val="28"/>
           <w:lang w:val="es-ES"/>
         </w:rPr>
+        <w:lastRenderedPageBreak/>
         <w:t>Configuración</w:t>
       </w:r>
       <w:bookmarkEnd w:id="6"/>
+    </w:p>
+    <w:p>
+      <w:pPr>
+        <w:rPr>
+          <w:lang w:val="es-ES"/>
+        </w:rPr>
+      </w:pPr>
+    </w:p>
+    <w:p>
+      <w:pPr>
+        <w:pStyle w:val="Prrafodelista"/>
+        <w:numPr>
+          <w:ilvl w:val="0"/>
+          <w:numId w:val="16"/>
+        </w:numPr>
+        <w:rPr>
+          <w:lang w:val="es-ES"/>
+        </w:rPr>
+      </w:pPr>
+      <w:r>
+        <w:rPr>
+          <w:lang w:val="es-ES"/>
+        </w:rPr>
+        <w:t>Seguridad:</w:t>
+      </w:r>
+    </w:p>
+    <w:p>
+      <w:pPr>
+        <w:pStyle w:val="Prrafodelista"/>
+        <w:rPr>
+          <w:lang w:val="es-ES"/>
+        </w:rPr>
+      </w:pPr>
+    </w:p>
+    <w:p>
+      <w:pPr>
+        <w:pStyle w:val="Prrafodelista"/>
+        <w:numPr>
+          <w:ilvl w:val="0"/>
+          <w:numId w:val="14"/>
+        </w:numPr>
+        <w:rPr>
+          <w:lang w:val="es-ES"/>
+        </w:rPr>
+      </w:pPr>
+      <w:r>
+        <w:rPr>
+          <w:lang w:val="es-ES"/>
+        </w:rPr>
+        <w:t xml:space="preserve">Java con Spring Security: Implementar Spring Security en el </w:t>
+      </w:r>
+      <w:proofErr w:type="spellStart"/>
+      <w:r>
+        <w:rPr>
+          <w:lang w:val="es-ES"/>
+        </w:rPr>
+        <w:t>backend</w:t>
+      </w:r>
+      <w:proofErr w:type="spellEnd"/>
+      <w:r>
+        <w:rPr>
+          <w:lang w:val="es-ES"/>
+        </w:rPr>
+        <w:t xml:space="preserve"> para gestionar la autenticación y autorización de usuarios</w:t>
+      </w:r>
+      <w:r>
+        <w:rPr>
+          <w:lang w:val="es-ES"/>
+        </w:rPr>
+        <w:t xml:space="preserve"> contra accesos no autorizados. </w:t>
+      </w:r>
+    </w:p>
+    <w:p>
+      <w:pPr>
+        <w:pStyle w:val="Prrafodelista"/>
+        <w:ind w:left="1080"/>
+        <w:rPr>
+          <w:lang w:val="es-ES"/>
+        </w:rPr>
+      </w:pPr>
+    </w:p>
+    <w:p>
+      <w:pPr>
+        <w:pStyle w:val="Prrafodelista"/>
+        <w:numPr>
+          <w:ilvl w:val="0"/>
+          <w:numId w:val="14"/>
+        </w:numPr>
+        <w:rPr>
+          <w:lang w:val="es-ES"/>
+        </w:rPr>
+      </w:pPr>
+      <w:r>
+        <w:rPr>
+          <w:lang w:val="es-ES"/>
+        </w:rPr>
+        <w:t>HTTPS: Configurar un certificado SSL/TLS para habilitar HTTPS y garantizar la seguridad de las comunicaciones entre el navegador del usuario y el servidor.</w:t>
+      </w:r>
+    </w:p>
+    <w:p>
+      <w:pPr>
+        <w:pStyle w:val="Prrafodelista"/>
+        <w:rPr>
+          <w:lang w:val="es-ES"/>
+        </w:rPr>
+      </w:pPr>
+    </w:p>
+    <w:p>
+      <w:pPr>
+        <w:pStyle w:val="Prrafodelista"/>
+        <w:numPr>
+          <w:ilvl w:val="0"/>
+          <w:numId w:val="14"/>
+        </w:numPr>
+        <w:rPr>
+          <w:lang w:val="es-ES"/>
+        </w:rPr>
+      </w:pPr>
+      <w:r>
+        <w:rPr>
+          <w:lang w:val="es-ES"/>
+        </w:rPr>
+        <w:t>Validaciones</w:t>
+      </w:r>
+      <w:r>
+        <w:rPr>
+          <w:lang w:val="es-ES"/>
+        </w:rPr>
+        <w:t xml:space="preserve">: Implementar una validación tanto en el </w:t>
+      </w:r>
+      <w:proofErr w:type="spellStart"/>
+      <w:r>
+        <w:rPr>
+          <w:lang w:val="es-ES"/>
+        </w:rPr>
+        <w:t>frontend</w:t>
+      </w:r>
+      <w:proofErr w:type="spellEnd"/>
+      <w:r>
+        <w:rPr>
+          <w:lang w:val="es-ES"/>
+        </w:rPr>
+        <w:t xml:space="preserve"> (usando JavaScript) como en el </w:t>
+      </w:r>
+      <w:proofErr w:type="spellStart"/>
+      <w:r>
+        <w:rPr>
+          <w:lang w:val="es-ES"/>
+        </w:rPr>
+        <w:t>backend</w:t>
+      </w:r>
+      <w:proofErr w:type="spellEnd"/>
+      <w:r>
+        <w:rPr>
+          <w:lang w:val="es-ES"/>
+        </w:rPr>
+        <w:t xml:space="preserve"> (usando validaciones de Spring).</w:t>
+      </w:r>
+    </w:p>
+    <w:p>
+      <w:pPr>
+        <w:pStyle w:val="Prrafodelista"/>
+        <w:rPr>
+          <w:lang w:val="es-ES"/>
+        </w:rPr>
+      </w:pPr>
+    </w:p>
+    <w:p>
+      <w:pPr>
+        <w:pStyle w:val="Prrafodelista"/>
+        <w:rPr>
+          <w:lang w:val="es-ES"/>
+        </w:rPr>
+      </w:pPr>
+    </w:p>
+    <w:p>
+      <w:pPr>
+        <w:pStyle w:val="Prrafodelista"/>
+        <w:numPr>
+          <w:ilvl w:val="0"/>
+          <w:numId w:val="16"/>
+        </w:numPr>
+        <w:rPr>
+          <w:lang w:val="es-ES"/>
+        </w:rPr>
+      </w:pPr>
+      <w:r>
+        <w:rPr>
+          <w:lang w:val="es-ES"/>
+        </w:rPr>
+        <w:t>Marketing Digital:</w:t>
+      </w:r>
+    </w:p>
+    <w:p>
+      <w:pPr>
+        <w:pStyle w:val="Prrafodelista"/>
+        <w:rPr>
+          <w:lang w:val="es-ES"/>
+        </w:rPr>
+      </w:pPr>
+    </w:p>
+    <w:p>
+      <w:pPr>
+        <w:pStyle w:val="Prrafodelista"/>
+        <w:numPr>
+          <w:ilvl w:val="0"/>
+          <w:numId w:val="14"/>
+        </w:numPr>
+        <w:rPr>
+          <w:lang w:val="es-ES"/>
+        </w:rPr>
+      </w:pPr>
+      <w:r>
+        <w:rPr>
+          <w:lang w:val="es-ES"/>
+        </w:rPr>
+        <w:t>Optimización SEO: Utilizar buenas prácticas de SEO (Optimización para Motores de Búsqueda) en el desarrollo del sitio web, como la optimización de metadatos, la creación de URL amigables, la estructuración adecuada del contenido y la utilización de palabras clave relevantes.</w:t>
+      </w:r>
+    </w:p>
+    <w:p>
+      <w:pPr>
+        <w:pStyle w:val="Prrafodelista"/>
+        <w:ind w:left="1080"/>
+        <w:rPr>
+          <w:lang w:val="es-ES"/>
+        </w:rPr>
+      </w:pPr>
+    </w:p>
+    <w:p>
+      <w:pPr>
+        <w:pStyle w:val="Prrafodelista"/>
+        <w:numPr>
+          <w:ilvl w:val="0"/>
+          <w:numId w:val="14"/>
+        </w:numPr>
+        <w:rPr>
+          <w:lang w:val="es-ES"/>
+        </w:rPr>
+      </w:pPr>
+      <w:r>
+        <w:rPr>
+          <w:lang w:val="es-ES"/>
+        </w:rPr>
+        <w:t>Formularios de Suscripción: Incluir formularios de suscripción para capturar correos electrónicos de usuarios interesados en recibir noticias, promociones y actualizaciones sobre la frutería y verdulería.</w:t>
+      </w:r>
+    </w:p>
+    <w:p>
+      <w:pPr>
+        <w:pStyle w:val="Prrafodelista"/>
+        <w:rPr>
+          <w:lang w:val="es-ES"/>
+        </w:rPr>
+      </w:pPr>
+    </w:p>
+    <w:p>
+      <w:pPr>
+        <w:pStyle w:val="Prrafodelista"/>
+        <w:numPr>
+          <w:ilvl w:val="0"/>
+          <w:numId w:val="14"/>
+        </w:numPr>
+        <w:rPr>
+          <w:lang w:val="es-ES"/>
+        </w:rPr>
+      </w:pPr>
+      <w:r>
+        <w:rPr>
+          <w:lang w:val="es-ES"/>
+        </w:rPr>
+        <w:t>Redes Sociales: Integrar botones de compartir en redes sociales para fomentar la interacción en plataformas como Facebook, Instagram y Twitter.</w:t>
+      </w:r>
+    </w:p>
+    <w:p>
+      <w:pPr>
+        <w:pStyle w:val="Prrafodelista"/>
+        <w:rPr>
+          <w:lang w:val="es-ES"/>
+        </w:rPr>
+      </w:pPr>
+    </w:p>
+    <w:p>
+      <w:pPr>
+        <w:rPr>
+          <w:lang w:val="es-ES"/>
+        </w:rPr>
+      </w:pPr>
+    </w:p>
+    <w:p>
+      <w:pPr>
+        <w:rPr>
+          <w:lang w:val="es-ES"/>
+        </w:rPr>
+      </w:pPr>
+    </w:p>
+    <w:p>
+      <w:pPr>
+        <w:rPr>
+          <w:lang w:val="es-ES"/>
+        </w:rPr>
+      </w:pPr>
+    </w:p>
+    <w:p>
+      <w:pPr>
+        <w:rPr>
+          <w:lang w:val="es-ES"/>
+        </w:rPr>
+      </w:pPr>
+    </w:p>
+    <w:p>
+      <w:pPr>
+        <w:rPr>
+          <w:lang w:val="es-ES"/>
+        </w:rPr>
+      </w:pPr>
+    </w:p>
+    <w:p>
+      <w:pPr>
+        <w:rPr>
+          <w:lang w:val="es-ES"/>
+        </w:rPr>
+      </w:pPr>
+    </w:p>
+    <w:p>
+      <w:pPr>
+        <w:rPr>
+          <w:lang w:val="es-ES"/>
+        </w:rPr>
+      </w:pPr>
+    </w:p>
+    <w:p>
+      <w:pPr>
+        <w:rPr>
+          <w:lang w:val="es-ES"/>
+        </w:rPr>
+      </w:pPr>
     </w:p>
     <w:p>
       <w:pPr>
@@ -2251,6 +4340,7 @@
           <w:szCs w:val="28"/>
           <w:lang w:val="es-ES"/>
         </w:rPr>
+        <w:lastRenderedPageBreak/>
         <w:t>Para el Marketing Digital</w:t>
       </w:r>
       <w:bookmarkEnd w:id="7"/>
@@ -2515,7 +4605,6 @@
           <w:color w:val="auto"/>
           <w:lang w:val="es-ES"/>
         </w:rPr>
-        <w:lastRenderedPageBreak/>
         <w:t>Crear API web</w:t>
       </w:r>
       <w:bookmarkEnd w:id="11"/>
@@ -2613,7 +4702,6 @@
         </w:rPr>
       </w:pPr>
       <w:proofErr w:type="spellStart"/>
-      <w:proofErr w:type="gramStart"/>
       <w:r>
         <w:rPr>
           <w:b/>
@@ -2635,7 +4723,6 @@
         </w:rPr>
         <w:t xml:space="preserve"> :</w:t>
       </w:r>
-      <w:proofErr w:type="gramEnd"/>
       <w:r>
         <w:rPr>
           <w:sz w:val="24"/>
@@ -2808,6 +4895,7 @@
           <w:szCs w:val="24"/>
           <w:lang w:val="es-ES"/>
         </w:rPr>
+        <w:lastRenderedPageBreak/>
         <w:t>Spring Dev Tools:</w:t>
       </w:r>
       <w:r>
@@ -2959,16 +5047,7 @@
           <w:bCs/>
           <w:lang w:val="es-ES"/>
         </w:rPr>
-        <w:t>(“/”</w:t>
-      </w:r>
-      <w:proofErr w:type="gramStart"/>
-      <w:r>
-        <w:rPr>
-          <w:b/>
-          <w:bCs/>
-          <w:lang w:val="es-ES"/>
-        </w:rPr>
-        <w:t>)</w:t>
+        <w:t>(“/”)</w:t>
       </w:r>
       <w:r>
         <w:rPr>
@@ -2978,7 +5057,6 @@
         </w:rPr>
         <w:t xml:space="preserve"> :</w:t>
       </w:r>
-      <w:proofErr w:type="gramEnd"/>
       <w:r>
         <w:rPr>
           <w:lang w:val="es-ES"/>
@@ -3018,16 +5096,7 @@
           <w:bCs/>
           <w:lang w:val="es-ES"/>
         </w:rPr>
-        <w:t>(“/categorías”</w:t>
-      </w:r>
-      <w:proofErr w:type="gramStart"/>
-      <w:r>
-        <w:rPr>
-          <w:b/>
-          <w:bCs/>
-          <w:lang w:val="es-ES"/>
-        </w:rPr>
-        <w:t>)</w:t>
+        <w:t>(“/categorías”)</w:t>
       </w:r>
       <w:r>
         <w:rPr>
@@ -3041,14 +5110,7 @@
         <w:rPr>
           <w:lang w:val="es-ES"/>
         </w:rPr>
-        <w:t>:</w:t>
-      </w:r>
-      <w:proofErr w:type="gramEnd"/>
-      <w:r>
-        <w:rPr>
-          <w:lang w:val="es-ES"/>
-        </w:rPr>
-        <w:t xml:space="preserve"> mostrar la pagina con los diferentes productos que ofrecemos.</w:t>
+        <w:t>: mostrar la pagina con los diferentes productos que ofrecemos.</w:t>
       </w:r>
     </w:p>
     <w:p>
@@ -3071,16 +5133,7 @@
           <w:bCs/>
           <w:lang w:val="es-ES"/>
         </w:rPr>
-        <w:t>(“/categorías/verduras”</w:t>
-      </w:r>
-      <w:proofErr w:type="gramStart"/>
-      <w:r>
-        <w:rPr>
-          <w:b/>
-          <w:bCs/>
-          <w:lang w:val="es-ES"/>
-        </w:rPr>
-        <w:t>)</w:t>
+        <w:t>(“/categorías/verduras”)</w:t>
       </w:r>
       <w:r>
         <w:rPr>
@@ -3094,14 +5147,7 @@
         <w:rPr>
           <w:lang w:val="es-ES"/>
         </w:rPr>
-        <w:t>:</w:t>
-      </w:r>
-      <w:proofErr w:type="gramEnd"/>
-      <w:r>
-        <w:rPr>
-          <w:lang w:val="es-ES"/>
-        </w:rPr>
-        <w:t xml:space="preserve"> mostrara la pagina con todas las verduras que tenemos en la tienda</w:t>
+        <w:t>: mostrara la pagina con todas las verduras que tenemos en la tienda</w:t>
       </w:r>
     </w:p>
     <w:p>
@@ -3124,32 +5170,7 @@
           <w:bCs/>
           <w:lang w:val="es-ES"/>
         </w:rPr>
-        <w:t>(“/categorías/</w:t>
-      </w:r>
-      <w:r>
-        <w:rPr>
-          <w:b/>
-          <w:bCs/>
-          <w:lang w:val="es-ES"/>
-        </w:rPr>
-        <w:t>fruta</w:t>
-      </w:r>
-      <w:r>
-        <w:rPr>
-          <w:b/>
-          <w:bCs/>
-          <w:lang w:val="es-ES"/>
-        </w:rPr>
-        <w:t>”</w:t>
-      </w:r>
-      <w:proofErr w:type="gramStart"/>
-      <w:r>
-        <w:rPr>
-          <w:b/>
-          <w:bCs/>
-          <w:lang w:val="es-ES"/>
-        </w:rPr>
-        <w:t>)</w:t>
+        <w:t>(“/categorías/fruta”)</w:t>
       </w:r>
       <w:r>
         <w:rPr>
@@ -3163,14 +5184,7 @@
         <w:rPr>
           <w:lang w:val="es-ES"/>
         </w:rPr>
-        <w:t>:</w:t>
-      </w:r>
-      <w:proofErr w:type="gramEnd"/>
-      <w:r>
-        <w:rPr>
-          <w:lang w:val="es-ES"/>
-        </w:rPr>
-        <w:t xml:space="preserve"> mostrara la pagina con toda la fruta que tenemos</w:t>
+        <w:t>: mostrara la pagina con toda la fruta que tenemos</w:t>
       </w:r>
     </w:p>
     <w:p>
@@ -3202,7 +5216,7 @@
           <w:bCs/>
           <w:lang w:val="es-ES"/>
         </w:rPr>
-        <w:t>productosVarios</w:t>
+        <w:t>productossaludables</w:t>
       </w:r>
       <w:proofErr w:type="spellEnd"/>
       <w:r>
@@ -3211,14 +5225,6 @@
           <w:bCs/>
           <w:lang w:val="es-ES"/>
         </w:rPr>
-        <w:t>/:id</w:t>
-      </w:r>
-      <w:r>
-        <w:rPr>
-          <w:b/>
-          <w:bCs/>
-          <w:lang w:val="es-ES"/>
-        </w:rPr>
         <w:t>”)</w:t>
       </w:r>
       <w:r>
@@ -3233,19 +5239,7 @@
         <w:rPr>
           <w:lang w:val="es-ES"/>
         </w:rPr>
-        <w:t xml:space="preserve">mostrara una </w:t>
-      </w:r>
-      <w:r>
-        <w:rPr>
-          <w:lang w:val="es-ES"/>
-        </w:rPr>
-        <w:t>página</w:t>
-      </w:r>
-      <w:r>
-        <w:rPr>
-          <w:lang w:val="es-ES"/>
-        </w:rPr>
-        <w:t xml:space="preserve"> con todos esos productos que están por tiempo limitado</w:t>
+        <w:t>mostrará aquellos productos saludables que no son procesados</w:t>
       </w:r>
     </w:p>
     <w:p>
@@ -3268,15 +5262,7 @@
           <w:bCs/>
           <w:lang w:val="es-ES"/>
         </w:rPr>
-        <w:t>(“/categorías/verduras</w:t>
-      </w:r>
-      <w:r>
-        <w:rPr>
-          <w:b/>
-          <w:bCs/>
-          <w:lang w:val="es-ES"/>
-        </w:rPr>
-        <w:t>/</w:t>
+        <w:t>(“/categorías/</w:t>
       </w:r>
       <w:proofErr w:type="spellStart"/>
       <w:r>
@@ -3285,7 +5271,7 @@
           <w:bCs/>
           <w:lang w:val="es-ES"/>
         </w:rPr>
-        <w:t>verUno</w:t>
+        <w:t>productosVarios</w:t>
       </w:r>
       <w:proofErr w:type="spellEnd"/>
       <w:r>
@@ -3310,13 +5296,25 @@
           <w:bCs/>
           <w:lang w:val="es-ES"/>
         </w:rPr>
-        <w:t>:</w:t>
-      </w:r>
-      <w:r>
-        <w:rPr>
-          <w:lang w:val="es-ES"/>
-        </w:rPr>
-        <w:t xml:space="preserve"> mostrara toda la información de una verdura </w:t>
+        <w:t xml:space="preserve">: </w:t>
+      </w:r>
+      <w:r>
+        <w:rPr>
+          <w:lang w:val="es-ES"/>
+        </w:rPr>
+        <w:t xml:space="preserve">mostrara una </w:t>
+      </w:r>
+      <w:r>
+        <w:rPr>
+          <w:lang w:val="es-ES"/>
+        </w:rPr>
+        <w:t>página</w:t>
+      </w:r>
+      <w:r>
+        <w:rPr>
+          <w:lang w:val="es-ES"/>
+        </w:rPr>
+        <w:t xml:space="preserve"> con todos esos productos que están por tiempo limitado</w:t>
       </w:r>
     </w:p>
     <w:p>
@@ -3339,15 +5337,7 @@
           <w:bCs/>
           <w:lang w:val="es-ES"/>
         </w:rPr>
-        <w:t>(“/categorías/fruta</w:t>
-      </w:r>
-      <w:r>
-        <w:rPr>
-          <w:b/>
-          <w:bCs/>
-          <w:lang w:val="es-ES"/>
-        </w:rPr>
-        <w:t>/</w:t>
+        <w:t>(“/categorías/verduras/</w:t>
       </w:r>
       <w:proofErr w:type="spellStart"/>
       <w:r>
@@ -3377,21 +5367,17 @@
       </w:r>
       <w:r>
         <w:rPr>
-          <w:lang w:val="es-ES"/>
-        </w:rPr>
-        <w:t xml:space="preserve">: mostrara una </w:t>
-      </w:r>
-      <w:r>
-        <w:rPr>
-          <w:lang w:val="es-ES"/>
-        </w:rPr>
-        <w:t>página</w:t>
-      </w:r>
-      <w:r>
-        <w:rPr>
-          <w:lang w:val="es-ES"/>
-        </w:rPr>
-        <w:t xml:space="preserve"> con toda la información de una fruta</w:t>
+          <w:b/>
+          <w:bCs/>
+          <w:lang w:val="es-ES"/>
+        </w:rPr>
+        <w:t>:</w:t>
+      </w:r>
+      <w:r>
+        <w:rPr>
+          <w:lang w:val="es-ES"/>
+        </w:rPr>
+        <w:t xml:space="preserve"> mostrara toda la información de una verdura </w:t>
       </w:r>
     </w:p>
     <w:p>
@@ -3414,7 +5400,7 @@
           <w:bCs/>
           <w:lang w:val="es-ES"/>
         </w:rPr>
-        <w:t>(“/categorías/</w:t>
+        <w:t>(“/categorías/fruta/</w:t>
       </w:r>
       <w:proofErr w:type="spellStart"/>
       <w:r>
@@ -3423,7 +5409,7 @@
           <w:bCs/>
           <w:lang w:val="es-ES"/>
         </w:rPr>
-        <w:t>productosVarios</w:t>
+        <w:t>verUno</w:t>
       </w:r>
       <w:proofErr w:type="spellEnd"/>
       <w:r>
@@ -3432,24 +5418,6 @@
           <w:bCs/>
           <w:lang w:val="es-ES"/>
         </w:rPr>
-        <w:t>/</w:t>
-      </w:r>
-      <w:proofErr w:type="spellStart"/>
-      <w:r>
-        <w:rPr>
-          <w:b/>
-          <w:bCs/>
-          <w:lang w:val="es-ES"/>
-        </w:rPr>
-        <w:t>verUno</w:t>
-      </w:r>
-      <w:proofErr w:type="spellEnd"/>
-      <w:r>
-        <w:rPr>
-          <w:b/>
-          <w:bCs/>
-          <w:lang w:val="es-ES"/>
-        </w:rPr>
         <w:t>/:id</w:t>
       </w:r>
       <w:r>
@@ -3476,7 +5444,7 @@
         <w:rPr>
           <w:lang w:val="es-ES"/>
         </w:rPr>
-        <w:t xml:space="preserve"> con toda la información de un producto vario</w:t>
+        <w:t xml:space="preserve"> con toda la información de una fruta</w:t>
       </w:r>
     </w:p>
     <w:p>
@@ -3499,7 +5467,7 @@
           <w:bCs/>
           <w:lang w:val="es-ES"/>
         </w:rPr>
-        <w:t>(“/</w:t>
+        <w:t>(“/categorías/</w:t>
       </w:r>
       <w:proofErr w:type="spellStart"/>
       <w:r>
@@ -3508,7 +5476,7 @@
           <w:bCs/>
           <w:lang w:val="es-ES"/>
         </w:rPr>
-        <w:t>login</w:t>
+        <w:t>productosVarios</w:t>
       </w:r>
       <w:proofErr w:type="spellEnd"/>
       <w:r>
@@ -3517,27 +5485,51 @@
           <w:bCs/>
           <w:lang w:val="es-ES"/>
         </w:rPr>
+        <w:t>/</w:t>
+      </w:r>
+      <w:proofErr w:type="spellStart"/>
+      <w:r>
+        <w:rPr>
+          <w:b/>
+          <w:bCs/>
+          <w:lang w:val="es-ES"/>
+        </w:rPr>
+        <w:t>verUno</w:t>
+      </w:r>
+      <w:proofErr w:type="spellEnd"/>
+      <w:r>
+        <w:rPr>
+          <w:b/>
+          <w:bCs/>
+          <w:lang w:val="es-ES"/>
+        </w:rPr>
+        <w:t>/:id</w:t>
+      </w:r>
+      <w:r>
+        <w:rPr>
+          <w:b/>
+          <w:bCs/>
+          <w:lang w:val="es-ES"/>
+        </w:rPr>
         <w:t>”)</w:t>
       </w:r>
       <w:r>
         <w:rPr>
-          <w:b/>
-          <w:bCs/>
-          <w:lang w:val="es-ES"/>
-        </w:rPr>
-        <w:t>:</w:t>
-      </w:r>
-      <w:r>
-        <w:rPr>
-          <w:lang w:val="es-ES"/>
-        </w:rPr>
-        <w:t xml:space="preserve"> para para acceder c</w:t>
-      </w:r>
-      <w:r>
-        <w:rPr>
-          <w:lang w:val="es-ES"/>
-        </w:rPr>
-        <w:t>omo cliente si estas registrado</w:t>
+          <w:lang w:val="es-ES"/>
+        </w:rPr>
+        <w:t xml:space="preserve">: mostrara una </w:t>
+      </w:r>
+      <w:r>
+        <w:rPr>
+          <w:lang w:val="es-ES"/>
+        </w:rPr>
+        <w:t>página</w:t>
+      </w:r>
+      <w:r>
+        <w:rPr>
+          <w:lang w:val="es-ES"/>
+        </w:rPr>
+        <w:t xml:space="preserve"> con toda la información de un producto vario</w:t>
       </w:r>
     </w:p>
     <w:p>
@@ -3569,7 +5561,7 @@
           <w:bCs/>
           <w:lang w:val="es-ES"/>
         </w:rPr>
-        <w:t>singup</w:t>
+        <w:t>login</w:t>
       </w:r>
       <w:proofErr w:type="spellEnd"/>
       <w:r>
@@ -3582,9 +5574,23 @@
       </w:r>
       <w:r>
         <w:rPr>
-          <w:lang w:val="es-ES"/>
-        </w:rPr>
-        <w:t>: pagina para registrarse sino eres cliente</w:t>
+          <w:b/>
+          <w:bCs/>
+          <w:lang w:val="es-ES"/>
+        </w:rPr>
+        <w:t>:</w:t>
+      </w:r>
+      <w:r>
+        <w:rPr>
+          <w:lang w:val="es-ES"/>
+        </w:rPr>
+        <w:t xml:space="preserve"> para para acceder c</w:t>
+      </w:r>
+      <w:r>
+        <w:rPr>
+          <w:lang w:val="es-ES"/>
+        </w:rPr>
+        <w:t>omo cliente si estas registrado</w:t>
       </w:r>
     </w:p>
     <w:p>
@@ -3616,7 +5622,7 @@
           <w:bCs/>
           <w:lang w:val="es-ES"/>
         </w:rPr>
-        <w:t>logout</w:t>
+        <w:t>singup</w:t>
       </w:r>
       <w:proofErr w:type="spellEnd"/>
       <w:r>
@@ -3631,7 +5637,7 @@
         <w:rPr>
           <w:lang w:val="es-ES"/>
         </w:rPr>
-        <w:t>: para cerrar la sesión cuando salgamos de la pagina</w:t>
+        <w:t>: pagina para registrarse sino eres cliente</w:t>
       </w:r>
     </w:p>
     <w:p>
@@ -3656,14 +5662,16 @@
         </w:rPr>
         <w:t>(“/</w:t>
       </w:r>
-      <w:r>
-        <w:rPr>
-          <w:b/>
-          <w:bCs/>
-          <w:lang w:val="es-ES"/>
-        </w:rPr>
-        <w:t>contacto</w:t>
-      </w:r>
+      <w:proofErr w:type="spellStart"/>
+      <w:r>
+        <w:rPr>
+          <w:b/>
+          <w:bCs/>
+          <w:lang w:val="es-ES"/>
+        </w:rPr>
+        <w:t>logout</w:t>
+      </w:r>
+      <w:proofErr w:type="spellEnd"/>
       <w:r>
         <w:rPr>
           <w:b/>
@@ -3674,6 +5682,35 @@
       </w:r>
       <w:r>
         <w:rPr>
+          <w:lang w:val="es-ES"/>
+        </w:rPr>
+        <w:t>: para cerrar la sesión cuando salgamos de la pagina</w:t>
+      </w:r>
+    </w:p>
+    <w:p>
+      <w:pPr>
+        <w:pStyle w:val="Prrafodelista"/>
+        <w:numPr>
+          <w:ilvl w:val="0"/>
+          <w:numId w:val="7"/>
+        </w:numPr>
+        <w:ind w:left="1418" w:right="1133"/>
+        <w:rPr>
+          <w:b/>
+          <w:bCs/>
+          <w:lang w:val="es-ES"/>
+        </w:rPr>
+      </w:pPr>
+      <w:r>
+        <w:rPr>
+          <w:b/>
+          <w:bCs/>
+          <w:lang w:val="es-ES"/>
+        </w:rPr>
+        <w:t>(“/contacto”)</w:t>
+      </w:r>
+      <w:r>
+        <w:rPr>
           <w:b/>
           <w:bCs/>
           <w:lang w:val="es-ES"/>
@@ -3734,7 +5771,6 @@
         <w:rPr>
           <w:lang w:val="es-ES"/>
         </w:rPr>
-        <w:lastRenderedPageBreak/>
         <w:t xml:space="preserve">Tendremos otras </w:t>
       </w:r>
       <w:proofErr w:type="spellStart"/>
@@ -3788,29 +5824,25 @@
           <w:bCs/>
           <w:lang w:val="es-ES"/>
         </w:rPr>
-        <w:t>”</w:t>
-      </w:r>
-      <w:proofErr w:type="gramStart"/>
-      <w:r>
-        <w:rPr>
-          <w:b/>
-          <w:bCs/>
-          <w:lang w:val="es-ES"/>
-        </w:rPr>
-        <w:t xml:space="preserve">) </w:t>
-      </w:r>
-      <w:r>
-        <w:rPr>
-          <w:lang w:val="es-ES"/>
-        </w:rPr>
-        <w:t>:</w:t>
-      </w:r>
-      <w:proofErr w:type="gramEnd"/>
-      <w:r>
-        <w:rPr>
-          <w:lang w:val="es-ES"/>
-        </w:rPr>
-        <w:t xml:space="preserve"> pagina donde se mostrara toda información del cliente</w:t>
+        <w:t xml:space="preserve">”) </w:t>
+      </w:r>
+      <w:r>
+        <w:rPr>
+          <w:lang w:val="es-ES"/>
+        </w:rPr>
+        <w:t xml:space="preserve">: pagina donde se </w:t>
+      </w:r>
+      <w:r>
+        <w:rPr>
+          <w:lang w:val="es-ES"/>
+        </w:rPr>
+        <w:t>mostrará</w:t>
+      </w:r>
+      <w:r>
+        <w:rPr>
+          <w:lang w:val="es-ES"/>
+        </w:rPr>
+        <w:t xml:space="preserve"> toda información del cliente</w:t>
       </w:r>
     </w:p>
     <w:p>
@@ -3865,15 +5897,7 @@
           <w:bCs/>
           <w:lang w:val="es-ES"/>
         </w:rPr>
-        <w:t>”)</w:t>
-      </w:r>
-      <w:r>
-        <w:rPr>
-          <w:b/>
-          <w:bCs/>
-          <w:lang w:val="es-ES"/>
-        </w:rPr>
-        <w:t>:</w:t>
+        <w:t>”):</w:t>
       </w:r>
       <w:r>
         <w:rPr>
@@ -3944,15 +5968,7 @@
           <w:bCs/>
           <w:lang w:val="es-ES"/>
         </w:rPr>
-        <w:t>”)</w:t>
-      </w:r>
-      <w:r>
-        <w:rPr>
-          <w:b/>
-          <w:bCs/>
-          <w:lang w:val="es-ES"/>
-        </w:rPr>
-        <w:t>:</w:t>
+        <w:t>”):</w:t>
       </w:r>
       <w:r>
         <w:rPr>
@@ -3979,15 +5995,8 @@
           <w:bCs/>
           <w:lang w:val="es-ES"/>
         </w:rPr>
-        <w:t>(“/</w:t>
-      </w:r>
-      <w:r>
-        <w:rPr>
-          <w:b/>
-          <w:bCs/>
-          <w:lang w:val="es-ES"/>
-        </w:rPr>
-        <w:t>verduras/comprar</w:t>
+        <w:lastRenderedPageBreak/>
+        <w:t>(“/verduras/comprar</w:t>
       </w:r>
       <w:r>
         <w:rPr>
@@ -4003,15 +6012,7 @@
           <w:bCs/>
           <w:lang w:val="es-ES"/>
         </w:rPr>
-        <w:t>”)</w:t>
-      </w:r>
-      <w:r>
-        <w:rPr>
-          <w:b/>
-          <w:bCs/>
-          <w:lang w:val="es-ES"/>
-        </w:rPr>
-        <w:t>:</w:t>
+        <w:t>”):</w:t>
       </w:r>
       <w:r>
         <w:rPr>
@@ -4050,23 +6051,7 @@
           <w:bCs/>
           <w:lang w:val="es-ES"/>
         </w:rPr>
-        <w:t>(“/</w:t>
-      </w:r>
-      <w:r>
-        <w:rPr>
-          <w:b/>
-          <w:bCs/>
-          <w:lang w:val="es-ES"/>
-        </w:rPr>
-        <w:t>fruta</w:t>
-      </w:r>
-      <w:r>
-        <w:rPr>
-          <w:b/>
-          <w:bCs/>
-          <w:lang w:val="es-ES"/>
-        </w:rPr>
-        <w:t>/comprar</w:t>
+        <w:t>(“/fruta/comprar</w:t>
       </w:r>
       <w:r>
         <w:rPr>
@@ -4082,15 +6067,7 @@
           <w:bCs/>
           <w:lang w:val="es-ES"/>
         </w:rPr>
-        <w:t>”)</w:t>
-      </w:r>
-      <w:r>
-        <w:rPr>
-          <w:b/>
-          <w:bCs/>
-          <w:lang w:val="es-ES"/>
-        </w:rPr>
-        <w:t>:</w:t>
+        <w:t>”):</w:t>
       </w:r>
       <w:r>
         <w:rPr>
@@ -4163,15 +6140,7 @@
           <w:bCs/>
           <w:lang w:val="es-ES"/>
         </w:rPr>
-        <w:t>”)</w:t>
-      </w:r>
-      <w:r>
-        <w:rPr>
-          <w:b/>
-          <w:bCs/>
-          <w:lang w:val="es-ES"/>
-        </w:rPr>
-        <w:t>:</w:t>
+        <w:t>”):</w:t>
       </w:r>
       <w:r>
         <w:rPr>
@@ -4349,15 +6318,7 @@
           <w:bCs/>
           <w:lang w:val="es-ES"/>
         </w:rPr>
-        <w:t>(“/fruta/</w:t>
-      </w:r>
-      <w:r>
-        <w:rPr>
-          <w:b/>
-          <w:bCs/>
-          <w:lang w:val="es-ES"/>
-        </w:rPr>
-        <w:t>modificar</w:t>
+        <w:t>(“/fruta/modificar</w:t>
       </w:r>
       <w:r>
         <w:rPr>
@@ -4420,15 +6381,7 @@
           <w:bCs/>
           <w:lang w:val="es-ES"/>
         </w:rPr>
-        <w:t>(“/fruta/</w:t>
-      </w:r>
-      <w:r>
-        <w:rPr>
-          <w:b/>
-          <w:bCs/>
-          <w:lang w:val="es-ES"/>
-        </w:rPr>
-        <w:t>eliminar</w:t>
+        <w:t>(“/fruta/eliminar</w:t>
       </w:r>
       <w:r>
         <w:rPr>
@@ -4479,23 +6432,7 @@
           <w:bCs/>
           <w:lang w:val="es-ES"/>
         </w:rPr>
-        <w:t>(“/</w:t>
-      </w:r>
-      <w:r>
-        <w:rPr>
-          <w:b/>
-          <w:bCs/>
-          <w:lang w:val="es-ES"/>
-        </w:rPr>
-        <w:t>verdura</w:t>
-      </w:r>
-      <w:r>
-        <w:rPr>
-          <w:b/>
-          <w:bCs/>
-          <w:lang w:val="es-ES"/>
-        </w:rPr>
-        <w:t>/agregar</w:t>
+        <w:t>(“/verdura/agregar</w:t>
       </w:r>
       <w:r>
         <w:rPr>
@@ -4537,19 +6474,7 @@
         <w:rPr>
           <w:lang w:val="es-ES"/>
         </w:rPr>
-        <w:t xml:space="preserve"> donde saldrá un formulario para poder agregar una </w:t>
-      </w:r>
-      <w:r>
-        <w:rPr>
-          <w:lang w:val="es-ES"/>
-        </w:rPr>
-        <w:t>verdura</w:t>
-      </w:r>
-      <w:r>
-        <w:rPr>
-          <w:lang w:val="es-ES"/>
-        </w:rPr>
-        <w:t xml:space="preserve"> en nuestra pagina</w:t>
+        <w:t xml:space="preserve"> donde saldrá un formulario para poder agregar una verdura en nuestra pagina</w:t>
       </w:r>
     </w:p>
     <w:p>
@@ -4570,23 +6495,7 @@
           <w:bCs/>
           <w:lang w:val="es-ES"/>
         </w:rPr>
-        <w:t>(“/</w:t>
-      </w:r>
-      <w:r>
-        <w:rPr>
-          <w:b/>
-          <w:bCs/>
-          <w:lang w:val="es-ES"/>
-        </w:rPr>
-        <w:t>verdura</w:t>
-      </w:r>
-      <w:r>
-        <w:rPr>
-          <w:b/>
-          <w:bCs/>
-          <w:lang w:val="es-ES"/>
-        </w:rPr>
-        <w:t>/modificar</w:t>
+        <w:t>(“/verdura/modificar</w:t>
       </w:r>
       <w:r>
         <w:rPr>
@@ -4628,13 +6537,7 @@
         <w:rPr>
           <w:lang w:val="es-ES"/>
         </w:rPr>
-        <w:t xml:space="preserve"> donde podremos modificar los parámetros de una </w:t>
-      </w:r>
-      <w:r>
-        <w:rPr>
-          <w:lang w:val="es-ES"/>
-        </w:rPr>
-        <w:t>verdura</w:t>
+        <w:t xml:space="preserve"> donde podremos modificar los parámetros de una verdura</w:t>
       </w:r>
     </w:p>
     <w:p>
@@ -4655,23 +6558,7 @@
           <w:bCs/>
           <w:lang w:val="es-ES"/>
         </w:rPr>
-        <w:t>(“/</w:t>
-      </w:r>
-      <w:r>
-        <w:rPr>
-          <w:b/>
-          <w:bCs/>
-          <w:lang w:val="es-ES"/>
-        </w:rPr>
-        <w:t>verdura</w:t>
-      </w:r>
-      <w:r>
-        <w:rPr>
-          <w:b/>
-          <w:bCs/>
-          <w:lang w:val="es-ES"/>
-        </w:rPr>
-        <w:t>/eliminar</w:t>
+        <w:t>(“/verdura/eliminar</w:t>
       </w:r>
       <w:r>
         <w:rPr>
@@ -4701,25 +6588,7 @@
         <w:rPr>
           <w:lang w:val="es-ES"/>
         </w:rPr>
-        <w:t xml:space="preserve"> </w:t>
-      </w:r>
-      <w:r>
-        <w:rPr>
-          <w:lang w:val="es-ES"/>
-        </w:rPr>
-        <w:t xml:space="preserve">ruta que nos permitirá eliminar una </w:t>
-      </w:r>
-      <w:r>
-        <w:rPr>
-          <w:lang w:val="es-ES"/>
-        </w:rPr>
-        <w:t>verdura</w:t>
-      </w:r>
-      <w:r>
-        <w:rPr>
-          <w:lang w:val="es-ES"/>
-        </w:rPr>
-        <w:t xml:space="preserve"> de nuestra pagina</w:t>
+        <w:t xml:space="preserve"> ruta que nos permitirá eliminar una verdura de nuestra pagina</w:t>
       </w:r>
     </w:p>
     <w:p>
@@ -4774,42 +6643,16 @@
           <w:bCs/>
           <w:lang w:val="es-ES"/>
         </w:rPr>
-        <w:t>”</w:t>
-      </w:r>
-      <w:proofErr w:type="gramStart"/>
-      <w:r>
-        <w:rPr>
-          <w:b/>
-          <w:bCs/>
-          <w:lang w:val="es-ES"/>
-        </w:rPr>
-        <w:t>)</w:t>
-      </w:r>
-      <w:r>
-        <w:rPr>
-          <w:b/>
-          <w:bCs/>
+        <w:t>”) :</w:t>
+      </w:r>
+      <w:r>
+        <w:rPr>
           <w:lang w:val="es-ES"/>
         </w:rPr>
         <w:t xml:space="preserve"> </w:t>
       </w:r>
       <w:r>
         <w:rPr>
-          <w:b/>
-          <w:bCs/>
-          <w:lang w:val="es-ES"/>
-        </w:rPr>
-        <w:t>:</w:t>
-      </w:r>
-      <w:proofErr w:type="gramEnd"/>
-      <w:r>
-        <w:rPr>
-          <w:lang w:val="es-ES"/>
-        </w:rPr>
-        <w:t xml:space="preserve"> </w:t>
-      </w:r>
-      <w:r>
-        <w:rPr>
           <w:lang w:val="es-ES"/>
         </w:rPr>
         <w:t>página</w:t>
@@ -4818,19 +6661,7 @@
         <w:rPr>
           <w:lang w:val="es-ES"/>
         </w:rPr>
-        <w:t xml:space="preserve"> donde saldrá un formulario para poder agregar un</w:t>
-      </w:r>
-      <w:r>
-        <w:rPr>
-          <w:lang w:val="es-ES"/>
-        </w:rPr>
-        <w:t xml:space="preserve"> producto Vario</w:t>
-      </w:r>
-      <w:r>
-        <w:rPr>
-          <w:lang w:val="es-ES"/>
-        </w:rPr>
-        <w:t xml:space="preserve"> en nuestra pagina</w:t>
+        <w:t xml:space="preserve"> donde saldrá un formulario para poder agregar un producto Vario en nuestra pagina</w:t>
       </w:r>
     </w:p>
     <w:p>
@@ -4885,15 +6716,7 @@
           <w:bCs/>
           <w:lang w:val="es-ES"/>
         </w:rPr>
-        <w:t>”)</w:t>
-      </w:r>
-      <w:r>
-        <w:rPr>
-          <w:b/>
-          <w:bCs/>
-          <w:lang w:val="es-ES"/>
-        </w:rPr>
-        <w:t>:</w:t>
+        <w:t>”):</w:t>
       </w:r>
       <w:r>
         <w:rPr>
@@ -4911,13 +6734,7 @@
         <w:rPr>
           <w:lang w:val="es-ES"/>
         </w:rPr>
-        <w:t xml:space="preserve"> donde podremos modificar los parámetros de un</w:t>
-      </w:r>
-      <w:r>
-        <w:rPr>
-          <w:lang w:val="es-ES"/>
-        </w:rPr>
-        <w:t xml:space="preserve"> producto Vario</w:t>
+        <w:t xml:space="preserve"> donde podremos modificar los parámetros de un producto Vario</w:t>
       </w:r>
     </w:p>
     <w:p>
@@ -4972,39 +6789,13 @@
           <w:bCs/>
           <w:lang w:val="es-ES"/>
         </w:rPr>
-        <w:t>”)</w:t>
-      </w:r>
-      <w:r>
-        <w:rPr>
-          <w:b/>
-          <w:bCs/>
-          <w:lang w:val="es-ES"/>
-        </w:rPr>
-        <w:t>:</w:t>
-      </w:r>
-      <w:r>
-        <w:rPr>
-          <w:lang w:val="es-ES"/>
-        </w:rPr>
-        <w:t xml:space="preserve"> </w:t>
-      </w:r>
-      <w:r>
-        <w:rPr>
-          <w:lang w:val="es-ES"/>
-        </w:rPr>
-        <w:t>ruta que nos permitirá eliminar un</w:t>
-      </w:r>
-      <w:r>
-        <w:rPr>
-          <w:lang w:val="es-ES"/>
-        </w:rPr>
-        <w:t xml:space="preserve"> producto Vario</w:t>
-      </w:r>
-      <w:r>
-        <w:rPr>
-          <w:lang w:val="es-ES"/>
-        </w:rPr>
-        <w:t xml:space="preserve"> de nuestra pagina</w:t>
+        <w:t>”):</w:t>
+      </w:r>
+      <w:r>
+        <w:rPr>
+          <w:lang w:val="es-ES"/>
+        </w:rPr>
+        <w:t xml:space="preserve"> ruta que nos permitirá eliminar un producto Vario de nuestra pagina</w:t>
       </w:r>
     </w:p>
     <w:p>
@@ -5025,23 +6816,7 @@
           <w:bCs/>
           <w:lang w:val="es-ES"/>
         </w:rPr>
-        <w:t>(“/</w:t>
-      </w:r>
-      <w:r>
-        <w:rPr>
-          <w:b/>
-          <w:bCs/>
-          <w:lang w:val="es-ES"/>
-        </w:rPr>
-        <w:t>usuario</w:t>
-      </w:r>
-      <w:r>
-        <w:rPr>
-          <w:b/>
-          <w:bCs/>
-          <w:lang w:val="es-ES"/>
-        </w:rPr>
-        <w:t>/modificar</w:t>
+        <w:t>(“/usuario/modificar</w:t>
       </w:r>
       <w:r>
         <w:rPr>
@@ -5057,15 +6832,7 @@
           <w:bCs/>
           <w:lang w:val="es-ES"/>
         </w:rPr>
-        <w:t>”)</w:t>
-      </w:r>
-      <w:r>
-        <w:rPr>
-          <w:b/>
-          <w:bCs/>
-          <w:lang w:val="es-ES"/>
-        </w:rPr>
-        <w:t>:</w:t>
+        <w:t>”):</w:t>
       </w:r>
       <w:r>
         <w:rPr>
@@ -5083,13 +6850,7 @@
         <w:rPr>
           <w:lang w:val="es-ES"/>
         </w:rPr>
-        <w:t xml:space="preserve"> donde podremos modificar los parámetros de un</w:t>
-      </w:r>
-      <w:r>
-        <w:rPr>
-          <w:lang w:val="es-ES"/>
-        </w:rPr>
-        <w:t xml:space="preserve"> usuario, en caso de que ese usuario tenga </w:t>
+        <w:t xml:space="preserve"> donde podremos modificar los parámetros de un usuario, en caso de que ese usuario tenga </w:t>
       </w:r>
       <w:proofErr w:type="spellStart"/>
       <w:r>
@@ -5124,23 +6885,7 @@
           <w:bCs/>
           <w:lang w:val="es-ES"/>
         </w:rPr>
-        <w:t>(“/</w:t>
-      </w:r>
-      <w:r>
-        <w:rPr>
-          <w:b/>
-          <w:bCs/>
-          <w:lang w:val="es-ES"/>
-        </w:rPr>
-        <w:t>usuario</w:t>
-      </w:r>
-      <w:r>
-        <w:rPr>
-          <w:b/>
-          <w:bCs/>
-          <w:lang w:val="es-ES"/>
-        </w:rPr>
-        <w:t>/eliminar</w:t>
+        <w:t>(“/usuario/eliminar</w:t>
       </w:r>
       <w:r>
         <w:rPr>
@@ -5156,45 +6901,13 @@
           <w:bCs/>
           <w:lang w:val="es-ES"/>
         </w:rPr>
-        <w:t>”)</w:t>
-      </w:r>
-      <w:r>
-        <w:rPr>
-          <w:b/>
-          <w:bCs/>
-          <w:lang w:val="es-ES"/>
-        </w:rPr>
-        <w:t>:</w:t>
-      </w:r>
-      <w:r>
-        <w:rPr>
-          <w:lang w:val="es-ES"/>
-        </w:rPr>
-        <w:t xml:space="preserve"> </w:t>
-      </w:r>
-      <w:r>
-        <w:rPr>
-          <w:lang w:val="es-ES"/>
-        </w:rPr>
-        <w:t>ruta que nos permitirá eliminar un</w:t>
-      </w:r>
-      <w:r>
-        <w:rPr>
-          <w:lang w:val="es-ES"/>
-        </w:rPr>
-        <w:t xml:space="preserve"> usuario</w:t>
-      </w:r>
-      <w:r>
-        <w:rPr>
-          <w:lang w:val="es-ES"/>
-        </w:rPr>
-        <w:t xml:space="preserve"> de nuestra </w:t>
-      </w:r>
-      <w:r>
-        <w:rPr>
-          <w:lang w:val="es-ES"/>
-        </w:rPr>
-        <w:t>página, en caso de que sea un mal cliente o el cliente nos pida eliminar su cuenta</w:t>
+        <w:t>”):</w:t>
+      </w:r>
+      <w:r>
+        <w:rPr>
+          <w:lang w:val="es-ES"/>
+        </w:rPr>
+        <w:t xml:space="preserve"> ruta que nos permitirá eliminar un usuario de nuestra página, en caso de que sea un mal cliente o el cliente nos pida eliminar su cuenta</w:t>
       </w:r>
     </w:p>
     <w:p>
@@ -5260,6 +6973,7 @@
         <w:rPr>
           <w:lang w:val="es-ES"/>
         </w:rPr>
+        <w:lastRenderedPageBreak/>
         <w:t xml:space="preserve">Ahora para gestionar todas estas </w:t>
       </w:r>
       <w:proofErr w:type="spellStart"/>
@@ -5567,25 +7281,7 @@
           <w:bCs/>
           <w:lang w:val="es-ES"/>
         </w:rPr>
-        <w:t>@</w:t>
-      </w:r>
-      <w:proofErr w:type="gramStart"/>
-      <w:r>
-        <w:rPr>
-          <w:b/>
-          <w:bCs/>
-          <w:lang w:val="es-ES"/>
-        </w:rPr>
-        <w:t>GetMapping(</w:t>
-      </w:r>
-      <w:proofErr w:type="gramEnd"/>
-      <w:r>
-        <w:rPr>
-          <w:b/>
-          <w:bCs/>
-          <w:lang w:val="es-ES"/>
-        </w:rPr>
-        <w:t>“/”)</w:t>
+        <w:t>@GetMapping(“/”)</w:t>
       </w:r>
     </w:p>
     <w:p>
@@ -5608,23 +7304,7 @@
           <w:bCs/>
           <w:lang w:val="en-GB"/>
         </w:rPr>
-        <w:t>@GetMapping(“/</w:t>
-      </w:r>
-      <w:r>
-        <w:rPr>
-          <w:b/>
-          <w:bCs/>
-          <w:lang w:val="en-GB"/>
-        </w:rPr>
-        <w:t>login</w:t>
-      </w:r>
-      <w:r>
-        <w:rPr>
-          <w:b/>
-          <w:bCs/>
-          <w:lang w:val="en-GB"/>
-        </w:rPr>
-        <w:t>”)</w:t>
+        <w:t>@GetMapping(“/login”)</w:t>
       </w:r>
     </w:p>
     <w:p>
@@ -5647,23 +7327,7 @@
           <w:bCs/>
           <w:lang w:val="en-GB"/>
         </w:rPr>
-        <w:t>@GetMapping(“/</w:t>
-      </w:r>
-      <w:r>
-        <w:rPr>
-          <w:b/>
-          <w:bCs/>
-          <w:lang w:val="en-GB"/>
-        </w:rPr>
-        <w:t>signup</w:t>
-      </w:r>
-      <w:r>
-        <w:rPr>
-          <w:b/>
-          <w:bCs/>
-          <w:lang w:val="en-GB"/>
-        </w:rPr>
-        <w:t>”)</w:t>
+        <w:t>@GetMapping(“/signup”)</w:t>
       </w:r>
     </w:p>
     <w:p>
@@ -5686,23 +7350,7 @@
           <w:bCs/>
           <w:lang w:val="en-GB"/>
         </w:rPr>
-        <w:t>@GetMapping(“/</w:t>
-      </w:r>
-      <w:r>
-        <w:rPr>
-          <w:b/>
-          <w:bCs/>
-          <w:lang w:val="en-GB"/>
-        </w:rPr>
-        <w:t>logout</w:t>
-      </w:r>
-      <w:r>
-        <w:rPr>
-          <w:b/>
-          <w:bCs/>
-          <w:lang w:val="en-GB"/>
-        </w:rPr>
-        <w:t>”)</w:t>
+        <w:t>@GetMapping(“/logout”)</w:t>
       </w:r>
     </w:p>
     <w:p>
@@ -5725,23 +7373,7 @@
           <w:bCs/>
           <w:lang w:val="en-GB"/>
         </w:rPr>
-        <w:t>@GetMapping(“/</w:t>
-      </w:r>
-      <w:r>
-        <w:rPr>
-          <w:b/>
-          <w:bCs/>
-          <w:lang w:val="en-GB"/>
-        </w:rPr>
-        <w:t>contacto</w:t>
-      </w:r>
-      <w:r>
-        <w:rPr>
-          <w:b/>
-          <w:bCs/>
-          <w:lang w:val="en-GB"/>
-        </w:rPr>
-        <w:t>”)</w:t>
+        <w:t>@GetMapping(“/contacto”)</w:t>
       </w:r>
     </w:p>
     <w:p>
@@ -5764,23 +7396,7 @@
           <w:bCs/>
           <w:lang w:val="en-GB"/>
         </w:rPr>
-        <w:t>@GetMapping(“/c</w:t>
-      </w:r>
-      <w:r>
-        <w:rPr>
-          <w:b/>
-          <w:bCs/>
-          <w:lang w:val="en-GB"/>
-        </w:rPr>
-        <w:t>ategorias</w:t>
-      </w:r>
-      <w:r>
-        <w:rPr>
-          <w:b/>
-          <w:bCs/>
-          <w:lang w:val="en-GB"/>
-        </w:rPr>
-        <w:t>”)</w:t>
+        <w:t>@GetMapping(“/categorias”)</w:t>
       </w:r>
     </w:p>
     <w:p>
@@ -6126,23 +7742,7 @@
           <w:bCs/>
           <w:lang w:val="es-ES"/>
         </w:rPr>
-        <w:t>@GetMapping(“/</w:t>
-      </w:r>
-      <w:r>
-        <w:rPr>
-          <w:b/>
-          <w:bCs/>
-          <w:lang w:val="es-ES"/>
-        </w:rPr>
-        <w:t>categorias/verduras/verUno/:id(verdura)</w:t>
-      </w:r>
-      <w:r>
-        <w:rPr>
-          <w:b/>
-          <w:bCs/>
-          <w:lang w:val="es-ES"/>
-        </w:rPr>
-        <w:t>”)</w:t>
+        <w:t>@GetMapping(“/categorias/verduras/verUno/:id(verdura)”)</w:t>
       </w:r>
     </w:p>
     <w:p>
@@ -6276,15 +7876,7 @@
           <w:bCs/>
           <w:lang w:val="es-ES"/>
         </w:rPr>
-        <w:t>/:id</w:t>
-      </w:r>
-      <w:r>
-        <w:rPr>
-          <w:b/>
-          <w:bCs/>
-          <w:lang w:val="es-ES"/>
-        </w:rPr>
-        <w:t>(verdura)</w:t>
+        <w:t>/:id(verdura)</w:t>
       </w:r>
       <w:r>
         <w:rPr>
@@ -6315,6 +7907,7 @@
           <w:bCs/>
           <w:lang w:val="es-ES"/>
         </w:rPr>
+        <w:lastRenderedPageBreak/>
         <w:t>@</w:t>
       </w:r>
       <w:r>
@@ -6347,15 +7940,7 @@
           <w:bCs/>
           <w:lang w:val="es-ES"/>
         </w:rPr>
-        <w:t>/:id</w:t>
-      </w:r>
-      <w:r>
-        <w:rPr>
-          <w:b/>
-          <w:bCs/>
-          <w:lang w:val="es-ES"/>
-        </w:rPr>
-        <w:t>(verdura)</w:t>
+        <w:t>/:id(verdura)</w:t>
       </w:r>
       <w:r>
         <w:rPr>
@@ -6418,15 +8003,7 @@
           <w:bCs/>
           <w:lang w:val="es-ES"/>
         </w:rPr>
-        <w:t>/:id</w:t>
-      </w:r>
-      <w:r>
-        <w:rPr>
-          <w:b/>
-          <w:bCs/>
-          <w:lang w:val="es-ES"/>
-        </w:rPr>
-        <w:t>(verdura)</w:t>
+        <w:t>/:id(verdura)</w:t>
       </w:r>
       <w:r>
         <w:rPr>
@@ -6530,15 +8107,7 @@
           <w:bCs/>
           <w:lang w:val="es-ES"/>
         </w:rPr>
-        <w:t>categorías/</w:t>
-      </w:r>
-      <w:r>
-        <w:rPr>
-          <w:b/>
-          <w:bCs/>
-          <w:lang w:val="es-ES"/>
-        </w:rPr>
-        <w:t>fruta</w:t>
+        <w:t>categorías/fruta</w:t>
       </w:r>
       <w:r>
         <w:rPr>
@@ -6656,23 +8225,7 @@
           <w:bCs/>
           <w:lang w:val="es-ES"/>
         </w:rPr>
-        <w:t>/:id(</w:t>
-      </w:r>
-      <w:r>
-        <w:rPr>
-          <w:b/>
-          <w:bCs/>
-          <w:lang w:val="es-ES"/>
-        </w:rPr>
-        <w:t>fruta</w:t>
-      </w:r>
-      <w:r>
-        <w:rPr>
-          <w:b/>
-          <w:bCs/>
-          <w:lang w:val="es-ES"/>
-        </w:rPr>
-        <w:t>)</w:t>
+        <w:t>/:id(fruta)</w:t>
       </w:r>
       <w:r>
         <w:rPr>
@@ -6759,23 +8312,7 @@
           <w:bCs/>
           <w:lang w:val="es-ES"/>
         </w:rPr>
-        <w:t>/:id(</w:t>
-      </w:r>
-      <w:r>
-        <w:rPr>
-          <w:b/>
-          <w:bCs/>
-          <w:lang w:val="es-ES"/>
-        </w:rPr>
-        <w:t>fruta</w:t>
-      </w:r>
-      <w:r>
-        <w:rPr>
-          <w:b/>
-          <w:bCs/>
-          <w:lang w:val="es-ES"/>
-        </w:rPr>
-        <w:t>)</w:t>
+        <w:t>/:id(fruta)</w:t>
       </w:r>
       <w:r>
         <w:rPr>
@@ -6838,23 +8375,7 @@
           <w:bCs/>
           <w:lang w:val="es-ES"/>
         </w:rPr>
-        <w:t>/:id(</w:t>
-      </w:r>
-      <w:r>
-        <w:rPr>
-          <w:b/>
-          <w:bCs/>
-          <w:lang w:val="es-ES"/>
-        </w:rPr>
-        <w:t>fruta</w:t>
-      </w:r>
-      <w:r>
-        <w:rPr>
-          <w:b/>
-          <w:bCs/>
-          <w:lang w:val="es-ES"/>
-        </w:rPr>
-        <w:t>)</w:t>
+        <w:t>/:id(fruta)</w:t>
       </w:r>
       <w:r>
         <w:rPr>
@@ -6917,23 +8438,7 @@
           <w:bCs/>
           <w:lang w:val="es-ES"/>
         </w:rPr>
-        <w:t>/:id(</w:t>
-      </w:r>
-      <w:r>
-        <w:rPr>
-          <w:b/>
-          <w:bCs/>
-          <w:lang w:val="es-ES"/>
-        </w:rPr>
-        <w:t>fruta</w:t>
-      </w:r>
-      <w:r>
-        <w:rPr>
-          <w:b/>
-          <w:bCs/>
-          <w:lang w:val="es-ES"/>
-        </w:rPr>
-        <w:t>)</w:t>
+        <w:t>/:id(fruta)</w:t>
       </w:r>
       <w:r>
         <w:rPr>
@@ -7014,15 +8519,7 @@
           <w:bCs/>
           <w:lang w:val="es-ES"/>
         </w:rPr>
-        <w:t>categorías/</w:t>
-      </w:r>
-      <w:r>
-        <w:rPr>
-          <w:b/>
-          <w:bCs/>
-          <w:lang w:val="es-ES"/>
-        </w:rPr>
-        <w:t>productoVario</w:t>
+        <w:t>categorías/productoVario</w:t>
       </w:r>
       <w:r>
         <w:rPr>
@@ -7140,23 +8637,7 @@
           <w:bCs/>
           <w:lang w:val="es-ES"/>
         </w:rPr>
-        <w:t>/:id(</w:t>
-      </w:r>
-      <w:r>
-        <w:rPr>
-          <w:b/>
-          <w:bCs/>
-          <w:lang w:val="es-ES"/>
-        </w:rPr>
-        <w:t>producto</w:t>
-      </w:r>
-      <w:r>
-        <w:rPr>
-          <w:b/>
-          <w:bCs/>
-          <w:lang w:val="es-ES"/>
-        </w:rPr>
-        <w:t>)</w:t>
+        <w:t>/:id(producto)</w:t>
       </w:r>
       <w:r>
         <w:rPr>
@@ -7243,23 +8724,7 @@
           <w:bCs/>
           <w:lang w:val="es-ES"/>
         </w:rPr>
-        <w:t>/:id(</w:t>
-      </w:r>
-      <w:r>
-        <w:rPr>
-          <w:b/>
-          <w:bCs/>
-          <w:lang w:val="es-ES"/>
-        </w:rPr>
-        <w:t>producto</w:t>
-      </w:r>
-      <w:r>
-        <w:rPr>
-          <w:b/>
-          <w:bCs/>
-          <w:lang w:val="es-ES"/>
-        </w:rPr>
-        <w:t>)</w:t>
+        <w:t>/:id(producto)</w:t>
       </w:r>
       <w:r>
         <w:rPr>
@@ -7322,23 +8787,7 @@
           <w:bCs/>
           <w:lang w:val="es-ES"/>
         </w:rPr>
-        <w:t>/:id(</w:t>
-      </w:r>
-      <w:r>
-        <w:rPr>
-          <w:b/>
-          <w:bCs/>
-          <w:lang w:val="es-ES"/>
-        </w:rPr>
-        <w:t>producto</w:t>
-      </w:r>
-      <w:r>
-        <w:rPr>
-          <w:b/>
-          <w:bCs/>
-          <w:lang w:val="es-ES"/>
-        </w:rPr>
-        <w:t>)</w:t>
+        <w:t>/:id(producto)</w:t>
       </w:r>
       <w:r>
         <w:rPr>
@@ -7401,23 +8850,7 @@
           <w:bCs/>
           <w:lang w:val="es-ES"/>
         </w:rPr>
-        <w:t>/:id(</w:t>
-      </w:r>
-      <w:r>
-        <w:rPr>
-          <w:b/>
-          <w:bCs/>
-          <w:lang w:val="es-ES"/>
-        </w:rPr>
-        <w:t>producto</w:t>
-      </w:r>
-      <w:r>
-        <w:rPr>
-          <w:b/>
-          <w:bCs/>
-          <w:lang w:val="es-ES"/>
-        </w:rPr>
-        <w:t>)</w:t>
+        <w:t>/:id(producto)</w:t>
       </w:r>
       <w:r>
         <w:rPr>
@@ -7966,7 +9399,7 @@
 </file>
 
 <file path=word/endnotes.xml><?xml version="1.0" encoding="utf-8"?>
-<w:endnotes xmlns:wpc="http://schemas.microsoft.com/office/word/2010/wordprocessingCanvas" xmlns:cx="http://schemas.microsoft.com/office/drawing/2014/chartex" xmlns:cx1="http://schemas.microsoft.com/office/drawing/2015/9/8/chartex" xmlns:cx2="http://schemas.microsoft.com/office/drawing/2015/10/21/chartex" xmlns:cx3="http://schemas.microsoft.com/office/drawing/2016/5/9/chartex" xmlns:cx4="http://schemas.microsoft.com/office/drawing/2016/5/10/chartex" xmlns:cx5="http://schemas.microsoft.com/office/drawing/2016/5/11/chartex" xmlns:cx6="http://schemas.microsoft.com/office/drawing/2016/5/12/chartex" xmlns:cx7="http://schemas.microsoft.com/office/drawing/2016/5/13/chartex" xmlns:cx8="http://schemas.microsoft.com/office/drawing/2016/5/14/chartex" xmlns:mc="http://schemas.openxmlformats.org/markup-compatibility/2006" xmlns:aink="http://schemas.microsoft.com/office/drawing/2016/ink" xmlns:am3d="http://schemas.microsoft.com/office/drawing/2017/model3d" xmlns:o="urn:schemas-microsoft-com:office:office" xmlns:oel="http://schemas.microsoft.com/office/2019/extlst" xmlns:r="http://schemas.openxmlformats.org/officeDocument/2006/relationships" xmlns:m="http://schemas.openxmlformats.org/officeDocument/2006/math" xmlns:v="urn:schemas-microsoft-com:vml" xmlns:wp14="http://schemas.microsoft.com/office/word/2010/wordprocessingDrawing" xmlns:wp="http://schemas.openxmlformats.org/drawingml/2006/wordprocessingDrawing" xmlns:w10="urn:schemas-microsoft-com:office:word" xmlns:w="http://schemas.openxmlformats.org/wordprocessingml/2006/main" xmlns:w14="http://schemas.microsoft.com/office/word/2010/wordml" xmlns:w15="http://schemas.microsoft.com/office/word/2012/wordml" xmlns:w16cex="http://schemas.microsoft.com/office/word/2018/wordml/cex" xmlns:w16cid="http://schemas.microsoft.com/office/word/2016/wordml/cid" xmlns:w16="http://schemas.microsoft.com/office/word/2018/wordml" xmlns:w16du="http://schemas.microsoft.com/office/word/2023/wordml/word16du" xmlns:w16sdtdh="http://schemas.microsoft.com/office/word/2020/wordml/sdtdatahash" xmlns:w16se="http://schemas.microsoft.com/office/word/2015/wordml/symex" xmlns:wpg="http://schemas.microsoft.com/office/word/2010/wordprocessingGroup" xmlns:wpi="http://schemas.microsoft.com/office/word/2010/wordprocessingInk" xmlns:wne="http://schemas.microsoft.com/office/word/2006/wordml" xmlns:wps="http://schemas.microsoft.com/office/word/2010/wordprocessingShape" mc:Ignorable="w14 w15 w16se w16cid w16 w16cex w16sdtdh w16du wp14">
+<w:endnotes xmlns:wpc="http://schemas.microsoft.com/office/word/2010/wordprocessingCanvas" xmlns:cx="http://schemas.microsoft.com/office/drawing/2014/chartex" xmlns:cx1="http://schemas.microsoft.com/office/drawing/2015/9/8/chartex" xmlns:cx2="http://schemas.microsoft.com/office/drawing/2015/10/21/chartex" xmlns:cx3="http://schemas.microsoft.com/office/drawing/2016/5/9/chartex" xmlns:cx4="http://schemas.microsoft.com/office/drawing/2016/5/10/chartex" xmlns:cx5="http://schemas.microsoft.com/office/drawing/2016/5/11/chartex" xmlns:cx6="http://schemas.microsoft.com/office/drawing/2016/5/12/chartex" xmlns:cx7="http://schemas.microsoft.com/office/drawing/2016/5/13/chartex" xmlns:cx8="http://schemas.microsoft.com/office/drawing/2016/5/14/chartex" xmlns:mc="http://schemas.openxmlformats.org/markup-compatibility/2006" xmlns:aink="http://schemas.microsoft.com/office/drawing/2016/ink" xmlns:am3d="http://schemas.microsoft.com/office/drawing/2017/model3d" xmlns:o="urn:schemas-microsoft-com:office:office" xmlns:oel="http://schemas.microsoft.com/office/2019/extlst" xmlns:r="http://schemas.openxmlformats.org/officeDocument/2006/relationships" xmlns:m="http://schemas.openxmlformats.org/officeDocument/2006/math" xmlns:v="urn:schemas-microsoft-com:vml" xmlns:wp14="http://schemas.microsoft.com/office/word/2010/wordprocessingDrawing" xmlns:wp="http://schemas.openxmlformats.org/drawingml/2006/wordprocessingDrawing" xmlns:w10="urn:schemas-microsoft-com:office:word" xmlns:w="http://schemas.openxmlformats.org/wordprocessingml/2006/main" xmlns:w14="http://schemas.microsoft.com/office/word/2010/wordml" xmlns:w15="http://schemas.microsoft.com/office/word/2012/wordml" xmlns:w16cex="http://schemas.microsoft.com/office/word/2018/wordml/cex" xmlns:w16cid="http://schemas.microsoft.com/office/word/2016/wordml/cid" xmlns:w16="http://schemas.microsoft.com/office/word/2018/wordml" xmlns:w16sdtdh="http://schemas.microsoft.com/office/word/2020/wordml/sdtdatahash" xmlns:w16se="http://schemas.microsoft.com/office/word/2015/wordml/symex" xmlns:wpg="http://schemas.microsoft.com/office/word/2010/wordprocessingGroup" xmlns:wpi="http://schemas.microsoft.com/office/word/2010/wordprocessingInk" xmlns:wne="http://schemas.microsoft.com/office/word/2006/wordml" xmlns:wps="http://schemas.microsoft.com/office/word/2010/wordprocessingShape" mc:Ignorable="w14 w15 w16se w16cid w16 w16cex w16sdtdh wp14">
   <w:endnote w:type="separator" w:id="-1">
     <w:p>
       <w:pPr>
@@ -7991,7 +9424,7 @@
 </file>
 
 <file path=word/footer1.xml><?xml version="1.0" encoding="utf-8"?>
-<w:ftr xmlns:wpc="http://schemas.microsoft.com/office/word/2010/wordprocessingCanvas" xmlns:cx="http://schemas.microsoft.com/office/drawing/2014/chartex" xmlns:cx1="http://schemas.microsoft.com/office/drawing/2015/9/8/chartex" xmlns:cx2="http://schemas.microsoft.com/office/drawing/2015/10/21/chartex" xmlns:cx3="http://schemas.microsoft.com/office/drawing/2016/5/9/chartex" xmlns:cx4="http://schemas.microsoft.com/office/drawing/2016/5/10/chartex" xmlns:cx5="http://schemas.microsoft.com/office/drawing/2016/5/11/chartex" xmlns:cx6="http://schemas.microsoft.com/office/drawing/2016/5/12/chartex" xmlns:cx7="http://schemas.microsoft.com/office/drawing/2016/5/13/chartex" xmlns:cx8="http://schemas.microsoft.com/office/drawing/2016/5/14/chartex" xmlns:mc="http://schemas.openxmlformats.org/markup-compatibility/2006" xmlns:aink="http://schemas.microsoft.com/office/drawing/2016/ink" xmlns:am3d="http://schemas.microsoft.com/office/drawing/2017/model3d" xmlns:o="urn:schemas-microsoft-com:office:office" xmlns:oel="http://schemas.microsoft.com/office/2019/extlst" xmlns:r="http://schemas.openxmlformats.org/officeDocument/2006/relationships" xmlns:m="http://schemas.openxmlformats.org/officeDocument/2006/math" xmlns:v="urn:schemas-microsoft-com:vml" xmlns:wp14="http://schemas.microsoft.com/office/word/2010/wordprocessingDrawing" xmlns:wp="http://schemas.openxmlformats.org/drawingml/2006/wordprocessingDrawing" xmlns:w10="urn:schemas-microsoft-com:office:word" xmlns:w="http://schemas.openxmlformats.org/wordprocessingml/2006/main" xmlns:w14="http://schemas.microsoft.com/office/word/2010/wordml" xmlns:w15="http://schemas.microsoft.com/office/word/2012/wordml" xmlns:w16cex="http://schemas.microsoft.com/office/word/2018/wordml/cex" xmlns:w16cid="http://schemas.microsoft.com/office/word/2016/wordml/cid" xmlns:w16="http://schemas.microsoft.com/office/word/2018/wordml" xmlns:w16du="http://schemas.microsoft.com/office/word/2023/wordml/word16du" xmlns:w16sdtdh="http://schemas.microsoft.com/office/word/2020/wordml/sdtdatahash" xmlns:w16se="http://schemas.microsoft.com/office/word/2015/wordml/symex" xmlns:wpg="http://schemas.microsoft.com/office/word/2010/wordprocessingGroup" xmlns:wpi="http://schemas.microsoft.com/office/word/2010/wordprocessingInk" xmlns:wne="http://schemas.microsoft.com/office/word/2006/wordml" xmlns:wps="http://schemas.microsoft.com/office/word/2010/wordprocessingShape" mc:Ignorable="w14 w15 w16se w16cid w16 w16cex w16sdtdh w16du wp14">
+<w:ftr xmlns:wpc="http://schemas.microsoft.com/office/word/2010/wordprocessingCanvas" xmlns:cx="http://schemas.microsoft.com/office/drawing/2014/chartex" xmlns:cx1="http://schemas.microsoft.com/office/drawing/2015/9/8/chartex" xmlns:cx2="http://schemas.microsoft.com/office/drawing/2015/10/21/chartex" xmlns:cx3="http://schemas.microsoft.com/office/drawing/2016/5/9/chartex" xmlns:cx4="http://schemas.microsoft.com/office/drawing/2016/5/10/chartex" xmlns:cx5="http://schemas.microsoft.com/office/drawing/2016/5/11/chartex" xmlns:cx6="http://schemas.microsoft.com/office/drawing/2016/5/12/chartex" xmlns:cx7="http://schemas.microsoft.com/office/drawing/2016/5/13/chartex" xmlns:cx8="http://schemas.microsoft.com/office/drawing/2016/5/14/chartex" xmlns:mc="http://schemas.openxmlformats.org/markup-compatibility/2006" xmlns:aink="http://schemas.microsoft.com/office/drawing/2016/ink" xmlns:am3d="http://schemas.microsoft.com/office/drawing/2017/model3d" xmlns:o="urn:schemas-microsoft-com:office:office" xmlns:oel="http://schemas.microsoft.com/office/2019/extlst" xmlns:r="http://schemas.openxmlformats.org/officeDocument/2006/relationships" xmlns:m="http://schemas.openxmlformats.org/officeDocument/2006/math" xmlns:v="urn:schemas-microsoft-com:vml" xmlns:wp14="http://schemas.microsoft.com/office/word/2010/wordprocessingDrawing" xmlns:wp="http://schemas.openxmlformats.org/drawingml/2006/wordprocessingDrawing" xmlns:w10="urn:schemas-microsoft-com:office:word" xmlns:w="http://schemas.openxmlformats.org/wordprocessingml/2006/main" xmlns:w14="http://schemas.microsoft.com/office/word/2010/wordml" xmlns:w15="http://schemas.microsoft.com/office/word/2012/wordml" xmlns:w16cex="http://schemas.microsoft.com/office/word/2018/wordml/cex" xmlns:w16cid="http://schemas.microsoft.com/office/word/2016/wordml/cid" xmlns:w16="http://schemas.microsoft.com/office/word/2018/wordml" xmlns:w16sdtdh="http://schemas.microsoft.com/office/word/2020/wordml/sdtdatahash" xmlns:w16se="http://schemas.microsoft.com/office/word/2015/wordml/symex" xmlns:wpg="http://schemas.microsoft.com/office/word/2010/wordprocessingGroup" xmlns:wpi="http://schemas.microsoft.com/office/word/2010/wordprocessingInk" xmlns:wne="http://schemas.microsoft.com/office/word/2006/wordml" xmlns:wps="http://schemas.microsoft.com/office/word/2010/wordprocessingShape" mc:Ignorable="w14 w15 w16se w16cid w16 w16cex w16sdtdh wp14">
   <w:sdt>
     <w:sdtPr>
       <w:id w:val="-203257009"/>
@@ -8055,7 +9488,7 @@
                 </wp:inline>
               </w:drawing>
             </mc:Choice>
-            <mc:Fallback>
+            <mc:Fallback xmlns:w16du="http://schemas.microsoft.com/office/word/2023/wordml/word16du">
               <w:pict>
                 <v:shapetype w14:anchorId="7F9D12B2" id="_x0000_t110" coordsize="21600,21600" o:spt="110" path="m10800,l,10800,10800,21600,21600,10800xe">
                   <v:stroke joinstyle="miter"/>
@@ -8104,7 +9537,7 @@
 </file>
 
 <file path=word/footnotes.xml><?xml version="1.0" encoding="utf-8"?>
-<w:footnotes xmlns:wpc="http://schemas.microsoft.com/office/word/2010/wordprocessingCanvas" xmlns:cx="http://schemas.microsoft.com/office/drawing/2014/chartex" xmlns:cx1="http://schemas.microsoft.com/office/drawing/2015/9/8/chartex" xmlns:cx2="http://schemas.microsoft.com/office/drawing/2015/10/21/chartex" xmlns:cx3="http://schemas.microsoft.com/office/drawing/2016/5/9/chartex" xmlns:cx4="http://schemas.microsoft.com/office/drawing/2016/5/10/chartex" xmlns:cx5="http://schemas.microsoft.com/office/drawing/2016/5/11/chartex" xmlns:cx6="http://schemas.microsoft.com/office/drawing/2016/5/12/chartex" xmlns:cx7="http://schemas.microsoft.com/office/drawing/2016/5/13/chartex" xmlns:cx8="http://schemas.microsoft.com/office/drawing/2016/5/14/chartex" xmlns:mc="http://schemas.openxmlformats.org/markup-compatibility/2006" xmlns:aink="http://schemas.microsoft.com/office/drawing/2016/ink" xmlns:am3d="http://schemas.microsoft.com/office/drawing/2017/model3d" xmlns:o="urn:schemas-microsoft-com:office:office" xmlns:oel="http://schemas.microsoft.com/office/2019/extlst" xmlns:r="http://schemas.openxmlformats.org/officeDocument/2006/relationships" xmlns:m="http://schemas.openxmlformats.org/officeDocument/2006/math" xmlns:v="urn:schemas-microsoft-com:vml" xmlns:wp14="http://schemas.microsoft.com/office/word/2010/wordprocessingDrawing" xmlns:wp="http://schemas.openxmlformats.org/drawingml/2006/wordprocessingDrawing" xmlns:w10="urn:schemas-microsoft-com:office:word" xmlns:w="http://schemas.openxmlformats.org/wordprocessingml/2006/main" xmlns:w14="http://schemas.microsoft.com/office/word/2010/wordml" xmlns:w15="http://schemas.microsoft.com/office/word/2012/wordml" xmlns:w16cex="http://schemas.microsoft.com/office/word/2018/wordml/cex" xmlns:w16cid="http://schemas.microsoft.com/office/word/2016/wordml/cid" xmlns:w16="http://schemas.microsoft.com/office/word/2018/wordml" xmlns:w16du="http://schemas.microsoft.com/office/word/2023/wordml/word16du" xmlns:w16sdtdh="http://schemas.microsoft.com/office/word/2020/wordml/sdtdatahash" xmlns:w16se="http://schemas.microsoft.com/office/word/2015/wordml/symex" xmlns:wpg="http://schemas.microsoft.com/office/word/2010/wordprocessingGroup" xmlns:wpi="http://schemas.microsoft.com/office/word/2010/wordprocessingInk" xmlns:wne="http://schemas.microsoft.com/office/word/2006/wordml" xmlns:wps="http://schemas.microsoft.com/office/word/2010/wordprocessingShape" mc:Ignorable="w14 w15 w16se w16cid w16 w16cex w16sdtdh w16du wp14">
+<w:footnotes xmlns:wpc="http://schemas.microsoft.com/office/word/2010/wordprocessingCanvas" xmlns:cx="http://schemas.microsoft.com/office/drawing/2014/chartex" xmlns:cx1="http://schemas.microsoft.com/office/drawing/2015/9/8/chartex" xmlns:cx2="http://schemas.microsoft.com/office/drawing/2015/10/21/chartex" xmlns:cx3="http://schemas.microsoft.com/office/drawing/2016/5/9/chartex" xmlns:cx4="http://schemas.microsoft.com/office/drawing/2016/5/10/chartex" xmlns:cx5="http://schemas.microsoft.com/office/drawing/2016/5/11/chartex" xmlns:cx6="http://schemas.microsoft.com/office/drawing/2016/5/12/chartex" xmlns:cx7="http://schemas.microsoft.com/office/drawing/2016/5/13/chartex" xmlns:cx8="http://schemas.microsoft.com/office/drawing/2016/5/14/chartex" xmlns:mc="http://schemas.openxmlformats.org/markup-compatibility/2006" xmlns:aink="http://schemas.microsoft.com/office/drawing/2016/ink" xmlns:am3d="http://schemas.microsoft.com/office/drawing/2017/model3d" xmlns:o="urn:schemas-microsoft-com:office:office" xmlns:oel="http://schemas.microsoft.com/office/2019/extlst" xmlns:r="http://schemas.openxmlformats.org/officeDocument/2006/relationships" xmlns:m="http://schemas.openxmlformats.org/officeDocument/2006/math" xmlns:v="urn:schemas-microsoft-com:vml" xmlns:wp14="http://schemas.microsoft.com/office/word/2010/wordprocessingDrawing" xmlns:wp="http://schemas.openxmlformats.org/drawingml/2006/wordprocessingDrawing" xmlns:w10="urn:schemas-microsoft-com:office:word" xmlns:w="http://schemas.openxmlformats.org/wordprocessingml/2006/main" xmlns:w14="http://schemas.microsoft.com/office/word/2010/wordml" xmlns:w15="http://schemas.microsoft.com/office/word/2012/wordml" xmlns:w16cex="http://schemas.microsoft.com/office/word/2018/wordml/cex" xmlns:w16cid="http://schemas.microsoft.com/office/word/2016/wordml/cid" xmlns:w16="http://schemas.microsoft.com/office/word/2018/wordml" xmlns:w16sdtdh="http://schemas.microsoft.com/office/word/2020/wordml/sdtdatahash" xmlns:w16se="http://schemas.microsoft.com/office/word/2015/wordml/symex" xmlns:wpg="http://schemas.microsoft.com/office/word/2010/wordprocessingGroup" xmlns:wpi="http://schemas.microsoft.com/office/word/2010/wordprocessingInk" xmlns:wne="http://schemas.microsoft.com/office/word/2006/wordml" xmlns:wps="http://schemas.microsoft.com/office/word/2010/wordprocessingShape" mc:Ignorable="w14 w15 w16se w16cid w16 w16cex w16sdtdh wp14">
   <w:footnote w:type="separator" w:id="-1">
     <w:p>
       <w:pPr>
@@ -8129,7 +9562,7 @@
 </file>
 
 <file path=word/numbering.xml><?xml version="1.0" encoding="utf-8"?>
-<w:numbering xmlns:wpc="http://schemas.microsoft.com/office/word/2010/wordprocessingCanvas" xmlns:cx="http://schemas.microsoft.com/office/drawing/2014/chartex" xmlns:cx1="http://schemas.microsoft.com/office/drawing/2015/9/8/chartex" xmlns:cx2="http://schemas.microsoft.com/office/drawing/2015/10/21/chartex" xmlns:cx3="http://schemas.microsoft.com/office/drawing/2016/5/9/chartex" xmlns:cx4="http://schemas.microsoft.com/office/drawing/2016/5/10/chartex" xmlns:cx5="http://schemas.microsoft.com/office/drawing/2016/5/11/chartex" xmlns:cx6="http://schemas.microsoft.com/office/drawing/2016/5/12/chartex" xmlns:cx7="http://schemas.microsoft.com/office/drawing/2016/5/13/chartex" xmlns:cx8="http://schemas.microsoft.com/office/drawing/2016/5/14/chartex" xmlns:mc="http://schemas.openxmlformats.org/markup-compatibility/2006" xmlns:aink="http://schemas.microsoft.com/office/drawing/2016/ink" xmlns:am3d="http://schemas.microsoft.com/office/drawing/2017/model3d" xmlns:o="urn:schemas-microsoft-com:office:office" xmlns:oel="http://schemas.microsoft.com/office/2019/extlst" xmlns:r="http://schemas.openxmlformats.org/officeDocument/2006/relationships" xmlns:m="http://schemas.openxmlformats.org/officeDocument/2006/math" xmlns:v="urn:schemas-microsoft-com:vml" xmlns:wp14="http://schemas.microsoft.com/office/word/2010/wordprocessingDrawing" xmlns:wp="http://schemas.openxmlformats.org/drawingml/2006/wordprocessingDrawing" xmlns:w10="urn:schemas-microsoft-com:office:word" xmlns:w="http://schemas.openxmlformats.org/wordprocessingml/2006/main" xmlns:w14="http://schemas.microsoft.com/office/word/2010/wordml" xmlns:w15="http://schemas.microsoft.com/office/word/2012/wordml" xmlns:w16cex="http://schemas.microsoft.com/office/word/2018/wordml/cex" xmlns:w16cid="http://schemas.microsoft.com/office/word/2016/wordml/cid" xmlns:w16="http://schemas.microsoft.com/office/word/2018/wordml" xmlns:w16du="http://schemas.microsoft.com/office/word/2023/wordml/word16du" xmlns:w16sdtdh="http://schemas.microsoft.com/office/word/2020/wordml/sdtdatahash" xmlns:w16se="http://schemas.microsoft.com/office/word/2015/wordml/symex" xmlns:wpg="http://schemas.microsoft.com/office/word/2010/wordprocessingGroup" xmlns:wpi="http://schemas.microsoft.com/office/word/2010/wordprocessingInk" xmlns:wne="http://schemas.microsoft.com/office/word/2006/wordml" xmlns:wps="http://schemas.microsoft.com/office/word/2010/wordprocessingShape" mc:Ignorable="w14 w15 w16se w16cid w16 w16cex w16sdtdh w16du wp14">
+<w:numbering xmlns:wpc="http://schemas.microsoft.com/office/word/2010/wordprocessingCanvas" xmlns:cx="http://schemas.microsoft.com/office/drawing/2014/chartex" xmlns:cx1="http://schemas.microsoft.com/office/drawing/2015/9/8/chartex" xmlns:cx2="http://schemas.microsoft.com/office/drawing/2015/10/21/chartex" xmlns:cx3="http://schemas.microsoft.com/office/drawing/2016/5/9/chartex" xmlns:cx4="http://schemas.microsoft.com/office/drawing/2016/5/10/chartex" xmlns:cx5="http://schemas.microsoft.com/office/drawing/2016/5/11/chartex" xmlns:cx6="http://schemas.microsoft.com/office/drawing/2016/5/12/chartex" xmlns:cx7="http://schemas.microsoft.com/office/drawing/2016/5/13/chartex" xmlns:cx8="http://schemas.microsoft.com/office/drawing/2016/5/14/chartex" xmlns:mc="http://schemas.openxmlformats.org/markup-compatibility/2006" xmlns:aink="http://schemas.microsoft.com/office/drawing/2016/ink" xmlns:am3d="http://schemas.microsoft.com/office/drawing/2017/model3d" xmlns:o="urn:schemas-microsoft-com:office:office" xmlns:oel="http://schemas.microsoft.com/office/2019/extlst" xmlns:r="http://schemas.openxmlformats.org/officeDocument/2006/relationships" xmlns:m="http://schemas.openxmlformats.org/officeDocument/2006/math" xmlns:v="urn:schemas-microsoft-com:vml" xmlns:wp14="http://schemas.microsoft.com/office/word/2010/wordprocessingDrawing" xmlns:wp="http://schemas.openxmlformats.org/drawingml/2006/wordprocessingDrawing" xmlns:w10="urn:schemas-microsoft-com:office:word" xmlns:w="http://schemas.openxmlformats.org/wordprocessingml/2006/main" xmlns:w14="http://schemas.microsoft.com/office/word/2010/wordml" xmlns:w15="http://schemas.microsoft.com/office/word/2012/wordml" xmlns:w16cex="http://schemas.microsoft.com/office/word/2018/wordml/cex" xmlns:w16cid="http://schemas.microsoft.com/office/word/2016/wordml/cid" xmlns:w16="http://schemas.microsoft.com/office/word/2018/wordml" xmlns:w16sdtdh="http://schemas.microsoft.com/office/word/2020/wordml/sdtdatahash" xmlns:w16se="http://schemas.microsoft.com/office/word/2015/wordml/symex" xmlns:wpg="http://schemas.microsoft.com/office/word/2010/wordprocessingGroup" xmlns:wpi="http://schemas.microsoft.com/office/word/2010/wordprocessingInk" xmlns:wne="http://schemas.microsoft.com/office/word/2006/wordml" xmlns:wps="http://schemas.microsoft.com/office/word/2010/wordprocessingShape" mc:Ignorable="w14 w15 w16se w16cid w16 w16cex w16sdtdh wp14">
   <w:abstractNum w:abstractNumId="0" w15:restartNumberingAfterBreak="0">
     <w:nsid w:val="03CE3492"/>
     <w:multiLevelType w:val="hybridMultilevel"/>
@@ -8244,6 +9677,95 @@
     </w:lvl>
   </w:abstractNum>
   <w:abstractNum w:abstractNumId="1" w15:restartNumberingAfterBreak="0">
+    <w:nsid w:val="118A10B3"/>
+    <w:multiLevelType w:val="hybridMultilevel"/>
+    <w:tmpl w:val="CE7C0DBC"/>
+    <w:lvl w:ilvl="0" w:tplc="0C0A000F">
+      <w:start w:val="1"/>
+      <w:numFmt w:val="decimal"/>
+      <w:lvlText w:val="%1."/>
+      <w:lvlJc w:val="left"/>
+      <w:pPr>
+        <w:ind w:left="720" w:hanging="360"/>
+      </w:pPr>
+      <w:rPr>
+        <w:rFonts w:hint="default"/>
+      </w:rPr>
+    </w:lvl>
+    <w:lvl w:ilvl="1" w:tplc="0C0A0019" w:tentative="1">
+      <w:start w:val="1"/>
+      <w:numFmt w:val="lowerLetter"/>
+      <w:lvlText w:val="%2."/>
+      <w:lvlJc w:val="left"/>
+      <w:pPr>
+        <w:ind w:left="1440" w:hanging="360"/>
+      </w:pPr>
+    </w:lvl>
+    <w:lvl w:ilvl="2" w:tplc="0C0A001B" w:tentative="1">
+      <w:start w:val="1"/>
+      <w:numFmt w:val="lowerRoman"/>
+      <w:lvlText w:val="%3."/>
+      <w:lvlJc w:val="right"/>
+      <w:pPr>
+        <w:ind w:left="2160" w:hanging="180"/>
+      </w:pPr>
+    </w:lvl>
+    <w:lvl w:ilvl="3" w:tplc="0C0A000F" w:tentative="1">
+      <w:start w:val="1"/>
+      <w:numFmt w:val="decimal"/>
+      <w:lvlText w:val="%4."/>
+      <w:lvlJc w:val="left"/>
+      <w:pPr>
+        <w:ind w:left="2880" w:hanging="360"/>
+      </w:pPr>
+    </w:lvl>
+    <w:lvl w:ilvl="4" w:tplc="0C0A0019" w:tentative="1">
+      <w:start w:val="1"/>
+      <w:numFmt w:val="lowerLetter"/>
+      <w:lvlText w:val="%5."/>
+      <w:lvlJc w:val="left"/>
+      <w:pPr>
+        <w:ind w:left="3600" w:hanging="360"/>
+      </w:pPr>
+    </w:lvl>
+    <w:lvl w:ilvl="5" w:tplc="0C0A001B" w:tentative="1">
+      <w:start w:val="1"/>
+      <w:numFmt w:val="lowerRoman"/>
+      <w:lvlText w:val="%6."/>
+      <w:lvlJc w:val="right"/>
+      <w:pPr>
+        <w:ind w:left="4320" w:hanging="180"/>
+      </w:pPr>
+    </w:lvl>
+    <w:lvl w:ilvl="6" w:tplc="0C0A000F" w:tentative="1">
+      <w:start w:val="1"/>
+      <w:numFmt w:val="decimal"/>
+      <w:lvlText w:val="%7."/>
+      <w:lvlJc w:val="left"/>
+      <w:pPr>
+        <w:ind w:left="5040" w:hanging="360"/>
+      </w:pPr>
+    </w:lvl>
+    <w:lvl w:ilvl="7" w:tplc="0C0A0019" w:tentative="1">
+      <w:start w:val="1"/>
+      <w:numFmt w:val="lowerLetter"/>
+      <w:lvlText w:val="%8."/>
+      <w:lvlJc w:val="left"/>
+      <w:pPr>
+        <w:ind w:left="5760" w:hanging="360"/>
+      </w:pPr>
+    </w:lvl>
+    <w:lvl w:ilvl="8" w:tplc="0C0A001B" w:tentative="1">
+      <w:start w:val="1"/>
+      <w:numFmt w:val="lowerRoman"/>
+      <w:lvlText w:val="%9."/>
+      <w:lvlJc w:val="right"/>
+      <w:pPr>
+        <w:ind w:left="6480" w:hanging="180"/>
+      </w:pPr>
+    </w:lvl>
+  </w:abstractNum>
+  <w:abstractNum w:abstractNumId="2" w15:restartNumberingAfterBreak="0">
     <w:nsid w:val="166C5C82"/>
     <w:multiLevelType w:val="hybridMultilevel"/>
     <w:tmpl w:val="6D4EA7FE"/>
@@ -8356,7 +9878,7 @@
       </w:rPr>
     </w:lvl>
   </w:abstractNum>
-  <w:abstractNum w:abstractNumId="2" w15:restartNumberingAfterBreak="0">
+  <w:abstractNum w:abstractNumId="3" w15:restartNumberingAfterBreak="0">
     <w:nsid w:val="191E4A2C"/>
     <w:multiLevelType w:val="hybridMultilevel"/>
     <w:tmpl w:val="8EC218FE"/>
@@ -8469,7 +9991,7 @@
       </w:rPr>
     </w:lvl>
   </w:abstractNum>
-  <w:abstractNum w:abstractNumId="3" w15:restartNumberingAfterBreak="0">
+  <w:abstractNum w:abstractNumId="4" w15:restartNumberingAfterBreak="0">
     <w:nsid w:val="19E64BCB"/>
     <w:multiLevelType w:val="hybridMultilevel"/>
     <w:tmpl w:val="0074E410"/>
@@ -8582,7 +10104,7 @@
       </w:rPr>
     </w:lvl>
   </w:abstractNum>
-  <w:abstractNum w:abstractNumId="4" w15:restartNumberingAfterBreak="0">
+  <w:abstractNum w:abstractNumId="5" w15:restartNumberingAfterBreak="0">
     <w:nsid w:val="1A63046E"/>
     <w:multiLevelType w:val="hybridMultilevel"/>
     <w:tmpl w:val="2C70267E"/>
@@ -8695,7 +10217,7 @@
       </w:rPr>
     </w:lvl>
   </w:abstractNum>
-  <w:abstractNum w:abstractNumId="5" w15:restartNumberingAfterBreak="0">
+  <w:abstractNum w:abstractNumId="6" w15:restartNumberingAfterBreak="0">
     <w:nsid w:val="29ED3461"/>
     <w:multiLevelType w:val="hybridMultilevel"/>
     <w:tmpl w:val="4A9A8798"/>
@@ -8808,7 +10330,7 @@
       </w:rPr>
     </w:lvl>
   </w:abstractNum>
-  <w:abstractNum w:abstractNumId="6" w15:restartNumberingAfterBreak="0">
+  <w:abstractNum w:abstractNumId="7" w15:restartNumberingAfterBreak="0">
     <w:nsid w:val="366D3D3D"/>
     <w:multiLevelType w:val="hybridMultilevel"/>
     <w:tmpl w:val="2A240556"/>
@@ -8921,7 +10443,205 @@
       </w:rPr>
     </w:lvl>
   </w:abstractNum>
-  <w:abstractNum w:abstractNumId="7" w15:restartNumberingAfterBreak="0">
+  <w:abstractNum w:abstractNumId="8" w15:restartNumberingAfterBreak="0">
+    <w:nsid w:val="3B5C7E70"/>
+    <w:multiLevelType w:val="hybridMultilevel"/>
+    <w:tmpl w:val="2702D838"/>
+    <w:lvl w:ilvl="0" w:tplc="0C0A000F">
+      <w:start w:val="1"/>
+      <w:numFmt w:val="decimal"/>
+      <w:lvlText w:val="%1."/>
+      <w:lvlJc w:val="left"/>
+      <w:pPr>
+        <w:ind w:left="720" w:hanging="360"/>
+      </w:pPr>
+    </w:lvl>
+    <w:lvl w:ilvl="1" w:tplc="0C0A0019" w:tentative="1">
+      <w:start w:val="1"/>
+      <w:numFmt w:val="lowerLetter"/>
+      <w:lvlText w:val="%2."/>
+      <w:lvlJc w:val="left"/>
+      <w:pPr>
+        <w:ind w:left="1440" w:hanging="360"/>
+      </w:pPr>
+    </w:lvl>
+    <w:lvl w:ilvl="2" w:tplc="0C0A001B" w:tentative="1">
+      <w:start w:val="1"/>
+      <w:numFmt w:val="lowerRoman"/>
+      <w:lvlText w:val="%3."/>
+      <w:lvlJc w:val="right"/>
+      <w:pPr>
+        <w:ind w:left="2160" w:hanging="180"/>
+      </w:pPr>
+    </w:lvl>
+    <w:lvl w:ilvl="3" w:tplc="0C0A000F" w:tentative="1">
+      <w:start w:val="1"/>
+      <w:numFmt w:val="decimal"/>
+      <w:lvlText w:val="%4."/>
+      <w:lvlJc w:val="left"/>
+      <w:pPr>
+        <w:ind w:left="2880" w:hanging="360"/>
+      </w:pPr>
+    </w:lvl>
+    <w:lvl w:ilvl="4" w:tplc="0C0A0019" w:tentative="1">
+      <w:start w:val="1"/>
+      <w:numFmt w:val="lowerLetter"/>
+      <w:lvlText w:val="%5."/>
+      <w:lvlJc w:val="left"/>
+      <w:pPr>
+        <w:ind w:left="3600" w:hanging="360"/>
+      </w:pPr>
+    </w:lvl>
+    <w:lvl w:ilvl="5" w:tplc="0C0A001B" w:tentative="1">
+      <w:start w:val="1"/>
+      <w:numFmt w:val="lowerRoman"/>
+      <w:lvlText w:val="%6."/>
+      <w:lvlJc w:val="right"/>
+      <w:pPr>
+        <w:ind w:left="4320" w:hanging="180"/>
+      </w:pPr>
+    </w:lvl>
+    <w:lvl w:ilvl="6" w:tplc="0C0A000F" w:tentative="1">
+      <w:start w:val="1"/>
+      <w:numFmt w:val="decimal"/>
+      <w:lvlText w:val="%7."/>
+      <w:lvlJc w:val="left"/>
+      <w:pPr>
+        <w:ind w:left="5040" w:hanging="360"/>
+      </w:pPr>
+    </w:lvl>
+    <w:lvl w:ilvl="7" w:tplc="0C0A0019" w:tentative="1">
+      <w:start w:val="1"/>
+      <w:numFmt w:val="lowerLetter"/>
+      <w:lvlText w:val="%8."/>
+      <w:lvlJc w:val="left"/>
+      <w:pPr>
+        <w:ind w:left="5760" w:hanging="360"/>
+      </w:pPr>
+    </w:lvl>
+    <w:lvl w:ilvl="8" w:tplc="0C0A001B" w:tentative="1">
+      <w:start w:val="1"/>
+      <w:numFmt w:val="lowerRoman"/>
+      <w:lvlText w:val="%9."/>
+      <w:lvlJc w:val="right"/>
+      <w:pPr>
+        <w:ind w:left="6480" w:hanging="180"/>
+      </w:pPr>
+    </w:lvl>
+  </w:abstractNum>
+  <w:abstractNum w:abstractNumId="9" w15:restartNumberingAfterBreak="0">
+    <w:nsid w:val="4EDC14F1"/>
+    <w:multiLevelType w:val="hybridMultilevel"/>
+    <w:tmpl w:val="B8DC3E66"/>
+    <w:lvl w:ilvl="0" w:tplc="1D2C8D00">
+      <w:numFmt w:val="bullet"/>
+      <w:lvlText w:val=""/>
+      <w:lvlJc w:val="left"/>
+      <w:pPr>
+        <w:ind w:left="1080" w:hanging="360"/>
+      </w:pPr>
+      <w:rPr>
+        <w:rFonts w:ascii="Wingdings" w:eastAsiaTheme="minorEastAsia" w:hAnsi="Wingdings" w:cstheme="minorHAnsi" w:hint="default"/>
+      </w:rPr>
+    </w:lvl>
+    <w:lvl w:ilvl="1" w:tplc="0C0A0003" w:tentative="1">
+      <w:start w:val="1"/>
+      <w:numFmt w:val="bullet"/>
+      <w:lvlText w:val="o"/>
+      <w:lvlJc w:val="left"/>
+      <w:pPr>
+        <w:ind w:left="1800" w:hanging="360"/>
+      </w:pPr>
+      <w:rPr>
+        <w:rFonts w:ascii="Courier New" w:hAnsi="Courier New" w:cs="Courier New" w:hint="default"/>
+      </w:rPr>
+    </w:lvl>
+    <w:lvl w:ilvl="2" w:tplc="0C0A0005" w:tentative="1">
+      <w:start w:val="1"/>
+      <w:numFmt w:val="bullet"/>
+      <w:lvlText w:val=""/>
+      <w:lvlJc w:val="left"/>
+      <w:pPr>
+        <w:ind w:left="2520" w:hanging="360"/>
+      </w:pPr>
+      <w:rPr>
+        <w:rFonts w:ascii="Wingdings" w:hAnsi="Wingdings" w:hint="default"/>
+      </w:rPr>
+    </w:lvl>
+    <w:lvl w:ilvl="3" w:tplc="0C0A0001" w:tentative="1">
+      <w:start w:val="1"/>
+      <w:numFmt w:val="bullet"/>
+      <w:lvlText w:val=""/>
+      <w:lvlJc w:val="left"/>
+      <w:pPr>
+        <w:ind w:left="3240" w:hanging="360"/>
+      </w:pPr>
+      <w:rPr>
+        <w:rFonts w:ascii="Symbol" w:hAnsi="Symbol" w:hint="default"/>
+      </w:rPr>
+    </w:lvl>
+    <w:lvl w:ilvl="4" w:tplc="0C0A0003" w:tentative="1">
+      <w:start w:val="1"/>
+      <w:numFmt w:val="bullet"/>
+      <w:lvlText w:val="o"/>
+      <w:lvlJc w:val="left"/>
+      <w:pPr>
+        <w:ind w:left="3960" w:hanging="360"/>
+      </w:pPr>
+      <w:rPr>
+        <w:rFonts w:ascii="Courier New" w:hAnsi="Courier New" w:cs="Courier New" w:hint="default"/>
+      </w:rPr>
+    </w:lvl>
+    <w:lvl w:ilvl="5" w:tplc="0C0A0005" w:tentative="1">
+      <w:start w:val="1"/>
+      <w:numFmt w:val="bullet"/>
+      <w:lvlText w:val=""/>
+      <w:lvlJc w:val="left"/>
+      <w:pPr>
+        <w:ind w:left="4680" w:hanging="360"/>
+      </w:pPr>
+      <w:rPr>
+        <w:rFonts w:ascii="Wingdings" w:hAnsi="Wingdings" w:hint="default"/>
+      </w:rPr>
+    </w:lvl>
+    <w:lvl w:ilvl="6" w:tplc="0C0A0001" w:tentative="1">
+      <w:start w:val="1"/>
+      <w:numFmt w:val="bullet"/>
+      <w:lvlText w:val=""/>
+      <w:lvlJc w:val="left"/>
+      <w:pPr>
+        <w:ind w:left="5400" w:hanging="360"/>
+      </w:pPr>
+      <w:rPr>
+        <w:rFonts w:ascii="Symbol" w:hAnsi="Symbol" w:hint="default"/>
+      </w:rPr>
+    </w:lvl>
+    <w:lvl w:ilvl="7" w:tplc="0C0A0003" w:tentative="1">
+      <w:start w:val="1"/>
+      <w:numFmt w:val="bullet"/>
+      <w:lvlText w:val="o"/>
+      <w:lvlJc w:val="left"/>
+      <w:pPr>
+        <w:ind w:left="6120" w:hanging="360"/>
+      </w:pPr>
+      <w:rPr>
+        <w:rFonts w:ascii="Courier New" w:hAnsi="Courier New" w:cs="Courier New" w:hint="default"/>
+      </w:rPr>
+    </w:lvl>
+    <w:lvl w:ilvl="8" w:tplc="0C0A0005" w:tentative="1">
+      <w:start w:val="1"/>
+      <w:numFmt w:val="bullet"/>
+      <w:lvlText w:val=""/>
+      <w:lvlJc w:val="left"/>
+      <w:pPr>
+        <w:ind w:left="6840" w:hanging="360"/>
+      </w:pPr>
+      <w:rPr>
+        <w:rFonts w:ascii="Wingdings" w:hAnsi="Wingdings" w:hint="default"/>
+      </w:rPr>
+    </w:lvl>
+  </w:abstractNum>
+  <w:abstractNum w:abstractNumId="10" w15:restartNumberingAfterBreak="0">
     <w:nsid w:val="5554419C"/>
     <w:multiLevelType w:val="multilevel"/>
     <w:tmpl w:val="008A2292"/>
@@ -9039,7 +10759,7 @@
       </w:rPr>
     </w:lvl>
   </w:abstractNum>
-  <w:abstractNum w:abstractNumId="8" w15:restartNumberingAfterBreak="0">
+  <w:abstractNum w:abstractNumId="11" w15:restartNumberingAfterBreak="0">
     <w:nsid w:val="58365FBC"/>
     <w:multiLevelType w:val="hybridMultilevel"/>
     <w:tmpl w:val="EBFA58DE"/>
@@ -9125,7 +10845,7 @@
       </w:pPr>
     </w:lvl>
   </w:abstractNum>
-  <w:abstractNum w:abstractNumId="9" w15:restartNumberingAfterBreak="0">
+  <w:abstractNum w:abstractNumId="12" w15:restartNumberingAfterBreak="0">
     <w:nsid w:val="5E1A6606"/>
     <w:multiLevelType w:val="multilevel"/>
     <w:tmpl w:val="7D187124"/>
@@ -9238,7 +10958,231 @@
       </w:rPr>
     </w:lvl>
   </w:abstractNum>
-  <w:abstractNum w:abstractNumId="10" w15:restartNumberingAfterBreak="0">
+  <w:abstractNum w:abstractNumId="13" w15:restartNumberingAfterBreak="0">
+    <w:nsid w:val="690A620F"/>
+    <w:multiLevelType w:val="hybridMultilevel"/>
+    <w:tmpl w:val="3B98BE54"/>
+    <w:lvl w:ilvl="0" w:tplc="856ABCA2">
+      <w:numFmt w:val="bullet"/>
+      <w:lvlText w:val="-"/>
+      <w:lvlJc w:val="left"/>
+      <w:pPr>
+        <w:ind w:left="1080" w:hanging="360"/>
+      </w:pPr>
+      <w:rPr>
+        <w:rFonts w:ascii="Calibri" w:eastAsiaTheme="minorEastAsia" w:hAnsi="Calibri" w:cs="Calibri" w:hint="default"/>
+      </w:rPr>
+    </w:lvl>
+    <w:lvl w:ilvl="1" w:tplc="0C0A0003" w:tentative="1">
+      <w:start w:val="1"/>
+      <w:numFmt w:val="bullet"/>
+      <w:lvlText w:val="o"/>
+      <w:lvlJc w:val="left"/>
+      <w:pPr>
+        <w:ind w:left="1800" w:hanging="360"/>
+      </w:pPr>
+      <w:rPr>
+        <w:rFonts w:ascii="Courier New" w:hAnsi="Courier New" w:cs="Courier New" w:hint="default"/>
+      </w:rPr>
+    </w:lvl>
+    <w:lvl w:ilvl="2" w:tplc="0C0A0005" w:tentative="1">
+      <w:start w:val="1"/>
+      <w:numFmt w:val="bullet"/>
+      <w:lvlText w:val=""/>
+      <w:lvlJc w:val="left"/>
+      <w:pPr>
+        <w:ind w:left="2520" w:hanging="360"/>
+      </w:pPr>
+      <w:rPr>
+        <w:rFonts w:ascii="Wingdings" w:hAnsi="Wingdings" w:hint="default"/>
+      </w:rPr>
+    </w:lvl>
+    <w:lvl w:ilvl="3" w:tplc="0C0A0001" w:tentative="1">
+      <w:start w:val="1"/>
+      <w:numFmt w:val="bullet"/>
+      <w:lvlText w:val=""/>
+      <w:lvlJc w:val="left"/>
+      <w:pPr>
+        <w:ind w:left="3240" w:hanging="360"/>
+      </w:pPr>
+      <w:rPr>
+        <w:rFonts w:ascii="Symbol" w:hAnsi="Symbol" w:hint="default"/>
+      </w:rPr>
+    </w:lvl>
+    <w:lvl w:ilvl="4" w:tplc="0C0A0003" w:tentative="1">
+      <w:start w:val="1"/>
+      <w:numFmt w:val="bullet"/>
+      <w:lvlText w:val="o"/>
+      <w:lvlJc w:val="left"/>
+      <w:pPr>
+        <w:ind w:left="3960" w:hanging="360"/>
+      </w:pPr>
+      <w:rPr>
+        <w:rFonts w:ascii="Courier New" w:hAnsi="Courier New" w:cs="Courier New" w:hint="default"/>
+      </w:rPr>
+    </w:lvl>
+    <w:lvl w:ilvl="5" w:tplc="0C0A0005" w:tentative="1">
+      <w:start w:val="1"/>
+      <w:numFmt w:val="bullet"/>
+      <w:lvlText w:val=""/>
+      <w:lvlJc w:val="left"/>
+      <w:pPr>
+        <w:ind w:left="4680" w:hanging="360"/>
+      </w:pPr>
+      <w:rPr>
+        <w:rFonts w:ascii="Wingdings" w:hAnsi="Wingdings" w:hint="default"/>
+      </w:rPr>
+    </w:lvl>
+    <w:lvl w:ilvl="6" w:tplc="0C0A0001" w:tentative="1">
+      <w:start w:val="1"/>
+      <w:numFmt w:val="bullet"/>
+      <w:lvlText w:val=""/>
+      <w:lvlJc w:val="left"/>
+      <w:pPr>
+        <w:ind w:left="5400" w:hanging="360"/>
+      </w:pPr>
+      <w:rPr>
+        <w:rFonts w:ascii="Symbol" w:hAnsi="Symbol" w:hint="default"/>
+      </w:rPr>
+    </w:lvl>
+    <w:lvl w:ilvl="7" w:tplc="0C0A0003" w:tentative="1">
+      <w:start w:val="1"/>
+      <w:numFmt w:val="bullet"/>
+      <w:lvlText w:val="o"/>
+      <w:lvlJc w:val="left"/>
+      <w:pPr>
+        <w:ind w:left="6120" w:hanging="360"/>
+      </w:pPr>
+      <w:rPr>
+        <w:rFonts w:ascii="Courier New" w:hAnsi="Courier New" w:cs="Courier New" w:hint="default"/>
+      </w:rPr>
+    </w:lvl>
+    <w:lvl w:ilvl="8" w:tplc="0C0A0005" w:tentative="1">
+      <w:start w:val="1"/>
+      <w:numFmt w:val="bullet"/>
+      <w:lvlText w:val=""/>
+      <w:lvlJc w:val="left"/>
+      <w:pPr>
+        <w:ind w:left="6840" w:hanging="360"/>
+      </w:pPr>
+      <w:rPr>
+        <w:rFonts w:ascii="Wingdings" w:hAnsi="Wingdings" w:hint="default"/>
+      </w:rPr>
+    </w:lvl>
+  </w:abstractNum>
+  <w:abstractNum w:abstractNumId="14" w15:restartNumberingAfterBreak="0">
+    <w:nsid w:val="6B7535A2"/>
+    <w:multiLevelType w:val="hybridMultilevel"/>
+    <w:tmpl w:val="7CDED664"/>
+    <w:lvl w:ilvl="0" w:tplc="0278346C">
+      <w:numFmt w:val="bullet"/>
+      <w:lvlText w:val="-"/>
+      <w:lvlJc w:val="left"/>
+      <w:pPr>
+        <w:ind w:left="720" w:hanging="360"/>
+      </w:pPr>
+      <w:rPr>
+        <w:rFonts w:ascii="Calibri" w:eastAsiaTheme="minorEastAsia" w:hAnsi="Calibri" w:cs="Calibri" w:hint="default"/>
+      </w:rPr>
+    </w:lvl>
+    <w:lvl w:ilvl="1" w:tplc="0C0A0003" w:tentative="1">
+      <w:start w:val="1"/>
+      <w:numFmt w:val="bullet"/>
+      <w:lvlText w:val="o"/>
+      <w:lvlJc w:val="left"/>
+      <w:pPr>
+        <w:ind w:left="1440" w:hanging="360"/>
+      </w:pPr>
+      <w:rPr>
+        <w:rFonts w:ascii="Courier New" w:hAnsi="Courier New" w:cs="Courier New" w:hint="default"/>
+      </w:rPr>
+    </w:lvl>
+    <w:lvl w:ilvl="2" w:tplc="0C0A0005" w:tentative="1">
+      <w:start w:val="1"/>
+      <w:numFmt w:val="bullet"/>
+      <w:lvlText w:val=""/>
+      <w:lvlJc w:val="left"/>
+      <w:pPr>
+        <w:ind w:left="2160" w:hanging="360"/>
+      </w:pPr>
+      <w:rPr>
+        <w:rFonts w:ascii="Wingdings" w:hAnsi="Wingdings" w:hint="default"/>
+      </w:rPr>
+    </w:lvl>
+    <w:lvl w:ilvl="3" w:tplc="0C0A0001" w:tentative="1">
+      <w:start w:val="1"/>
+      <w:numFmt w:val="bullet"/>
+      <w:lvlText w:val=""/>
+      <w:lvlJc w:val="left"/>
+      <w:pPr>
+        <w:ind w:left="2880" w:hanging="360"/>
+      </w:pPr>
+      <w:rPr>
+        <w:rFonts w:ascii="Symbol" w:hAnsi="Symbol" w:hint="default"/>
+      </w:rPr>
+    </w:lvl>
+    <w:lvl w:ilvl="4" w:tplc="0C0A0003" w:tentative="1">
+      <w:start w:val="1"/>
+      <w:numFmt w:val="bullet"/>
+      <w:lvlText w:val="o"/>
+      <w:lvlJc w:val="left"/>
+      <w:pPr>
+        <w:ind w:left="3600" w:hanging="360"/>
+      </w:pPr>
+      <w:rPr>
+        <w:rFonts w:ascii="Courier New" w:hAnsi="Courier New" w:cs="Courier New" w:hint="default"/>
+      </w:rPr>
+    </w:lvl>
+    <w:lvl w:ilvl="5" w:tplc="0C0A0005" w:tentative="1">
+      <w:start w:val="1"/>
+      <w:numFmt w:val="bullet"/>
+      <w:lvlText w:val=""/>
+      <w:lvlJc w:val="left"/>
+      <w:pPr>
+        <w:ind w:left="4320" w:hanging="360"/>
+      </w:pPr>
+      <w:rPr>
+        <w:rFonts w:ascii="Wingdings" w:hAnsi="Wingdings" w:hint="default"/>
+      </w:rPr>
+    </w:lvl>
+    <w:lvl w:ilvl="6" w:tplc="0C0A0001" w:tentative="1">
+      <w:start w:val="1"/>
+      <w:numFmt w:val="bullet"/>
+      <w:lvlText w:val=""/>
+      <w:lvlJc w:val="left"/>
+      <w:pPr>
+        <w:ind w:left="5040" w:hanging="360"/>
+      </w:pPr>
+      <w:rPr>
+        <w:rFonts w:ascii="Symbol" w:hAnsi="Symbol" w:hint="default"/>
+      </w:rPr>
+    </w:lvl>
+    <w:lvl w:ilvl="7" w:tplc="0C0A0003" w:tentative="1">
+      <w:start w:val="1"/>
+      <w:numFmt w:val="bullet"/>
+      <w:lvlText w:val="o"/>
+      <w:lvlJc w:val="left"/>
+      <w:pPr>
+        <w:ind w:left="5760" w:hanging="360"/>
+      </w:pPr>
+      <w:rPr>
+        <w:rFonts w:ascii="Courier New" w:hAnsi="Courier New" w:cs="Courier New" w:hint="default"/>
+      </w:rPr>
+    </w:lvl>
+    <w:lvl w:ilvl="8" w:tplc="0C0A0005" w:tentative="1">
+      <w:start w:val="1"/>
+      <w:numFmt w:val="bullet"/>
+      <w:lvlText w:val=""/>
+      <w:lvlJc w:val="left"/>
+      <w:pPr>
+        <w:ind w:left="6480" w:hanging="360"/>
+      </w:pPr>
+      <w:rPr>
+        <w:rFonts w:ascii="Wingdings" w:hAnsi="Wingdings" w:hint="default"/>
+      </w:rPr>
+    </w:lvl>
+  </w:abstractNum>
+  <w:abstractNum w:abstractNumId="15" w15:restartNumberingAfterBreak="0">
     <w:nsid w:val="7CC60FC9"/>
     <w:multiLevelType w:val="hybridMultilevel"/>
     <w:tmpl w:val="90BE3BDC"/>
@@ -9352,43 +11296,58 @@
     </w:lvl>
   </w:abstractNum>
   <w:num w:numId="1" w16cid:durableId="741374232">
-    <w:abstractNumId w:val="8"/>
+    <w:abstractNumId w:val="11"/>
   </w:num>
   <w:num w:numId="2" w16cid:durableId="1926069998">
+    <w:abstractNumId w:val="10"/>
+  </w:num>
+  <w:num w:numId="3" w16cid:durableId="1791849902">
+    <w:abstractNumId w:val="12"/>
+  </w:num>
+  <w:num w:numId="4" w16cid:durableId="1722436506">
+    <w:abstractNumId w:val="4"/>
+  </w:num>
+  <w:num w:numId="5" w16cid:durableId="1143349104">
     <w:abstractNumId w:val="7"/>
   </w:num>
-  <w:num w:numId="3" w16cid:durableId="1791849902">
-    <w:abstractNumId w:val="9"/>
-  </w:num>
-  <w:num w:numId="4" w16cid:durableId="1722436506">
-    <w:abstractNumId w:val="3"/>
-  </w:num>
-  <w:num w:numId="5" w16cid:durableId="1143349104">
+  <w:num w:numId="6" w16cid:durableId="53507457">
     <w:abstractNumId w:val="6"/>
-  </w:num>
-  <w:num w:numId="6" w16cid:durableId="53507457">
-    <w:abstractNumId w:val="5"/>
   </w:num>
   <w:num w:numId="7" w16cid:durableId="2017148394">
     <w:abstractNumId w:val="0"/>
   </w:num>
   <w:num w:numId="8" w16cid:durableId="530648591">
-    <w:abstractNumId w:val="1"/>
+    <w:abstractNumId w:val="2"/>
   </w:num>
   <w:num w:numId="9" w16cid:durableId="1947225276">
-    <w:abstractNumId w:val="2"/>
+    <w:abstractNumId w:val="3"/>
   </w:num>
   <w:num w:numId="10" w16cid:durableId="1426920529">
-    <w:abstractNumId w:val="4"/>
+    <w:abstractNumId w:val="5"/>
   </w:num>
   <w:num w:numId="11" w16cid:durableId="181480093">
-    <w:abstractNumId w:val="10"/>
+    <w:abstractNumId w:val="15"/>
+  </w:num>
+  <w:num w:numId="12" w16cid:durableId="1060517140">
+    <w:abstractNumId w:val="9"/>
+  </w:num>
+  <w:num w:numId="13" w16cid:durableId="935942423">
+    <w:abstractNumId w:val="14"/>
+  </w:num>
+  <w:num w:numId="14" w16cid:durableId="845754112">
+    <w:abstractNumId w:val="13"/>
+  </w:num>
+  <w:num w:numId="15" w16cid:durableId="2047633909">
+    <w:abstractNumId w:val="8"/>
+  </w:num>
+  <w:num w:numId="16" w16cid:durableId="820079858">
+    <w:abstractNumId w:val="1"/>
   </w:num>
 </w:numbering>
 </file>
 
 <file path=word/styles.xml><?xml version="1.0" encoding="utf-8"?>
-<w:styles xmlns:mc="http://schemas.openxmlformats.org/markup-compatibility/2006" xmlns:r="http://schemas.openxmlformats.org/officeDocument/2006/relationships" xmlns:w="http://schemas.openxmlformats.org/wordprocessingml/2006/main" xmlns:w14="http://schemas.microsoft.com/office/word/2010/wordml" xmlns:w15="http://schemas.microsoft.com/office/word/2012/wordml" xmlns:w16cex="http://schemas.microsoft.com/office/word/2018/wordml/cex" xmlns:w16cid="http://schemas.microsoft.com/office/word/2016/wordml/cid" xmlns:w16="http://schemas.microsoft.com/office/word/2018/wordml" xmlns:w16du="http://schemas.microsoft.com/office/word/2023/wordml/word16du" xmlns:w16sdtdh="http://schemas.microsoft.com/office/word/2020/wordml/sdtdatahash" xmlns:w16se="http://schemas.microsoft.com/office/word/2015/wordml/symex" mc:Ignorable="w14 w15 w16se w16cid w16 w16cex w16sdtdh w16du">
+<w:styles xmlns:mc="http://schemas.openxmlformats.org/markup-compatibility/2006" xmlns:r="http://schemas.openxmlformats.org/officeDocument/2006/relationships" xmlns:w="http://schemas.openxmlformats.org/wordprocessingml/2006/main" xmlns:w14="http://schemas.microsoft.com/office/word/2010/wordml" xmlns:w15="http://schemas.microsoft.com/office/word/2012/wordml" xmlns:w16cex="http://schemas.microsoft.com/office/word/2018/wordml/cex" xmlns:w16cid="http://schemas.microsoft.com/office/word/2016/wordml/cid" xmlns:w16="http://schemas.microsoft.com/office/word/2018/wordml" xmlns:w16sdtdh="http://schemas.microsoft.com/office/word/2020/wordml/sdtdatahash" xmlns:w16se="http://schemas.microsoft.com/office/word/2015/wordml/symex" mc:Ignorable="w14 w15 w16se w16cid w16 w16cex w16sdtdh">
   <w:docDefaults>
     <w:rPrDefault>
       <w:rPr>
@@ -9836,6 +11795,7 @@
   <w:style w:type="character" w:default="1" w:styleId="Fuentedeprrafopredeter">
     <w:name w:val="Default Paragraph Font"/>
     <w:uiPriority w:val="1"/>
+    <w:semiHidden/>
     <w:unhideWhenUsed/>
   </w:style>
   <w:style w:type="table" w:default="1" w:styleId="Tablanormal">

</xml_diff>

<commit_message>
marketing ok e interfaz sin acabar
</commit_message>
<xml_diff>
--- a/AD-3 Proyecto Real_ Grupo6.docx
+++ b/AD-3 Proyecto Real_ Grupo6.docx
@@ -1,6 +1,6 @@
 
 <file path=word/document.xml><?xml version="1.0" encoding="utf-8"?>
-<w:document xmlns:wpc="http://schemas.microsoft.com/office/word/2010/wordprocessingCanvas" xmlns:cx="http://schemas.microsoft.com/office/drawing/2014/chartex" xmlns:cx1="http://schemas.microsoft.com/office/drawing/2015/9/8/chartex" xmlns:cx2="http://schemas.microsoft.com/office/drawing/2015/10/21/chartex" xmlns:cx3="http://schemas.microsoft.com/office/drawing/2016/5/9/chartex" xmlns:cx4="http://schemas.microsoft.com/office/drawing/2016/5/10/chartex" xmlns:cx5="http://schemas.microsoft.com/office/drawing/2016/5/11/chartex" xmlns:cx6="http://schemas.microsoft.com/office/drawing/2016/5/12/chartex" xmlns:cx7="http://schemas.microsoft.com/office/drawing/2016/5/13/chartex" xmlns:cx8="http://schemas.microsoft.com/office/drawing/2016/5/14/chartex" xmlns:mc="http://schemas.openxmlformats.org/markup-compatibility/2006" xmlns:aink="http://schemas.microsoft.com/office/drawing/2016/ink" xmlns:am3d="http://schemas.microsoft.com/office/drawing/2017/model3d" xmlns:o="urn:schemas-microsoft-com:office:office" xmlns:oel="http://schemas.microsoft.com/office/2019/extlst" xmlns:r="http://schemas.openxmlformats.org/officeDocument/2006/relationships" xmlns:m="http://schemas.openxmlformats.org/officeDocument/2006/math" xmlns:v="urn:schemas-microsoft-com:vml" xmlns:wp14="http://schemas.microsoft.com/office/word/2010/wordprocessingDrawing" xmlns:wp="http://schemas.openxmlformats.org/drawingml/2006/wordprocessingDrawing" xmlns:w10="urn:schemas-microsoft-com:office:word" xmlns:w="http://schemas.openxmlformats.org/wordprocessingml/2006/main" xmlns:w14="http://schemas.microsoft.com/office/word/2010/wordml" xmlns:w15="http://schemas.microsoft.com/office/word/2012/wordml" xmlns:w16cex="http://schemas.microsoft.com/office/word/2018/wordml/cex" xmlns:w16cid="http://schemas.microsoft.com/office/word/2016/wordml/cid" xmlns:w16="http://schemas.microsoft.com/office/word/2018/wordml" xmlns:w16sdtdh="http://schemas.microsoft.com/office/word/2020/wordml/sdtdatahash" xmlns:w16se="http://schemas.microsoft.com/office/word/2015/wordml/symex" xmlns:wpg="http://schemas.microsoft.com/office/word/2010/wordprocessingGroup" xmlns:wpi="http://schemas.microsoft.com/office/word/2010/wordprocessingInk" xmlns:wne="http://schemas.microsoft.com/office/word/2006/wordml" xmlns:wps="http://schemas.microsoft.com/office/word/2010/wordprocessingShape" mc:Ignorable="w14 w15 w16se w16cid w16 w16cex w16sdtdh wp14">
+<w:document xmlns:wpc="http://schemas.microsoft.com/office/word/2010/wordprocessingCanvas" xmlns:cx="http://schemas.microsoft.com/office/drawing/2014/chartex" xmlns:cx1="http://schemas.microsoft.com/office/drawing/2015/9/8/chartex" xmlns:cx2="http://schemas.microsoft.com/office/drawing/2015/10/21/chartex" xmlns:cx3="http://schemas.microsoft.com/office/drawing/2016/5/9/chartex" xmlns:cx4="http://schemas.microsoft.com/office/drawing/2016/5/10/chartex" xmlns:cx5="http://schemas.microsoft.com/office/drawing/2016/5/11/chartex" xmlns:cx6="http://schemas.microsoft.com/office/drawing/2016/5/12/chartex" xmlns:cx7="http://schemas.microsoft.com/office/drawing/2016/5/13/chartex" xmlns:cx8="http://schemas.microsoft.com/office/drawing/2016/5/14/chartex" xmlns:mc="http://schemas.openxmlformats.org/markup-compatibility/2006" xmlns:aink="http://schemas.microsoft.com/office/drawing/2016/ink" xmlns:am3d="http://schemas.microsoft.com/office/drawing/2017/model3d" xmlns:o="urn:schemas-microsoft-com:office:office" xmlns:oel="http://schemas.microsoft.com/office/2019/extlst" xmlns:r="http://schemas.openxmlformats.org/officeDocument/2006/relationships" xmlns:m="http://schemas.openxmlformats.org/officeDocument/2006/math" xmlns:v="urn:schemas-microsoft-com:vml" xmlns:wp14="http://schemas.microsoft.com/office/word/2010/wordprocessingDrawing" xmlns:wp="http://schemas.openxmlformats.org/drawingml/2006/wordprocessingDrawing" xmlns:w10="urn:schemas-microsoft-com:office:word" xmlns:w="http://schemas.openxmlformats.org/wordprocessingml/2006/main" xmlns:w14="http://schemas.microsoft.com/office/word/2010/wordml" xmlns:w15="http://schemas.microsoft.com/office/word/2012/wordml" xmlns:w16cex="http://schemas.microsoft.com/office/word/2018/wordml/cex" xmlns:w16cid="http://schemas.microsoft.com/office/word/2016/wordml/cid" xmlns:w16="http://schemas.microsoft.com/office/word/2018/wordml" xmlns:w16du="http://schemas.microsoft.com/office/word/2023/wordml/word16du" xmlns:w16sdtdh="http://schemas.microsoft.com/office/word/2020/wordml/sdtdatahash" xmlns:w16se="http://schemas.microsoft.com/office/word/2015/wordml/symex" xmlns:wpg="http://schemas.microsoft.com/office/word/2010/wordprocessingGroup" xmlns:wpi="http://schemas.microsoft.com/office/word/2010/wordprocessingInk" xmlns:wne="http://schemas.microsoft.com/office/word/2006/wordml" xmlns:wps="http://schemas.microsoft.com/office/word/2010/wordprocessingShape" mc:Ignorable="w14 w15 w16se w16cid w16 w16cex w16sdtdh w16du wp14">
   <w:body>
     <w:p>
       <w:pPr>
@@ -413,39 +413,8 @@
                                 <w:sz w:val="52"/>
                                 <w:szCs w:val="52"/>
                               </w:rPr>
-                              <w:t xml:space="preserve">Lorem ipsum dolor sit </w:t>
+                              <w:t>Lorem ipsum dolor sit amet consectetur</w:t>
                             </w:r>
-                            <w:proofErr w:type="spellStart"/>
-                            <w:r>
-                              <w:rPr>
-                                <w:rFonts w:eastAsia="SimSun" w:cs="Times New Roman"/>
-                                <w:color w:val="5A3014"/>
-                                <w:sz w:val="52"/>
-                                <w:szCs w:val="52"/>
-                              </w:rPr>
-                              <w:t>amet</w:t>
-                            </w:r>
-                            <w:proofErr w:type="spellEnd"/>
-                            <w:r>
-                              <w:rPr>
-                                <w:rFonts w:eastAsia="SimSun" w:cs="Times New Roman"/>
-                                <w:color w:val="5A3014"/>
-                                <w:sz w:val="52"/>
-                                <w:szCs w:val="52"/>
-                              </w:rPr>
-                              <w:t xml:space="preserve"> </w:t>
-                            </w:r>
-                            <w:proofErr w:type="spellStart"/>
-                            <w:r>
-                              <w:rPr>
-                                <w:rFonts w:eastAsia="SimSun" w:cs="Times New Roman"/>
-                                <w:color w:val="5A3014"/>
-                                <w:sz w:val="52"/>
-                                <w:szCs w:val="52"/>
-                              </w:rPr>
-                              <w:t>consectetur</w:t>
-                            </w:r>
-                            <w:proofErr w:type="spellEnd"/>
                             <w:r>
                               <w:rPr>
                                 <w:rFonts w:eastAsia="SimSun" w:cs="Times New Roman"/>
@@ -454,66 +423,7 @@
                                 <w:szCs w:val="52"/>
                               </w:rPr>
                               <w:br/>
-                            </w:r>
-                            <w:proofErr w:type="spellStart"/>
-                            <w:r>
-                              <w:rPr>
-                                <w:rFonts w:eastAsia="SimSun" w:cs="Times New Roman"/>
-                                <w:color w:val="5A3014"/>
-                                <w:sz w:val="52"/>
-                                <w:szCs w:val="52"/>
-                              </w:rPr>
-                              <w:t>adipiscing</w:t>
-                            </w:r>
-                            <w:proofErr w:type="spellEnd"/>
-                            <w:r>
-                              <w:rPr>
-                                <w:rFonts w:eastAsia="SimSun" w:cs="Times New Roman"/>
-                                <w:color w:val="5A3014"/>
-                                <w:sz w:val="52"/>
-                                <w:szCs w:val="52"/>
-                              </w:rPr>
-                              <w:t xml:space="preserve"> </w:t>
-                            </w:r>
-                            <w:proofErr w:type="spellStart"/>
-                            <w:r>
-                              <w:rPr>
-                                <w:rFonts w:eastAsia="SimSun" w:cs="Times New Roman"/>
-                                <w:color w:val="5A3014"/>
-                                <w:sz w:val="52"/>
-                                <w:szCs w:val="52"/>
-                              </w:rPr>
-                              <w:t>elitpr</w:t>
-                            </w:r>
-                            <w:proofErr w:type="spellEnd"/>
-                            <w:r>
-                              <w:rPr>
-                                <w:rFonts w:eastAsia="SimSun" w:cs="Times New Roman"/>
-                                <w:color w:val="5A3014"/>
-                                <w:sz w:val="52"/>
-                                <w:szCs w:val="52"/>
-                              </w:rPr>
-                              <w:t xml:space="preserve"> </w:t>
-                            </w:r>
-                            <w:proofErr w:type="spellStart"/>
-                            <w:r>
-                              <w:rPr>
-                                <w:rFonts w:eastAsia="SimSun" w:cs="Times New Roman"/>
-                                <w:color w:val="5A3014"/>
-                                <w:sz w:val="52"/>
-                                <w:szCs w:val="52"/>
-                              </w:rPr>
-                              <w:t>aesent</w:t>
-                            </w:r>
-                            <w:proofErr w:type="spellEnd"/>
-                            <w:r>
-                              <w:rPr>
-                                <w:rFonts w:eastAsia="SimSun" w:cs="Times New Roman"/>
-                                <w:color w:val="5A3014"/>
-                                <w:sz w:val="52"/>
-                                <w:szCs w:val="52"/>
-                              </w:rPr>
-                              <w:t xml:space="preserve"> dictum dui.</w:t>
+                              <w:t>adipiscing elitpr aesent dictum dui.</w:t>
                             </w:r>
                           </w:p>
                         </w:txbxContent>
@@ -549,39 +459,8 @@
                           <w:sz w:val="52"/>
                           <w:szCs w:val="52"/>
                         </w:rPr>
-                        <w:t xml:space="preserve">Lorem ipsum dolor sit </w:t>
+                        <w:t>Lorem ipsum dolor sit amet consectetur</w:t>
                       </w:r>
-                      <w:proofErr w:type="spellStart"/>
-                      <w:r>
-                        <w:rPr>
-                          <w:rFonts w:eastAsia="SimSun" w:cs="Times New Roman"/>
-                          <w:color w:val="5A3014"/>
-                          <w:sz w:val="52"/>
-                          <w:szCs w:val="52"/>
-                        </w:rPr>
-                        <w:t>amet</w:t>
-                      </w:r>
-                      <w:proofErr w:type="spellEnd"/>
-                      <w:r>
-                        <w:rPr>
-                          <w:rFonts w:eastAsia="SimSun" w:cs="Times New Roman"/>
-                          <w:color w:val="5A3014"/>
-                          <w:sz w:val="52"/>
-                          <w:szCs w:val="52"/>
-                        </w:rPr>
-                        <w:t xml:space="preserve"> </w:t>
-                      </w:r>
-                      <w:proofErr w:type="spellStart"/>
-                      <w:r>
-                        <w:rPr>
-                          <w:rFonts w:eastAsia="SimSun" w:cs="Times New Roman"/>
-                          <w:color w:val="5A3014"/>
-                          <w:sz w:val="52"/>
-                          <w:szCs w:val="52"/>
-                        </w:rPr>
-                        <w:t>consectetur</w:t>
-                      </w:r>
-                      <w:proofErr w:type="spellEnd"/>
                       <w:r>
                         <w:rPr>
                           <w:rFonts w:eastAsia="SimSun" w:cs="Times New Roman"/>
@@ -590,66 +469,7 @@
                           <w:szCs w:val="52"/>
                         </w:rPr>
                         <w:br/>
-                      </w:r>
-                      <w:proofErr w:type="spellStart"/>
-                      <w:r>
-                        <w:rPr>
-                          <w:rFonts w:eastAsia="SimSun" w:cs="Times New Roman"/>
-                          <w:color w:val="5A3014"/>
-                          <w:sz w:val="52"/>
-                          <w:szCs w:val="52"/>
-                        </w:rPr>
-                        <w:t>adipiscing</w:t>
-                      </w:r>
-                      <w:proofErr w:type="spellEnd"/>
-                      <w:r>
-                        <w:rPr>
-                          <w:rFonts w:eastAsia="SimSun" w:cs="Times New Roman"/>
-                          <w:color w:val="5A3014"/>
-                          <w:sz w:val="52"/>
-                          <w:szCs w:val="52"/>
-                        </w:rPr>
-                        <w:t xml:space="preserve"> </w:t>
-                      </w:r>
-                      <w:proofErr w:type="spellStart"/>
-                      <w:r>
-                        <w:rPr>
-                          <w:rFonts w:eastAsia="SimSun" w:cs="Times New Roman"/>
-                          <w:color w:val="5A3014"/>
-                          <w:sz w:val="52"/>
-                          <w:szCs w:val="52"/>
-                        </w:rPr>
-                        <w:t>elitpr</w:t>
-                      </w:r>
-                      <w:proofErr w:type="spellEnd"/>
-                      <w:r>
-                        <w:rPr>
-                          <w:rFonts w:eastAsia="SimSun" w:cs="Times New Roman"/>
-                          <w:color w:val="5A3014"/>
-                          <w:sz w:val="52"/>
-                          <w:szCs w:val="52"/>
-                        </w:rPr>
-                        <w:t xml:space="preserve"> </w:t>
-                      </w:r>
-                      <w:proofErr w:type="spellStart"/>
-                      <w:r>
-                        <w:rPr>
-                          <w:rFonts w:eastAsia="SimSun" w:cs="Times New Roman"/>
-                          <w:color w:val="5A3014"/>
-                          <w:sz w:val="52"/>
-                          <w:szCs w:val="52"/>
-                        </w:rPr>
-                        <w:t>aesent</w:t>
-                      </w:r>
-                      <w:proofErr w:type="spellEnd"/>
-                      <w:r>
-                        <w:rPr>
-                          <w:rFonts w:eastAsia="SimSun" w:cs="Times New Roman"/>
-                          <w:color w:val="5A3014"/>
-                          <w:sz w:val="52"/>
-                          <w:szCs w:val="52"/>
-                        </w:rPr>
-                        <w:t xml:space="preserve"> dictum dui.</w:t>
+                        <w:t>adipiscing elitpr aesent dictum dui.</w:t>
                       </w:r>
                     </w:p>
                   </w:txbxContent>
@@ -821,30 +641,8 @@
         <w:rPr>
           <w:lang w:val="es-ES"/>
         </w:rPr>
-        <w:t xml:space="preserve">Gerard </w:t>
-      </w:r>
-      <w:proofErr w:type="spellStart"/>
-      <w:r>
-        <w:rPr>
-          <w:lang w:val="es-ES"/>
-        </w:rPr>
-        <w:t>Perujo</w:t>
-      </w:r>
-      <w:proofErr w:type="spellEnd"/>
-      <w:r>
-        <w:rPr>
-          <w:lang w:val="es-ES"/>
-        </w:rPr>
-        <w:t xml:space="preserve"> </w:t>
-      </w:r>
-      <w:proofErr w:type="spellStart"/>
-      <w:r>
-        <w:rPr>
-          <w:lang w:val="es-ES"/>
-        </w:rPr>
-        <w:t>Buxeda</w:t>
-      </w:r>
-      <w:proofErr w:type="spellEnd"/>
+        <w:t>Gerard Perujo Buxeda</w:t>
+      </w:r>
     </w:p>
     <w:p>
       <w:pPr>
@@ -885,16 +683,8 @@
         <w:rPr>
           <w:lang w:val="es-ES"/>
         </w:rPr>
-        <w:t xml:space="preserve"> Isabel Martín </w:t>
-      </w:r>
-      <w:proofErr w:type="spellStart"/>
-      <w:r>
-        <w:rPr>
-          <w:lang w:val="es-ES"/>
-        </w:rPr>
-        <w:t>Simal</w:t>
-      </w:r>
-      <w:proofErr w:type="spellEnd"/>
+        <w:t xml:space="preserve"> Isabel Martín Simal</w:t>
+      </w:r>
     </w:p>
     <w:bookmarkEnd w:id="1" w:displacedByCustomXml="next"/>
     <w:sdt>
@@ -2358,7 +2148,6 @@
         </w:rPr>
         <w:t>“</w:t>
       </w:r>
-      <w:proofErr w:type="spellStart"/>
       <w:r>
         <w:rPr>
           <w:rFonts w:cstheme="minorHAnsi"/>
@@ -2368,7 +2157,6 @@
         </w:rPr>
         <w:t>realfooding</w:t>
       </w:r>
-      <w:proofErr w:type="spellEnd"/>
       <w:r>
         <w:rPr>
           <w:rFonts w:cstheme="minorHAnsi"/>
@@ -2385,50 +2173,50 @@
           <w:szCs w:val="24"/>
           <w:lang w:val="es-ES"/>
         </w:rPr>
-        <w:t xml:space="preserve"> para acercar a los clientes a una </w:t>
-      </w:r>
-      <w:r>
+        <w:t xml:space="preserve"> para acercar a los clientes a una alimentación basada en comida real y no procesada.</w:t>
+      </w:r>
+    </w:p>
+    <w:p>
+      <w:pPr>
+        <w:pStyle w:val="Prrafodelista"/>
+        <w:ind w:left="1080" w:right="-1"/>
         <w:rPr>
           <w:rFonts w:cstheme="minorHAnsi"/>
           <w:sz w:val="24"/>
           <w:szCs w:val="24"/>
           <w:lang w:val="es-ES"/>
         </w:rPr>
-        <w:t>alimentación</w:t>
-      </w:r>
-      <w:r>
+      </w:pPr>
+    </w:p>
+    <w:p>
+      <w:pPr>
+        <w:pStyle w:val="Prrafodelista"/>
+        <w:ind w:left="1080" w:right="-1"/>
         <w:rPr>
           <w:rFonts w:cstheme="minorHAnsi"/>
           <w:sz w:val="24"/>
           <w:szCs w:val="24"/>
           <w:lang w:val="es-ES"/>
         </w:rPr>
-        <w:t xml:space="preserve"> basada en comida real y no procesada.</w:t>
-      </w:r>
-    </w:p>
-    <w:p>
-      <w:pPr>
-        <w:pStyle w:val="Prrafodelista"/>
-        <w:ind w:left="1080" w:right="-1"/>
+      </w:pPr>
+      <w:r>
         <w:rPr>
           <w:rFonts w:cstheme="minorHAnsi"/>
           <w:sz w:val="24"/>
           <w:szCs w:val="24"/>
           <w:lang w:val="es-ES"/>
         </w:rPr>
-      </w:pPr>
-    </w:p>
-    <w:p>
-      <w:pPr>
-        <w:pStyle w:val="Prrafodelista"/>
-        <w:ind w:left="1080" w:right="-1"/>
+        <w:t xml:space="preserve">La inclusión del nombre "Peco" refleja el apellido </w:t>
+      </w:r>
+      <w:r>
         <w:rPr>
           <w:rFonts w:cstheme="minorHAnsi"/>
           <w:sz w:val="24"/>
           <w:szCs w:val="24"/>
           <w:lang w:val="es-ES"/>
         </w:rPr>
-      </w:pPr>
+        <w:t>del</w:t>
+      </w:r>
       <w:r>
         <w:rPr>
           <w:rFonts w:cstheme="minorHAnsi"/>
@@ -2436,7 +2224,7 @@
           <w:szCs w:val="24"/>
           <w:lang w:val="es-ES"/>
         </w:rPr>
-        <w:t xml:space="preserve">La inclusión del nombre "Peco" refleja el apellido </w:t>
+        <w:t xml:space="preserve"> propietari</w:t>
       </w:r>
       <w:r>
         <w:rPr>
@@ -2445,7 +2233,7 @@
           <w:szCs w:val="24"/>
           <w:lang w:val="es-ES"/>
         </w:rPr>
-        <w:t>del</w:t>
+        <w:t>o</w:t>
       </w:r>
       <w:r>
         <w:rPr>
@@ -2454,38 +2242,41 @@
           <w:szCs w:val="24"/>
           <w:lang w:val="es-ES"/>
         </w:rPr>
-        <w:t xml:space="preserve"> propietari</w:t>
-      </w:r>
-      <w:r>
+        <w:t xml:space="preserve"> del negocio, lo que añade un toque personal y familiar al dominio. Esto puede ser especialmente atractivo para los clientes locales que valoran las relaciones personales con los proveedores de alimentos.</w:t>
+      </w:r>
+    </w:p>
+    <w:p>
+      <w:pPr>
+        <w:pStyle w:val="Prrafodelista"/>
+        <w:ind w:left="1080" w:right="-1"/>
         <w:rPr>
           <w:rFonts w:cstheme="minorHAnsi"/>
           <w:sz w:val="24"/>
           <w:szCs w:val="24"/>
           <w:lang w:val="es-ES"/>
         </w:rPr>
-        <w:t>o</w:t>
-      </w:r>
-      <w:r>
+      </w:pPr>
+    </w:p>
+    <w:p>
+      <w:pPr>
+        <w:pStyle w:val="Prrafodelista"/>
+        <w:ind w:left="1080" w:right="-1"/>
         <w:rPr>
           <w:rFonts w:cstheme="minorHAnsi"/>
           <w:sz w:val="24"/>
           <w:szCs w:val="24"/>
           <w:lang w:val="es-ES"/>
         </w:rPr>
-        <w:t xml:space="preserve"> del negocio, lo que añade un toque personal y familiar al dominio. Esto puede ser especialmente atractivo para los clientes locales que valoran las relaciones personales con los proveedores de alimentos.</w:t>
-      </w:r>
-    </w:p>
-    <w:p>
-      <w:pPr>
-        <w:pStyle w:val="Prrafodelista"/>
-        <w:ind w:left="1080" w:right="-1"/>
+      </w:pPr>
+      <w:r>
         <w:rPr>
           <w:rFonts w:cstheme="minorHAnsi"/>
           <w:sz w:val="24"/>
           <w:szCs w:val="24"/>
           <w:lang w:val="es-ES"/>
         </w:rPr>
-      </w:pPr>
+        <w:t>Al tener "FrutasYVerduras" en el dominio, se establece claramente el tipo de productos que se ofrecen. Esto ayuda a atraer a clientes específicamente interesados en productos frescos y saludables, así como a diferenciar el negocio de otras tiendas que venden una variedad más amplia de alimentos.</w:t>
+      </w:r>
     </w:p>
     <w:p>
       <w:pPr>
@@ -2498,16 +2289,18 @@
           <w:lang w:val="es-ES"/>
         </w:rPr>
       </w:pPr>
-      <w:r>
+    </w:p>
+    <w:p>
+      <w:pPr>
+        <w:pStyle w:val="Prrafodelista"/>
+        <w:ind w:left="1080" w:right="-1"/>
         <w:rPr>
           <w:rFonts w:cstheme="minorHAnsi"/>
           <w:sz w:val="24"/>
           <w:szCs w:val="24"/>
           <w:lang w:val="es-ES"/>
         </w:rPr>
-        <w:t>Al tener "</w:t>
-      </w:r>
-      <w:proofErr w:type="spellStart"/>
+      </w:pPr>
       <w:r>
         <w:rPr>
           <w:rFonts w:cstheme="minorHAnsi"/>
@@ -2515,9 +2308,8 @@
           <w:szCs w:val="24"/>
           <w:lang w:val="es-ES"/>
         </w:rPr>
-        <w:t>FrutasYVerduras</w:t>
-      </w:r>
-      <w:proofErr w:type="spellEnd"/>
+        <w:t xml:space="preserve">En resumen, el dominio "FrutasYVerdurasPeco.com" se elige para representar un negocio local que se especializa en la venta de frutas </w:t>
+      </w:r>
       <w:r>
         <w:rPr>
           <w:rFonts w:cstheme="minorHAnsi"/>
@@ -2525,67 +2317,16 @@
           <w:szCs w:val="24"/>
           <w:lang w:val="es-ES"/>
         </w:rPr>
-        <w:t>" en el dominio, se establece claramente el tipo de productos que se ofrecen. Esto ayuda a atraer a clientes específicamente interesados en productos frescos y saludables, así como a diferenciar el negocio de otras tiendas que venden una variedad más amplia de alimentos.</w:t>
-      </w:r>
-    </w:p>
-    <w:p>
-      <w:pPr>
-        <w:pStyle w:val="Prrafodelista"/>
-        <w:ind w:left="1080" w:right="-1"/>
+        <w:t>y</w:t>
+      </w:r>
+      <w:r>
         <w:rPr>
           <w:rFonts w:cstheme="minorHAnsi"/>
           <w:sz w:val="24"/>
           <w:szCs w:val="24"/>
           <w:lang w:val="es-ES"/>
         </w:rPr>
-      </w:pPr>
-    </w:p>
-    <w:p>
-      <w:pPr>
-        <w:pStyle w:val="Prrafodelista"/>
-        <w:ind w:left="1080" w:right="-1"/>
-        <w:rPr>
-          <w:rFonts w:cstheme="minorHAnsi"/>
-          <w:sz w:val="24"/>
-          <w:szCs w:val="24"/>
-          <w:lang w:val="es-ES"/>
-        </w:rPr>
-      </w:pPr>
-      <w:r>
-        <w:rPr>
-          <w:rFonts w:cstheme="minorHAnsi"/>
-          <w:sz w:val="24"/>
-          <w:szCs w:val="24"/>
-          <w:lang w:val="es-ES"/>
-        </w:rPr>
-        <w:t xml:space="preserve">En resumen, el dominio "FrutasYVerdurasPeco.com" se elige para representar un negocio local que se especializa en la venta de frutas </w:t>
-      </w:r>
-      <w:r>
-        <w:rPr>
-          <w:rFonts w:cstheme="minorHAnsi"/>
-          <w:sz w:val="24"/>
-          <w:szCs w:val="24"/>
-          <w:lang w:val="es-ES"/>
-        </w:rPr>
-        <w:t>y</w:t>
-      </w:r>
-      <w:r>
-        <w:rPr>
-          <w:rFonts w:cstheme="minorHAnsi"/>
-          <w:sz w:val="24"/>
-          <w:szCs w:val="24"/>
-          <w:lang w:val="es-ES"/>
-        </w:rPr>
-        <w:t xml:space="preserve"> verduras </w:t>
-      </w:r>
-      <w:r>
-        <w:rPr>
-          <w:rFonts w:cstheme="minorHAnsi"/>
-          <w:sz w:val="24"/>
-          <w:szCs w:val="24"/>
-          <w:lang w:val="es-ES"/>
-        </w:rPr>
-        <w:t>frescas,</w:t>
+        <w:t xml:space="preserve"> verduras frescas,</w:t>
       </w:r>
       <w:r>
         <w:rPr>
@@ -2842,21 +2583,7 @@
         <w:rPr>
           <w:lang w:val="es-ES"/>
         </w:rPr>
-        <w:t xml:space="preserve">: Utilizaremos Java como lenguaje de programación principal para el desarrollo del </w:t>
-      </w:r>
-      <w:proofErr w:type="spellStart"/>
-      <w:r>
-        <w:rPr>
-          <w:lang w:val="es-ES"/>
-        </w:rPr>
-        <w:t>backend</w:t>
-      </w:r>
-      <w:proofErr w:type="spellEnd"/>
-      <w:r>
-        <w:rPr>
-          <w:lang w:val="es-ES"/>
-        </w:rPr>
-        <w:t xml:space="preserve"> de la página web. </w:t>
+        <w:t xml:space="preserve">: Utilizaremos Java como lenguaje de programación principal para el desarrollo del backend de la página web. </w:t>
       </w:r>
     </w:p>
     <w:p>
@@ -2885,65 +2612,13 @@
           <w:bCs/>
           <w:lang w:val="es-ES"/>
         </w:rPr>
-        <w:t xml:space="preserve">Spring </w:t>
-      </w:r>
-      <w:proofErr w:type="spellStart"/>
-      <w:r>
-        <w:rPr>
-          <w:b/>
-          <w:bCs/>
-          <w:lang w:val="es-ES"/>
-        </w:rPr>
-        <w:t>Boot</w:t>
-      </w:r>
-      <w:proofErr w:type="spellEnd"/>
-      <w:r>
-        <w:rPr>
-          <w:lang w:val="es-ES"/>
-        </w:rPr>
-        <w:t xml:space="preserve">: Emplearemos Spring </w:t>
-      </w:r>
-      <w:proofErr w:type="spellStart"/>
-      <w:r>
-        <w:rPr>
-          <w:lang w:val="es-ES"/>
-        </w:rPr>
-        <w:t>Boot</w:t>
-      </w:r>
-      <w:proofErr w:type="spellEnd"/>
-      <w:r>
-        <w:rPr>
-          <w:lang w:val="es-ES"/>
-        </w:rPr>
-        <w:t xml:space="preserve"> como </w:t>
-      </w:r>
-      <w:proofErr w:type="spellStart"/>
-      <w:r>
-        <w:rPr>
-          <w:lang w:val="es-ES"/>
-        </w:rPr>
-        <w:t>framework</w:t>
-      </w:r>
-      <w:proofErr w:type="spellEnd"/>
-      <w:r>
-        <w:rPr>
-          <w:lang w:val="es-ES"/>
-        </w:rPr>
-        <w:t xml:space="preserve"> para el desarrollo de aplicaciones web en Java. Spring </w:t>
-      </w:r>
-      <w:proofErr w:type="spellStart"/>
-      <w:r>
-        <w:rPr>
-          <w:lang w:val="es-ES"/>
-        </w:rPr>
-        <w:t>Boot</w:t>
-      </w:r>
-      <w:proofErr w:type="spellEnd"/>
-      <w:r>
-        <w:rPr>
-          <w:lang w:val="es-ES"/>
-        </w:rPr>
-        <w:t xml:space="preserve"> proporciona una estructura fácil de usar para construir aplicaciones web eficientes y escalables. También ofrece características como inyección de dependencias, seguridad, y acceso a bases de datos.</w:t>
+        <w:t>Spring Boot</w:t>
+      </w:r>
+      <w:r>
+        <w:rPr>
+          <w:lang w:val="es-ES"/>
+        </w:rPr>
+        <w:t>: Emplearemos Spring Boot como framework para el desarrollo de aplicaciones web en Java. Spring Boot proporciona una estructura fácil de usar para construir aplicaciones web eficientes y escalables. También ofrece características como inyección de dependencias, seguridad, y acceso a bases de datos.</w:t>
       </w:r>
     </w:p>
     <w:p>
@@ -2977,21 +2652,7 @@
         <w:rPr>
           <w:lang w:val="es-ES"/>
         </w:rPr>
-        <w:t xml:space="preserve">: elegimos MySQL como sistema de gestión de bases de datos relacional para almacenar y administrar los datos de la aplicación. MySQL es compatible con Spring </w:t>
-      </w:r>
-      <w:proofErr w:type="spellStart"/>
-      <w:r>
-        <w:rPr>
-          <w:lang w:val="es-ES"/>
-        </w:rPr>
-        <w:t>Boot</w:t>
-      </w:r>
-      <w:proofErr w:type="spellEnd"/>
-      <w:r>
-        <w:rPr>
-          <w:lang w:val="es-ES"/>
-        </w:rPr>
-        <w:t xml:space="preserve"> a través de herramientas como Spring Data JPA para interactuar con la base de datos de manera eficiente.</w:t>
+        <w:t>: elegimos MySQL como sistema de gestión de bases de datos relacional para almacenar y administrar los datos de la aplicación. MySQL es compatible con Spring Boot a través de herramientas como Spring Data JPA para interactuar con la base de datos de manera eficiente.</w:t>
       </w:r>
     </w:p>
     <w:p>
@@ -3129,49 +2790,7 @@
         <w:rPr>
           <w:lang w:val="es-ES"/>
         </w:rPr>
-        <w:t xml:space="preserve">Con esta combinación de tecnologías, seremos capaces de desarrollar una página web completa y funcional, con un </w:t>
-      </w:r>
-      <w:proofErr w:type="spellStart"/>
-      <w:r>
-        <w:rPr>
-          <w:lang w:val="es-ES"/>
-        </w:rPr>
-        <w:t>backend</w:t>
-      </w:r>
-      <w:proofErr w:type="spellEnd"/>
-      <w:r>
-        <w:rPr>
-          <w:lang w:val="es-ES"/>
-        </w:rPr>
-        <w:t xml:space="preserve"> basado en Java y Spring </w:t>
-      </w:r>
-      <w:proofErr w:type="spellStart"/>
-      <w:r>
-        <w:rPr>
-          <w:lang w:val="es-ES"/>
-        </w:rPr>
-        <w:t>Boot</w:t>
-      </w:r>
-      <w:proofErr w:type="spellEnd"/>
-      <w:r>
-        <w:rPr>
-          <w:lang w:val="es-ES"/>
-        </w:rPr>
-        <w:t xml:space="preserve">, y un </w:t>
-      </w:r>
-      <w:proofErr w:type="spellStart"/>
-      <w:r>
-        <w:rPr>
-          <w:lang w:val="es-ES"/>
-        </w:rPr>
-        <w:t>frontend</w:t>
-      </w:r>
-      <w:proofErr w:type="spellEnd"/>
-      <w:r>
-        <w:rPr>
-          <w:lang w:val="es-ES"/>
-        </w:rPr>
-        <w:t xml:space="preserve"> interactivo y bonito visualmente creado con HTML, CSS y JavaScript.</w:t>
+        <w:t>Con esta combinación de tecnologías, seremos capaces de desarrollar una página web completa y funcional, con un backend basado en Java y Spring Boot, y un frontend interactivo y bonito visualmente creado con HTML, CSS y JavaScript.</w:t>
       </w:r>
     </w:p>
     <w:p>
@@ -4024,21 +3643,7 @@
         <w:rPr>
           <w:lang w:val="es-ES"/>
         </w:rPr>
-        <w:t xml:space="preserve">Java con Spring Security: Implementar Spring Security en el </w:t>
-      </w:r>
-      <w:proofErr w:type="spellStart"/>
-      <w:r>
-        <w:rPr>
-          <w:lang w:val="es-ES"/>
-        </w:rPr>
-        <w:t>backend</w:t>
-      </w:r>
-      <w:proofErr w:type="spellEnd"/>
-      <w:r>
-        <w:rPr>
-          <w:lang w:val="es-ES"/>
-        </w:rPr>
-        <w:t xml:space="preserve"> para gestionar la autenticación y autorización de usuarios</w:t>
+        <w:t>Java con Spring Security: Implementar Spring Security en el backend para gestionar la autenticación y autorización de usuarios</w:t>
       </w:r>
       <w:r>
         <w:rPr>
@@ -4103,35 +3708,7 @@
         <w:rPr>
           <w:lang w:val="es-ES"/>
         </w:rPr>
-        <w:t xml:space="preserve">: Implementar una validación tanto en el </w:t>
-      </w:r>
-      <w:proofErr w:type="spellStart"/>
-      <w:r>
-        <w:rPr>
-          <w:lang w:val="es-ES"/>
-        </w:rPr>
-        <w:t>frontend</w:t>
-      </w:r>
-      <w:proofErr w:type="spellEnd"/>
-      <w:r>
-        <w:rPr>
-          <w:lang w:val="es-ES"/>
-        </w:rPr>
-        <w:t xml:space="preserve"> (usando JavaScript) como en el </w:t>
-      </w:r>
-      <w:proofErr w:type="spellStart"/>
-      <w:r>
-        <w:rPr>
-          <w:lang w:val="es-ES"/>
-        </w:rPr>
-        <w:t>backend</w:t>
-      </w:r>
-      <w:proofErr w:type="spellEnd"/>
-      <w:r>
-        <w:rPr>
-          <w:lang w:val="es-ES"/>
-        </w:rPr>
-        <w:t xml:space="preserve"> (usando validaciones de Spring).</w:t>
+        <w:t>: Implementar una validación tanto en el frontend (usando JavaScript) como en el backend (usando validaciones de Spring).</w:t>
       </w:r>
     </w:p>
     <w:p>
@@ -4250,6 +3827,13 @@
     <w:p>
       <w:pPr>
         <w:pStyle w:val="Prrafodelista"/>
+        <w:rPr>
+          <w:lang w:val="es-ES"/>
+        </w:rPr>
+      </w:pPr>
+    </w:p>
+    <w:p>
+      <w:pPr>
         <w:rPr>
           <w:lang w:val="es-ES"/>
         </w:rPr>
@@ -4347,6 +3931,252 @@
     </w:p>
     <w:p>
       <w:pPr>
+        <w:rPr>
+          <w:lang w:val="es-ES"/>
+        </w:rPr>
+      </w:pPr>
+    </w:p>
+    <w:p>
+      <w:pPr>
+        <w:rPr>
+          <w:lang w:val="es-ES"/>
+        </w:rPr>
+      </w:pPr>
+      <w:r>
+        <w:rPr>
+          <w:lang w:val="es-ES"/>
+        </w:rPr>
+        <w:t>A través de esta web, el agricultor pretende digitalizar su negocio y diversificar sus vías de ingreso</w:t>
+      </w:r>
+      <w:r>
+        <w:rPr>
+          <w:lang w:val="es-ES"/>
+        </w:rPr>
+        <w:t>s</w:t>
+      </w:r>
+      <w:r>
+        <w:rPr>
+          <w:lang w:val="es-ES"/>
+        </w:rPr>
+        <w:t>. De esta manera, no solo obtendrá ganancias derivadas de la venta presencial, sino que a nivel local su presencia en la red le distinguirá considerablemente de la competencia. Como todo negocio, el objetivo no es vender productos a cualquiera, sino fidelizar a sus clientes y que estos mediante el “boca a boca” no solo amplíen el negocio, sino que incluso llegue a ser visto como una comunidad de consumidores verdes, saludables y responsables.</w:t>
+      </w:r>
+      <w:r>
+        <w:rPr>
+          <w:lang w:val="es-ES"/>
+        </w:rPr>
+        <w:t xml:space="preserve"> </w:t>
+      </w:r>
+    </w:p>
+    <w:p>
+      <w:pPr>
+        <w:rPr>
+          <w:lang w:val="es-ES"/>
+        </w:rPr>
+      </w:pPr>
+      <w:r>
+        <w:rPr>
+          <w:lang w:val="es-ES"/>
+        </w:rPr>
+        <w:t xml:space="preserve">De hecho, está técnica de marketing, tanto para la vida offline como para la experiencia virtual, es muy eficaz y eficiente, pues los recursos monetarios destinados a dicho fin son poco trascendentes pero la tasa de conversión es generosa. Mediante el “boca a boca” los consumidores reales expresan sus opiniones generalmente de una manera honesta y colaborativa, lo cual es apreciado por el resto de </w:t>
+      </w:r>
+      <w:r>
+        <w:rPr>
+          <w:lang w:val="es-ES"/>
+        </w:rPr>
+        <w:t>los usuarios, que apreciando dicha reseña pueden considerar realizar un pedido con nosotros. Además, en función del sitio donde publiquen su opinión se puede transmitir ese mensaje a un público ya segmentado y con fuertes intereses, en este caso, en frutas, verduras y vida saludable.</w:t>
+      </w:r>
+    </w:p>
+    <w:p>
+      <w:pPr>
+        <w:rPr>
+          <w:lang w:val="es-ES"/>
+        </w:rPr>
+      </w:pPr>
+      <w:r>
+        <w:rPr>
+          <w:lang w:val="es-ES"/>
+        </w:rPr>
+        <w:t>Es por ello que los con</w:t>
+      </w:r>
+      <w:r>
+        <w:rPr>
+          <w:lang w:val="es-ES"/>
+        </w:rPr>
+        <w:t>sumidores podrán contar con total libertad de expresión para reflejar su experiencia con los productos en herramientas como los testimonios, en la caja de comentarios del blog y también, para los consumidores más jóvenes y modernos, mediante diversos hashtags en redes sociales. De esta manera, las categorías de frutas y verduras quedan más eficientemente agrupadas</w:t>
+      </w:r>
+      <w:r>
+        <w:rPr>
+          <w:lang w:val="es-ES"/>
+        </w:rPr>
+        <w:t>. Dichas etiquetas serán tanto generales como identificativas del sitio, de tal manera que las publicaciones puedan alcanzar a más usuarios en potencia.</w:t>
+      </w:r>
+    </w:p>
+    <w:p>
+      <w:pPr>
+        <w:rPr>
+          <w:lang w:val="es-ES"/>
+        </w:rPr>
+      </w:pPr>
+      <w:r>
+        <w:rPr>
+          <w:lang w:val="es-ES"/>
+        </w:rPr>
+        <w:t>Digitalizar un negocio no es simplemente disponer de una página web, sino crear una experiencia completa mediante las redes sociales. No solo se usarán las técnicas anteriormente citadas, sino que los consumidores tendrán la posibilidad de participar tanto de manera activa como de manera pasiva. Hoy en día existen multitud de redes sociales, aunque la cuota de mercado se reparte entre Facebook, Instagram, X, Youtube y TikTok.</w:t>
+      </w:r>
+      <w:r>
+        <w:rPr>
+          <w:lang w:val="es-ES"/>
+        </w:rPr>
+        <w:t xml:space="preserve"> Cada una ofrece una experiencia de usuario distinta, por lo que los contenidos, si bien la temática es común, serán distintos. </w:t>
+      </w:r>
+    </w:p>
+    <w:p>
+      <w:pPr>
+        <w:rPr>
+          <w:lang w:val="es-ES"/>
+        </w:rPr>
+      </w:pPr>
+      <w:r>
+        <w:rPr>
+          <w:lang w:val="es-ES"/>
+        </w:rPr>
+        <w:t xml:space="preserve">En Facebook se realizarán publicaciones dirigidas a un público adulto maduro, que pertenezca a cualquier generación anterior a los </w:t>
+      </w:r>
+      <w:r>
+        <w:rPr>
+          <w:lang w:val="es-ES"/>
+        </w:rPr>
+        <w:t>m</w:t>
+      </w:r>
+      <w:r>
+        <w:rPr>
+          <w:lang w:val="es-ES"/>
+        </w:rPr>
+        <w:t xml:space="preserve">illenials. Por ello, más bien se compartirán anuncios sobre la frutería, recetas, consejos, etc. </w:t>
+      </w:r>
+      <w:r>
+        <w:rPr>
+          <w:lang w:val="es-ES"/>
+        </w:rPr>
+        <w:t xml:space="preserve">En cuanto a Instagram, </w:t>
+      </w:r>
+      <w:r>
+        <w:rPr>
+          <w:lang w:val="es-ES"/>
+        </w:rPr>
+        <w:t xml:space="preserve">el rey es la imagen, por lo que las fotografías deben estar cuidadas y hacer referencia inconscientemente a la vida sana y al campo. En este caso, el público mayoritario es </w:t>
+      </w:r>
+      <w:r>
+        <w:rPr>
+          <w:lang w:val="es-ES"/>
+        </w:rPr>
+        <w:t>m</w:t>
+      </w:r>
+      <w:r>
+        <w:rPr>
+          <w:lang w:val="es-ES"/>
+        </w:rPr>
+        <w:t xml:space="preserve">illenial, por lo que es necesario adaptar el tono y el enfoque. En cuanto a X, también nos enfocamos a un público adulto, y dada la naturaleza escrita de esta red, se puede aprovechar para compartir datos curiosos o mini publicaciones estilo blog. Respecto a Youtube, si bien el negocio es local, puede servir para consolidar la marca a nivel regional y darla a conocer a una esfera más general. Igualmente, si se logra monetizar el contenido de calidad compartido, es una fuente más de ingresos. Finalmente, </w:t>
+      </w:r>
+      <w:r>
+        <w:rPr>
+          <w:lang w:val="es-ES"/>
+        </w:rPr>
+        <w:t xml:space="preserve">TikTok es una herramienta de vídeos extremadamente cortos dirigida a un público </w:t>
+      </w:r>
+      <w:r>
+        <w:rPr>
+          <w:lang w:val="es-ES"/>
+        </w:rPr>
+        <w:lastRenderedPageBreak/>
+        <w:t xml:space="preserve">muy joven, de las generaciones Z y Alfa. Si bien la capacidad adquisitiva de </w:t>
+      </w:r>
+      <w:r>
+        <w:rPr>
+          <w:lang w:val="es-ES"/>
+        </w:rPr>
+        <w:t>ellos es muy baja o inexistente, pueden convencer a sus allegados para adquirir sus productos con nosotros.</w:t>
+      </w:r>
+    </w:p>
+    <w:p>
+      <w:pPr>
+        <w:rPr>
+          <w:lang w:val="es-ES"/>
+        </w:rPr>
+      </w:pPr>
+      <w:r>
+        <w:rPr>
+          <w:lang w:val="es-ES"/>
+        </w:rPr>
+        <w:t>Publicando contenido cercano y diferente en diversas redes sociales ayudará a publicitarnos a un coste muy bajo, al mismo tiempo que se incrementará nuestra credibilidad. Podrán obtener una experiencia distinta en función de la red que usen y contribuirán a la ampliación y diversificación de nuestros mensajes y campañas. Por supuesto, si bien las redes pretenden acercarse a la gente, es conveniente tener siempre presente que la seriedad y la imagen de marca debe prevalecer sobre el potencial viral de los contenidos, ya que la empresa vende frutas y verduras, no somos creadores de contenido.</w:t>
+      </w:r>
+    </w:p>
+    <w:p>
+      <w:pPr>
+        <w:rPr>
+          <w:lang w:val="es-ES"/>
+        </w:rPr>
+      </w:pPr>
+      <w:r>
+        <w:rPr>
+          <w:lang w:val="es-ES"/>
+        </w:rPr>
+        <w:t>Otra manera eficaz y económica que se puede usar en marketing son los boletines de suscripción o las newsletters. Los usuarios libremente facilitan su correo en la plataforma y de manera periódica reciben en su bandeja de entrada del correo las novedades que giran en torno a la empresa, tanto a nivel de negocio puro como de la actividad en internet. Esto funciona a modo de recordatorio y les puede ser tanto práctico para estar al día, como interesante si se publican promociones exclusivas.</w:t>
+      </w:r>
+      <w:r>
+        <w:rPr>
+          <w:lang w:val="es-ES"/>
+        </w:rPr>
+        <w:t xml:space="preserve"> </w:t>
+      </w:r>
+    </w:p>
+    <w:p>
+      <w:pPr>
+        <w:rPr>
+          <w:lang w:val="es-ES"/>
+        </w:rPr>
+      </w:pPr>
+      <w:r>
+        <w:rPr>
+          <w:lang w:val="es-ES"/>
+        </w:rPr>
+        <w:t xml:space="preserve">Por otra parte, otra posibilidad de aplicar el marketing es mediante las técnicas de posicionamiento SEO (Search Engine Optimization). En este campo tiene especial relevancia escribir las palabras clave al inicio del titular o del cuerpo del texto, estando redactado con un lenguaje natural, no forzando la encadenación de palabras clave de manera ilógica y artificial, pues esto se penaliza en SEO. Igualmente, la creación y la expansión de contenidos en la web debe ser orgánica. </w:t>
+      </w:r>
+    </w:p>
+    <w:p>
+      <w:pPr>
+        <w:rPr>
+          <w:lang w:val="es-ES"/>
+        </w:rPr>
+      </w:pPr>
+      <w:r>
+        <w:rPr>
+          <w:lang w:val="es-ES"/>
+        </w:rPr>
+        <w:t xml:space="preserve">Finalmente, también se debe tener en cuenta el SEM (Search Engine Marketing). En este caso, </w:t>
+      </w:r>
+      <w:r>
+        <w:rPr>
+          <w:lang w:val="es-ES"/>
+        </w:rPr>
+        <w:t>esta técnica es considerablemente más costosa que en los casos nombrados hasta el momento.</w:t>
+      </w:r>
+      <w:r>
+        <w:rPr>
+          <w:lang w:val="es-ES"/>
+        </w:rPr>
+        <w:t xml:space="preserve"> Para ello, se pueden emplear técnicas como el pago por clic, en el que se paga a sitios como Google cuando un internauta pincha en el enlace promocionado, o también se pueden emplear anuncios en motores de búsqueda, de tal manera que nuestra web figure en las primeras posiciones previo pago.</w:t>
+      </w:r>
+    </w:p>
+    <w:p>
+      <w:pPr>
+        <w:rPr>
+          <w:lang w:val="es-ES"/>
+        </w:rPr>
+      </w:pPr>
+    </w:p>
+    <w:p>
+      <w:pPr>
         <w:pStyle w:val="Ttulo2"/>
         <w:numPr>
           <w:ilvl w:val="1"/>
@@ -4380,6 +4210,123 @@
     </w:p>
     <w:p>
       <w:pPr>
+        <w:rPr>
+          <w:lang w:val="es-ES"/>
+        </w:rPr>
+      </w:pPr>
+    </w:p>
+    <w:p>
+      <w:pPr>
+        <w:rPr>
+          <w:lang w:val="es-ES"/>
+        </w:rPr>
+      </w:pPr>
+      <w:r>
+        <w:rPr>
+          <w:lang w:val="es-ES"/>
+        </w:rPr>
+        <w:t xml:space="preserve">Al ser una web eminentemente dirigida a la venta online de frutas y verduras frescas de temporadas, el carrito de compra y los diversos botones que redirigen a él son elementos clave. Tal como sucede en sitios como Amazon, a usuario de internet se le da la posibilidad de navegar por el sitio web sin iniciar sesión para que explore el catálogo y lea las reseñas. Sin embargo, no puede realizar compras sin ‘loguearse’, por lo que a partir de esos puntos se exige que se registre o que inicie sesión si ya posee una cuenta. </w:t>
+      </w:r>
+    </w:p>
+    <w:p>
+      <w:pPr>
+        <w:rPr>
+          <w:lang w:val="es-ES"/>
+        </w:rPr>
+      </w:pPr>
+      <w:r>
+        <w:rPr>
+          <w:lang w:val="es-ES"/>
+        </w:rPr>
+        <w:t xml:space="preserve">En el caso del registro, para agilizar dicha tarea el usuario podrá registrarse no solo mediante correo electrónico, sino también a través de sus cuentas de Google y otras redes sociales. Una vez registrado, el usuario es redirigido a una página de interés, como el carrito o el catálogo. </w:t>
+      </w:r>
+      <w:r>
+        <w:rPr>
+          <w:lang w:val="es-ES"/>
+        </w:rPr>
+        <w:lastRenderedPageBreak/>
+        <w:t>Aunque es muy importante que nos facilite información personal y rellene sus datos más enfocados al blog, lo importante es que siga comprando.</w:t>
+      </w:r>
+    </w:p>
+    <w:p>
+      <w:pPr>
+        <w:rPr>
+          <w:lang w:val="es-ES"/>
+        </w:rPr>
+      </w:pPr>
+      <w:r>
+        <w:rPr>
+          <w:lang w:val="es-ES"/>
+        </w:rPr>
+        <w:t xml:space="preserve">Teniendo en cuenta estos tres elementos centrales de carrito, registrarse e iniciar sesión, su presencia debe constante en el navbar de la web. Siempre aparecerá allí la figura de un carro de compra, el cual, si es pinchado, redirige </w:t>
+      </w:r>
+      <w:r>
+        <w:rPr>
+          <w:lang w:val="es-ES"/>
+        </w:rPr>
+        <w:t xml:space="preserve">a la página de registro/iniciar sesión si no se está identificado o redirige al listado de pedidos del usuario. </w:t>
+      </w:r>
+    </w:p>
+    <w:p>
+      <w:pPr>
+        <w:rPr>
+          <w:lang w:val="es-ES"/>
+        </w:rPr>
+      </w:pPr>
+      <w:r>
+        <w:rPr>
+          <w:lang w:val="es-ES"/>
+        </w:rPr>
+        <w:t>El navbar podrá cambiar dependiendo de si el usuario está ‘logueado’ o no. Si no está autenticado, a la derecha aparecerán los botones destacados de iniciar sesión y de registrarse. En caso de tener la sesión iniciada, esos elementos se sustituyen por una foto de perfil del usuario. En cualquier caso, para todos los casos a la izquierda del navbar siempre se sitúa el logo de la empresa, que siempre redirige al home. En el resto de enlaces del navegador, se debe situar en los extremos los enlaces más importantes, siendo estos el catálogo y el carrito. Entre medias se pueden ubicar rutas como el blog o los testimonios, nunca superando los 7 items.</w:t>
+      </w:r>
+    </w:p>
+    <w:p>
+      <w:pPr>
+        <w:rPr>
+          <w:lang w:val="es-ES"/>
+        </w:rPr>
+      </w:pPr>
+      <w:r>
+        <w:rPr>
+          <w:lang w:val="es-ES"/>
+        </w:rPr>
+        <w:t xml:space="preserve">Al ser el carro y sus botones muy importantes, estos deben contar con un color de contrate que destaque del resto del sitio. </w:t>
+      </w:r>
+      <w:r>
+        <w:rPr>
+          <w:lang w:val="es-ES"/>
+        </w:rPr>
+        <w:t>Sabiendo que en esta web se van a vender frutas y verduras y que esto va a evocar a la naturaleza y a la vida sana, el color principal del sitio será verde. Por ello, una buena opción sería incorporar como color de contraste el naranja, ya que se sitúan cerca en la paleta cromática, creando así una sensación harmónica si se realizan con el brillo y la saturación lógica. Además, el naranja puede añadir energía y vitalidad a la web, aparte de evocar a frutas como, obviamente, la naranja.</w:t>
+      </w:r>
+    </w:p>
+    <w:p>
+      <w:pPr>
+        <w:rPr>
+          <w:lang w:val="es-ES"/>
+        </w:rPr>
+      </w:pPr>
+      <w:r>
+        <w:rPr>
+          <w:lang w:val="es-ES"/>
+        </w:rPr>
+        <w:t>Igualmente, al ser elementos importantes los botones de registro y de iniciar sesión, estos también contarán con la tonalidad anaranjada. Es importante tener en cuenta</w:t>
+      </w:r>
+      <w:r>
+        <w:rPr>
+          <w:lang w:val="es-ES"/>
+        </w:rPr>
+        <w:t xml:space="preserve"> que habrá varios modelos de botones para añadir variedad y no saturar excesivamente la web. Por ejemplo, algunos tendrán el relleno naranja, mientras que otros solo el borde. Además, sobre ellos debe haber variaciones dependiendo de si es un botón normal, si se está haciendo hover, si se ha pinchado en ese botón o si está deshabilitado.</w:t>
+      </w:r>
+    </w:p>
+    <w:p>
+      <w:pPr>
+        <w:rPr>
+          <w:lang w:val="es-ES"/>
+        </w:rPr>
+      </w:pPr>
+    </w:p>
+    <w:p>
+      <w:pPr>
         <w:pStyle w:val="Ttulo2"/>
         <w:numPr>
           <w:ilvl w:val="1"/>
@@ -4657,36 +4604,8 @@
           <w:szCs w:val="24"/>
           <w:lang w:val="es-ES"/>
         </w:rPr>
-        <w:t xml:space="preserve">En la parte back vamos a gestionar todas las peticiones mediante </w:t>
-      </w:r>
-      <w:proofErr w:type="spellStart"/>
-      <w:r>
-        <w:rPr>
-          <w:sz w:val="24"/>
-          <w:szCs w:val="24"/>
-          <w:lang w:val="es-ES"/>
-        </w:rPr>
-        <w:t>SpringBoot</w:t>
-      </w:r>
-      <w:proofErr w:type="spellEnd"/>
-      <w:r>
-        <w:rPr>
-          <w:sz w:val="24"/>
-          <w:szCs w:val="24"/>
-          <w:lang w:val="es-ES"/>
-        </w:rPr>
-        <w:t xml:space="preserve">. Vamos a utilizar las siguientes herramientas de </w:t>
-      </w:r>
-      <w:proofErr w:type="spellStart"/>
-      <w:r>
-        <w:rPr>
-          <w:sz w:val="24"/>
-          <w:szCs w:val="24"/>
-          <w:lang w:val="es-ES"/>
-        </w:rPr>
-        <w:t>SpringBoot</w:t>
-      </w:r>
-      <w:proofErr w:type="spellEnd"/>
+        <w:t>En la parte back vamos a gestionar todas las peticiones mediante SpringBoot. Vamos a utilizar las siguientes herramientas de SpringBoot</w:t>
+      </w:r>
     </w:p>
     <w:p>
       <w:pPr>
@@ -4701,7 +4620,6 @@
           <w:lang w:val="es-ES"/>
         </w:rPr>
       </w:pPr>
-      <w:proofErr w:type="spellStart"/>
       <w:r>
         <w:rPr>
           <w:b/>
@@ -4710,18 +4628,7 @@
           <w:szCs w:val="24"/>
           <w:lang w:val="es-ES"/>
         </w:rPr>
-        <w:t>SpringJPA</w:t>
-      </w:r>
-      <w:proofErr w:type="spellEnd"/>
-      <w:r>
-        <w:rPr>
-          <w:b/>
-          <w:bCs/>
-          <w:sz w:val="24"/>
-          <w:szCs w:val="24"/>
-          <w:lang w:val="es-ES"/>
-        </w:rPr>
-        <w:t xml:space="preserve"> :</w:t>
+        <w:t>SpringJPA :</w:t>
       </w:r>
       <w:r>
         <w:rPr>
@@ -4745,7 +4652,6 @@
           <w:lang w:val="es-ES"/>
         </w:rPr>
       </w:pPr>
-      <w:proofErr w:type="spellStart"/>
       <w:r>
         <w:rPr>
           <w:b/>
@@ -4756,7 +4662,6 @@
         </w:rPr>
         <w:t>MySQLDriver</w:t>
       </w:r>
-      <w:proofErr w:type="spellEnd"/>
       <w:r>
         <w:rPr>
           <w:sz w:val="24"/>
@@ -4779,7 +4684,6 @@
           <w:lang w:val="es-ES"/>
         </w:rPr>
       </w:pPr>
-      <w:proofErr w:type="spellStart"/>
       <w:r>
         <w:rPr>
           <w:b/>
@@ -4788,18 +4692,7 @@
           <w:szCs w:val="24"/>
           <w:lang w:val="es-ES"/>
         </w:rPr>
-        <w:t>SpringWeb</w:t>
-      </w:r>
-      <w:proofErr w:type="spellEnd"/>
-      <w:r>
-        <w:rPr>
-          <w:b/>
-          <w:bCs/>
-          <w:sz w:val="24"/>
-          <w:szCs w:val="24"/>
-          <w:lang w:val="es-ES"/>
-        </w:rPr>
-        <w:t>:</w:t>
+        <w:t>SpringWeb:</w:t>
       </w:r>
       <w:r>
         <w:rPr>
@@ -4895,7 +4788,6 @@
           <w:szCs w:val="24"/>
           <w:lang w:val="es-ES"/>
         </w:rPr>
-        <w:lastRenderedPageBreak/>
         <w:t>Spring Dev Tools:</w:t>
       </w:r>
       <w:r>
@@ -4976,21 +4868,7 @@
         <w:rPr>
           <w:lang w:val="es-ES"/>
         </w:rPr>
-        <w:t xml:space="preserve">configuración con Security para gestionar los accesos a las distintas </w:t>
-      </w:r>
-      <w:proofErr w:type="spellStart"/>
-      <w:r>
-        <w:rPr>
-          <w:lang w:val="es-ES"/>
-        </w:rPr>
-        <w:t>URLs</w:t>
-      </w:r>
-      <w:proofErr w:type="spellEnd"/>
-      <w:r>
-        <w:rPr>
-          <w:lang w:val="es-ES"/>
-        </w:rPr>
-        <w:t xml:space="preserve"> y sus autorizaciones.</w:t>
+        <w:t>configuración con Security para gestionar los accesos a las distintas URLs y sus autorizaciones.</w:t>
       </w:r>
     </w:p>
     <w:p>
@@ -5016,16 +4894,8 @@
         <w:rPr>
           <w:lang w:val="es-ES"/>
         </w:rPr>
-        <w:t xml:space="preserve">r el acceso a todos las siguientes </w:t>
-      </w:r>
-      <w:proofErr w:type="spellStart"/>
-      <w:r>
-        <w:rPr>
-          <w:lang w:val="es-ES"/>
-        </w:rPr>
-        <w:t>URLs</w:t>
-      </w:r>
-      <w:proofErr w:type="spellEnd"/>
+        <w:t>r el acceso a todos las siguientes URLs</w:t>
+      </w:r>
     </w:p>
     <w:p>
       <w:pPr>
@@ -5207,9 +5077,9 @@
           <w:bCs/>
           <w:lang w:val="es-ES"/>
         </w:rPr>
+        <w:lastRenderedPageBreak/>
         <w:t>(“/categorías/</w:t>
       </w:r>
-      <w:proofErr w:type="spellStart"/>
       <w:r>
         <w:rPr>
           <w:b/>
@@ -5218,7 +5088,6 @@
         </w:rPr>
         <w:t>productossaludables</w:t>
       </w:r>
-      <w:proofErr w:type="spellEnd"/>
       <w:r>
         <w:rPr>
           <w:b/>
@@ -5262,18 +5131,8 @@
           <w:bCs/>
           <w:lang w:val="es-ES"/>
         </w:rPr>
-        <w:t>(“/categorías/</w:t>
-      </w:r>
-      <w:proofErr w:type="spellStart"/>
-      <w:r>
-        <w:rPr>
-          <w:b/>
-          <w:bCs/>
-          <w:lang w:val="es-ES"/>
-        </w:rPr>
-        <w:t>productosVarios</w:t>
-      </w:r>
-      <w:proofErr w:type="spellEnd"/>
+        <w:t>(“/categorías/productosVarios</w:t>
+      </w:r>
       <w:r>
         <w:rPr>
           <w:b/>
@@ -5337,18 +5196,8 @@
           <w:bCs/>
           <w:lang w:val="es-ES"/>
         </w:rPr>
-        <w:t>(“/categorías/verduras/</w:t>
-      </w:r>
-      <w:proofErr w:type="spellStart"/>
-      <w:r>
-        <w:rPr>
-          <w:b/>
-          <w:bCs/>
-          <w:lang w:val="es-ES"/>
-        </w:rPr>
-        <w:t>verUno</w:t>
-      </w:r>
-      <w:proofErr w:type="spellEnd"/>
+        <w:t>(“/categorías/verduras/verUno</w:t>
+      </w:r>
       <w:r>
         <w:rPr>
           <w:b/>
@@ -5400,18 +5249,8 @@
           <w:bCs/>
           <w:lang w:val="es-ES"/>
         </w:rPr>
-        <w:t>(“/categorías/fruta/</w:t>
-      </w:r>
-      <w:proofErr w:type="spellStart"/>
-      <w:r>
-        <w:rPr>
-          <w:b/>
-          <w:bCs/>
-          <w:lang w:val="es-ES"/>
-        </w:rPr>
-        <w:t>verUno</w:t>
-      </w:r>
-      <w:proofErr w:type="spellEnd"/>
+        <w:t>(“/categorías/fruta/verUno</w:t>
+      </w:r>
       <w:r>
         <w:rPr>
           <w:b/>
@@ -5467,36 +5306,8 @@
           <w:bCs/>
           <w:lang w:val="es-ES"/>
         </w:rPr>
-        <w:t>(“/categorías/</w:t>
-      </w:r>
-      <w:proofErr w:type="spellStart"/>
-      <w:r>
-        <w:rPr>
-          <w:b/>
-          <w:bCs/>
-          <w:lang w:val="es-ES"/>
-        </w:rPr>
-        <w:t>productosVarios</w:t>
-      </w:r>
-      <w:proofErr w:type="spellEnd"/>
-      <w:r>
-        <w:rPr>
-          <w:b/>
-          <w:bCs/>
-          <w:lang w:val="es-ES"/>
-        </w:rPr>
-        <w:t>/</w:t>
-      </w:r>
-      <w:proofErr w:type="spellStart"/>
-      <w:r>
-        <w:rPr>
-          <w:b/>
-          <w:bCs/>
-          <w:lang w:val="es-ES"/>
-        </w:rPr>
-        <w:t>verUno</w:t>
-      </w:r>
-      <w:proofErr w:type="spellEnd"/>
+        <w:t>(“/categorías/productosVarios/verUno</w:t>
+      </w:r>
       <w:r>
         <w:rPr>
           <w:b/>
@@ -5552,25 +5363,7 @@
           <w:bCs/>
           <w:lang w:val="es-ES"/>
         </w:rPr>
-        <w:t>(“/</w:t>
-      </w:r>
-      <w:proofErr w:type="spellStart"/>
-      <w:r>
-        <w:rPr>
-          <w:b/>
-          <w:bCs/>
-          <w:lang w:val="es-ES"/>
-        </w:rPr>
-        <w:t>login</w:t>
-      </w:r>
-      <w:proofErr w:type="spellEnd"/>
-      <w:r>
-        <w:rPr>
-          <w:b/>
-          <w:bCs/>
-          <w:lang w:val="es-ES"/>
-        </w:rPr>
-        <w:t>”)</w:t>
+        <w:t>(“/login”)</w:t>
       </w:r>
       <w:r>
         <w:rPr>
@@ -5613,25 +5406,7 @@
           <w:bCs/>
           <w:lang w:val="es-ES"/>
         </w:rPr>
-        <w:t>(“/</w:t>
-      </w:r>
-      <w:proofErr w:type="spellStart"/>
-      <w:r>
-        <w:rPr>
-          <w:b/>
-          <w:bCs/>
-          <w:lang w:val="es-ES"/>
-        </w:rPr>
-        <w:t>singup</w:t>
-      </w:r>
-      <w:proofErr w:type="spellEnd"/>
-      <w:r>
-        <w:rPr>
-          <w:b/>
-          <w:bCs/>
-          <w:lang w:val="es-ES"/>
-        </w:rPr>
-        <w:t>”)</w:t>
+        <w:t>(“/singup”)</w:t>
       </w:r>
       <w:r>
         <w:rPr>
@@ -5660,25 +5435,7 @@
           <w:bCs/>
           <w:lang w:val="es-ES"/>
         </w:rPr>
-        <w:t>(“/</w:t>
-      </w:r>
-      <w:proofErr w:type="spellStart"/>
-      <w:r>
-        <w:rPr>
-          <w:b/>
-          <w:bCs/>
-          <w:lang w:val="es-ES"/>
-        </w:rPr>
-        <w:t>logout</w:t>
-      </w:r>
-      <w:proofErr w:type="spellEnd"/>
-      <w:r>
-        <w:rPr>
-          <w:b/>
-          <w:bCs/>
-          <w:lang w:val="es-ES"/>
-        </w:rPr>
-        <w:t>”)</w:t>
+        <w:t>(“/logout”)</w:t>
       </w:r>
       <w:r>
         <w:rPr>
@@ -5771,21 +5528,7 @@
         <w:rPr>
           <w:lang w:val="es-ES"/>
         </w:rPr>
-        <w:t xml:space="preserve">Tendremos otras </w:t>
-      </w:r>
-      <w:proofErr w:type="spellStart"/>
-      <w:r>
-        <w:rPr>
-          <w:lang w:val="es-ES"/>
-        </w:rPr>
-        <w:t>URLs</w:t>
-      </w:r>
-      <w:proofErr w:type="spellEnd"/>
-      <w:r>
-        <w:rPr>
-          <w:lang w:val="es-ES"/>
-        </w:rPr>
-        <w:t xml:space="preserve"> que estas solo aparecerán disponibles si eres un cliente registrado:</w:t>
+        <w:t>Tendremos otras URLs que estas solo aparecerán disponibles si eres un cliente registrado:</w:t>
       </w:r>
     </w:p>
     <w:p>
@@ -5806,25 +5549,7 @@
           <w:bCs/>
           <w:lang w:val="es-ES"/>
         </w:rPr>
-        <w:t>(“/</w:t>
-      </w:r>
-      <w:proofErr w:type="spellStart"/>
-      <w:r>
-        <w:rPr>
-          <w:b/>
-          <w:bCs/>
-          <w:lang w:val="es-ES"/>
-        </w:rPr>
-        <w:t>miUsuario</w:t>
-      </w:r>
-      <w:proofErr w:type="spellEnd"/>
-      <w:r>
-        <w:rPr>
-          <w:b/>
-          <w:bCs/>
-          <w:lang w:val="es-ES"/>
-        </w:rPr>
-        <w:t xml:space="preserve">”) </w:t>
+        <w:t xml:space="preserve">(“/miUsuario”) </w:t>
       </w:r>
       <w:r>
         <w:rPr>
@@ -5863,25 +5588,7 @@
           <w:bCs/>
           <w:lang w:val="es-ES"/>
         </w:rPr>
-        <w:t>(“/</w:t>
-      </w:r>
-      <w:proofErr w:type="spellStart"/>
-      <w:r>
-        <w:rPr>
-          <w:b/>
-          <w:bCs/>
-          <w:lang w:val="es-ES"/>
-        </w:rPr>
-        <w:t>miUsuario</w:t>
-      </w:r>
-      <w:proofErr w:type="spellEnd"/>
-      <w:r>
-        <w:rPr>
-          <w:b/>
-          <w:bCs/>
-          <w:lang w:val="es-ES"/>
-        </w:rPr>
-        <w:t>/modificar</w:t>
+        <w:t>(“/miUsuario/modificar</w:t>
       </w:r>
       <w:r>
         <w:rPr>
@@ -5924,36 +5631,8 @@
           <w:bCs/>
           <w:lang w:val="es-ES"/>
         </w:rPr>
-        <w:t>(“/</w:t>
-      </w:r>
-      <w:proofErr w:type="spellStart"/>
-      <w:r>
-        <w:rPr>
-          <w:b/>
-          <w:bCs/>
-          <w:lang w:val="es-ES"/>
-        </w:rPr>
-        <w:t>miUsuario</w:t>
-      </w:r>
-      <w:proofErr w:type="spellEnd"/>
-      <w:r>
-        <w:rPr>
-          <w:b/>
-          <w:bCs/>
-          <w:lang w:val="es-ES"/>
-        </w:rPr>
-        <w:t>/</w:t>
-      </w:r>
-      <w:proofErr w:type="spellStart"/>
-      <w:r>
-        <w:rPr>
-          <w:b/>
-          <w:bCs/>
-          <w:lang w:val="es-ES"/>
-        </w:rPr>
-        <w:t>misPedidos</w:t>
-      </w:r>
-      <w:proofErr w:type="spellEnd"/>
+        <w:t>(“/miUsuario/misPedidos</w:t>
+      </w:r>
       <w:r>
         <w:rPr>
           <w:b/>
@@ -5995,7 +5674,6 @@
           <w:bCs/>
           <w:lang w:val="es-ES"/>
         </w:rPr>
-        <w:lastRenderedPageBreak/>
         <w:t>(“/verduras/comprar</w:t>
       </w:r>
       <w:r>
@@ -6106,25 +5784,7 @@
           <w:bCs/>
           <w:lang w:val="es-ES"/>
         </w:rPr>
-        <w:t>(“/</w:t>
-      </w:r>
-      <w:proofErr w:type="spellStart"/>
-      <w:r>
-        <w:rPr>
-          <w:b/>
-          <w:bCs/>
-          <w:lang w:val="es-ES"/>
-        </w:rPr>
-        <w:t>productosVarios</w:t>
-      </w:r>
-      <w:proofErr w:type="spellEnd"/>
-      <w:r>
-        <w:rPr>
-          <w:b/>
-          <w:bCs/>
-          <w:lang w:val="es-ES"/>
-        </w:rPr>
-        <w:t>/comprar</w:t>
+        <w:t>(“/productosVarios/comprar</w:t>
       </w:r>
       <w:r>
         <w:rPr>
@@ -6184,21 +5844,7 @@
         <w:rPr>
           <w:lang w:val="es-ES"/>
         </w:rPr>
-        <w:t xml:space="preserve"> de Security tendremos otras </w:t>
-      </w:r>
-      <w:proofErr w:type="spellStart"/>
-      <w:r>
-        <w:rPr>
-          <w:lang w:val="es-ES"/>
-        </w:rPr>
-        <w:t>URLs</w:t>
-      </w:r>
-      <w:proofErr w:type="spellEnd"/>
-      <w:r>
-        <w:rPr>
-          <w:lang w:val="es-ES"/>
-        </w:rPr>
-        <w:t xml:space="preserve"> las cuales solo </w:t>
+        <w:t xml:space="preserve"> de Security tendremos otras URLs las cuales solo </w:t>
       </w:r>
       <w:r>
         <w:rPr>
@@ -6432,6 +6078,7 @@
           <w:bCs/>
           <w:lang w:val="es-ES"/>
         </w:rPr>
+        <w:lastRenderedPageBreak/>
         <w:t>(“/verdura/agregar</w:t>
       </w:r>
       <w:r>
@@ -6609,25 +6256,7 @@
           <w:bCs/>
           <w:lang w:val="es-ES"/>
         </w:rPr>
-        <w:t>(“/</w:t>
-      </w:r>
-      <w:proofErr w:type="spellStart"/>
-      <w:r>
-        <w:rPr>
-          <w:b/>
-          <w:bCs/>
-          <w:lang w:val="es-ES"/>
-        </w:rPr>
-        <w:t>productoVario</w:t>
-      </w:r>
-      <w:proofErr w:type="spellEnd"/>
-      <w:r>
-        <w:rPr>
-          <w:b/>
-          <w:bCs/>
-          <w:lang w:val="es-ES"/>
-        </w:rPr>
-        <w:t>/agregar</w:t>
+        <w:t>(“/productoVario/agregar</w:t>
       </w:r>
       <w:r>
         <w:rPr>
@@ -6682,25 +6311,7 @@
           <w:bCs/>
           <w:lang w:val="es-ES"/>
         </w:rPr>
-        <w:t>(“/</w:t>
-      </w:r>
-      <w:proofErr w:type="spellStart"/>
-      <w:r>
-        <w:rPr>
-          <w:b/>
-          <w:bCs/>
-          <w:lang w:val="es-ES"/>
-        </w:rPr>
-        <w:t>productoVario</w:t>
-      </w:r>
-      <w:proofErr w:type="spellEnd"/>
-      <w:r>
-        <w:rPr>
-          <w:b/>
-          <w:bCs/>
-          <w:lang w:val="es-ES"/>
-        </w:rPr>
-        <w:t>/modificar</w:t>
+        <w:t>(“/productoVario/modificar</w:t>
       </w:r>
       <w:r>
         <w:rPr>
@@ -6755,25 +6366,7 @@
           <w:bCs/>
           <w:lang w:val="es-ES"/>
         </w:rPr>
-        <w:t>(“/</w:t>
-      </w:r>
-      <w:proofErr w:type="spellStart"/>
-      <w:r>
-        <w:rPr>
-          <w:b/>
-          <w:bCs/>
-          <w:lang w:val="es-ES"/>
-        </w:rPr>
-        <w:t>productoVario</w:t>
-      </w:r>
-      <w:proofErr w:type="spellEnd"/>
-      <w:r>
-        <w:rPr>
-          <w:b/>
-          <w:bCs/>
-          <w:lang w:val="es-ES"/>
-        </w:rPr>
-        <w:t>/eliminar</w:t>
+        <w:t>(“/productoVario/eliminar</w:t>
       </w:r>
       <w:r>
         <w:rPr>
@@ -6850,21 +6443,7 @@
         <w:rPr>
           <w:lang w:val="es-ES"/>
         </w:rPr>
-        <w:t xml:space="preserve"> donde podremos modificar los parámetros de un usuario, en caso de que ese usuario tenga </w:t>
-      </w:r>
-      <w:proofErr w:type="spellStart"/>
-      <w:r>
-        <w:rPr>
-          <w:lang w:val="es-ES"/>
-        </w:rPr>
-        <w:t>algun</w:t>
-      </w:r>
-      <w:proofErr w:type="spellEnd"/>
-      <w:r>
-        <w:rPr>
-          <w:lang w:val="es-ES"/>
-        </w:rPr>
-        <w:t xml:space="preserve"> problema en modificar su usuario</w:t>
+        <w:t xml:space="preserve"> donde podremos modificar los parámetros de un usuario, en caso de que ese usuario tenga algun problema en modificar su usuario</w:t>
       </w:r>
     </w:p>
     <w:p>
@@ -6929,21 +6508,7 @@
         <w:rPr>
           <w:lang w:val="es-ES"/>
         </w:rPr>
-        <w:t xml:space="preserve">Con todas estas rutas se podría decir que tenemos la estructura de nuestra pagina definida y controlada los accesos a las diferentes rutas con </w:t>
-      </w:r>
-      <w:proofErr w:type="spellStart"/>
-      <w:r>
-        <w:rPr>
-          <w:lang w:val="es-ES"/>
-        </w:rPr>
-        <w:t>SpringSecurity</w:t>
-      </w:r>
-      <w:proofErr w:type="spellEnd"/>
-      <w:r>
-        <w:rPr>
-          <w:lang w:val="es-ES"/>
-        </w:rPr>
-        <w:t>.</w:t>
+        <w:t>Con todas estas rutas se podría decir que tenemos la estructura de nuestra pagina definida y controlada los accesos a las diferentes rutas con SpringSecurity.</w:t>
       </w:r>
     </w:p>
     <w:p>
@@ -6973,22 +6538,7 @@
         <w:rPr>
           <w:lang w:val="es-ES"/>
         </w:rPr>
-        <w:lastRenderedPageBreak/>
-        <w:t xml:space="preserve">Ahora para gestionar todas estas </w:t>
-      </w:r>
-      <w:proofErr w:type="spellStart"/>
-      <w:r>
-        <w:rPr>
-          <w:lang w:val="es-ES"/>
-        </w:rPr>
-        <w:t>URLs</w:t>
-      </w:r>
-      <w:proofErr w:type="spellEnd"/>
-      <w:r>
-        <w:rPr>
-          <w:lang w:val="es-ES"/>
-        </w:rPr>
-        <w:t xml:space="preserve"> vamos a crear 4 controladores que gestionaran las diferentes </w:t>
+        <w:t xml:space="preserve">Ahora para gestionar todas estas URLs vamos a crear 4 controladores que gestionaran las diferentes </w:t>
       </w:r>
       <w:r>
         <w:rPr>
@@ -7029,43 +6579,19 @@
           <w:lang w:val="es-ES"/>
         </w:rPr>
       </w:pPr>
-      <w:proofErr w:type="spellStart"/>
-      <w:r>
-        <w:rPr>
-          <w:b/>
-          <w:bCs/>
-          <w:lang w:val="es-ES"/>
-        </w:rPr>
-        <w:t>HomeRestController</w:t>
-      </w:r>
-      <w:proofErr w:type="spellEnd"/>
-      <w:r>
-        <w:rPr>
-          <w:b/>
-          <w:bCs/>
-          <w:lang w:val="es-ES"/>
-        </w:rPr>
-        <w:t>:</w:t>
-      </w:r>
-      <w:r>
-        <w:rPr>
-          <w:lang w:val="es-ES"/>
-        </w:rPr>
-        <w:t xml:space="preserve"> hará todas las peticiones del home, </w:t>
-      </w:r>
-      <w:proofErr w:type="spellStart"/>
-      <w:r>
-        <w:rPr>
-          <w:lang w:val="es-ES"/>
-        </w:rPr>
-        <w:t>login</w:t>
-      </w:r>
-      <w:proofErr w:type="spellEnd"/>
-      <w:r>
-        <w:rPr>
-          <w:lang w:val="es-ES"/>
-        </w:rPr>
-        <w:t>, registrar….</w:t>
+      <w:r>
+        <w:rPr>
+          <w:b/>
+          <w:bCs/>
+          <w:lang w:val="es-ES"/>
+        </w:rPr>
+        <w:t>HomeRestController:</w:t>
+      </w:r>
+      <w:r>
+        <w:rPr>
+          <w:lang w:val="es-ES"/>
+        </w:rPr>
+        <w:t xml:space="preserve"> hará todas las peticiones del home, login, registrar….</w:t>
       </w:r>
     </w:p>
     <w:p>
@@ -7080,23 +6606,13 @@
           <w:lang w:val="es-ES"/>
         </w:rPr>
       </w:pPr>
-      <w:proofErr w:type="spellStart"/>
-      <w:r>
-        <w:rPr>
-          <w:b/>
-          <w:bCs/>
-          <w:lang w:val="es-ES"/>
-        </w:rPr>
-        <w:t>UsuarioRestController</w:t>
-      </w:r>
-      <w:proofErr w:type="spellEnd"/>
-      <w:r>
-        <w:rPr>
-          <w:b/>
-          <w:bCs/>
-          <w:lang w:val="es-ES"/>
-        </w:rPr>
-        <w:t>:</w:t>
+      <w:r>
+        <w:rPr>
+          <w:b/>
+          <w:bCs/>
+          <w:lang w:val="es-ES"/>
+        </w:rPr>
+        <w:t>UsuarioRestController:</w:t>
       </w:r>
       <w:r>
         <w:rPr>
@@ -7117,23 +6633,13 @@
           <w:lang w:val="es-ES"/>
         </w:rPr>
       </w:pPr>
-      <w:proofErr w:type="spellStart"/>
-      <w:r>
-        <w:rPr>
-          <w:b/>
-          <w:bCs/>
-          <w:lang w:val="es-ES"/>
-        </w:rPr>
-        <w:t>VerdurasRestController</w:t>
-      </w:r>
-      <w:proofErr w:type="spellEnd"/>
-      <w:r>
-        <w:rPr>
-          <w:b/>
-          <w:bCs/>
-          <w:lang w:val="es-ES"/>
-        </w:rPr>
-        <w:t>:</w:t>
+      <w:r>
+        <w:rPr>
+          <w:b/>
+          <w:bCs/>
+          <w:lang w:val="es-ES"/>
+        </w:rPr>
+        <w:t>VerdurasRestController:</w:t>
       </w:r>
       <w:r>
         <w:rPr>
@@ -7154,23 +6660,13 @@
           <w:lang w:val="es-ES"/>
         </w:rPr>
       </w:pPr>
-      <w:proofErr w:type="spellStart"/>
-      <w:r>
-        <w:rPr>
-          <w:b/>
-          <w:bCs/>
-          <w:lang w:val="es-ES"/>
-        </w:rPr>
-        <w:t>FrutaRestController</w:t>
-      </w:r>
-      <w:proofErr w:type="spellEnd"/>
-      <w:r>
-        <w:rPr>
-          <w:b/>
-          <w:bCs/>
-          <w:lang w:val="es-ES"/>
-        </w:rPr>
-        <w:t>:</w:t>
+      <w:r>
+        <w:rPr>
+          <w:b/>
+          <w:bCs/>
+          <w:lang w:val="es-ES"/>
+        </w:rPr>
+        <w:t>FrutaRestController:</w:t>
       </w:r>
       <w:r>
         <w:rPr>
@@ -7191,23 +6687,13 @@
           <w:lang w:val="es-ES"/>
         </w:rPr>
       </w:pPr>
-      <w:proofErr w:type="spellStart"/>
-      <w:r>
-        <w:rPr>
-          <w:b/>
-          <w:bCs/>
-          <w:lang w:val="es-ES"/>
-        </w:rPr>
-        <w:t>ProductosVariosRestController</w:t>
-      </w:r>
-      <w:proofErr w:type="spellEnd"/>
-      <w:r>
-        <w:rPr>
-          <w:b/>
-          <w:bCs/>
-          <w:lang w:val="es-ES"/>
-        </w:rPr>
-        <w:t>:</w:t>
+      <w:r>
+        <w:rPr>
+          <w:b/>
+          <w:bCs/>
+          <w:lang w:val="es-ES"/>
+        </w:rPr>
+        <w:t>ProductosVariosRestController:</w:t>
       </w:r>
       <w:r>
         <w:rPr>
@@ -7248,7 +6734,6 @@
           <w:lang w:val="es-ES"/>
         </w:rPr>
       </w:pPr>
-      <w:proofErr w:type="spellStart"/>
       <w:r>
         <w:rPr>
           <w:b/>
@@ -7256,9 +6741,9 @@
           <w:u w:val="single"/>
           <w:lang w:val="es-ES"/>
         </w:rPr>
+        <w:lastRenderedPageBreak/>
         <w:t>HomeRestController</w:t>
       </w:r>
-      <w:proofErr w:type="spellEnd"/>
     </w:p>
     <w:p>
       <w:pPr>
@@ -7429,7 +6914,6 @@
           <w:lang w:val="en-GB"/>
         </w:rPr>
       </w:pPr>
-      <w:proofErr w:type="spellStart"/>
       <w:r>
         <w:rPr>
           <w:b/>
@@ -7439,7 +6923,6 @@
         </w:rPr>
         <w:t>UsuarioRestController</w:t>
       </w:r>
-      <w:proofErr w:type="spellEnd"/>
     </w:p>
     <w:p>
       <w:pPr>
@@ -7670,7 +7153,6 @@
           <w:lang w:val="es-ES"/>
         </w:rPr>
       </w:pPr>
-      <w:proofErr w:type="spellStart"/>
       <w:r>
         <w:rPr>
           <w:b/>
@@ -7680,7 +7162,6 @@
         </w:rPr>
         <w:t>VerdurasRestController</w:t>
       </w:r>
-      <w:proofErr w:type="spellEnd"/>
     </w:p>
     <w:p>
       <w:pPr>
@@ -7907,7 +7388,6 @@
           <w:bCs/>
           <w:lang w:val="es-ES"/>
         </w:rPr>
-        <w:lastRenderedPageBreak/>
         <w:t>@</w:t>
       </w:r>
       <w:r>
@@ -8057,7 +7537,6 @@
           <w:lang w:val="es-ES"/>
         </w:rPr>
       </w:pPr>
-      <w:proofErr w:type="spellStart"/>
       <w:r>
         <w:rPr>
           <w:b/>
@@ -8076,7 +7555,6 @@
         </w:rPr>
         <w:t>RestController</w:t>
       </w:r>
-      <w:proofErr w:type="spellEnd"/>
     </w:p>
     <w:p>
       <w:pPr>
@@ -8469,7 +7947,6 @@
           <w:lang w:val="es-ES"/>
         </w:rPr>
       </w:pPr>
-      <w:proofErr w:type="spellStart"/>
       <w:r>
         <w:rPr>
           <w:b/>
@@ -8488,7 +7965,6 @@
         </w:rPr>
         <w:t>RestController</w:t>
       </w:r>
-      <w:proofErr w:type="spellEnd"/>
     </w:p>
     <w:p>
       <w:pPr>
@@ -8511,6 +7987,7 @@
           <w:bCs/>
           <w:lang w:val="es-ES"/>
         </w:rPr>
+        <w:lastRenderedPageBreak/>
         <w:t>@GetMapping(“/</w:t>
       </w:r>
       <w:r>
@@ -9399,7 +8876,7 @@
 </file>
 
 <file path=word/endnotes.xml><?xml version="1.0" encoding="utf-8"?>
-<w:endnotes xmlns:wpc="http://schemas.microsoft.com/office/word/2010/wordprocessingCanvas" xmlns:cx="http://schemas.microsoft.com/office/drawing/2014/chartex" xmlns:cx1="http://schemas.microsoft.com/office/drawing/2015/9/8/chartex" xmlns:cx2="http://schemas.microsoft.com/office/drawing/2015/10/21/chartex" xmlns:cx3="http://schemas.microsoft.com/office/drawing/2016/5/9/chartex" xmlns:cx4="http://schemas.microsoft.com/office/drawing/2016/5/10/chartex" xmlns:cx5="http://schemas.microsoft.com/office/drawing/2016/5/11/chartex" xmlns:cx6="http://schemas.microsoft.com/office/drawing/2016/5/12/chartex" xmlns:cx7="http://schemas.microsoft.com/office/drawing/2016/5/13/chartex" xmlns:cx8="http://schemas.microsoft.com/office/drawing/2016/5/14/chartex" xmlns:mc="http://schemas.openxmlformats.org/markup-compatibility/2006" xmlns:aink="http://schemas.microsoft.com/office/drawing/2016/ink" xmlns:am3d="http://schemas.microsoft.com/office/drawing/2017/model3d" xmlns:o="urn:schemas-microsoft-com:office:office" xmlns:oel="http://schemas.microsoft.com/office/2019/extlst" xmlns:r="http://schemas.openxmlformats.org/officeDocument/2006/relationships" xmlns:m="http://schemas.openxmlformats.org/officeDocument/2006/math" xmlns:v="urn:schemas-microsoft-com:vml" xmlns:wp14="http://schemas.microsoft.com/office/word/2010/wordprocessingDrawing" xmlns:wp="http://schemas.openxmlformats.org/drawingml/2006/wordprocessingDrawing" xmlns:w10="urn:schemas-microsoft-com:office:word" xmlns:w="http://schemas.openxmlformats.org/wordprocessingml/2006/main" xmlns:w14="http://schemas.microsoft.com/office/word/2010/wordml" xmlns:w15="http://schemas.microsoft.com/office/word/2012/wordml" xmlns:w16cex="http://schemas.microsoft.com/office/word/2018/wordml/cex" xmlns:w16cid="http://schemas.microsoft.com/office/word/2016/wordml/cid" xmlns:w16="http://schemas.microsoft.com/office/word/2018/wordml" xmlns:w16sdtdh="http://schemas.microsoft.com/office/word/2020/wordml/sdtdatahash" xmlns:w16se="http://schemas.microsoft.com/office/word/2015/wordml/symex" xmlns:wpg="http://schemas.microsoft.com/office/word/2010/wordprocessingGroup" xmlns:wpi="http://schemas.microsoft.com/office/word/2010/wordprocessingInk" xmlns:wne="http://schemas.microsoft.com/office/word/2006/wordml" xmlns:wps="http://schemas.microsoft.com/office/word/2010/wordprocessingShape" mc:Ignorable="w14 w15 w16se w16cid w16 w16cex w16sdtdh wp14">
+<w:endnotes xmlns:wpc="http://schemas.microsoft.com/office/word/2010/wordprocessingCanvas" xmlns:cx="http://schemas.microsoft.com/office/drawing/2014/chartex" xmlns:cx1="http://schemas.microsoft.com/office/drawing/2015/9/8/chartex" xmlns:cx2="http://schemas.microsoft.com/office/drawing/2015/10/21/chartex" xmlns:cx3="http://schemas.microsoft.com/office/drawing/2016/5/9/chartex" xmlns:cx4="http://schemas.microsoft.com/office/drawing/2016/5/10/chartex" xmlns:cx5="http://schemas.microsoft.com/office/drawing/2016/5/11/chartex" xmlns:cx6="http://schemas.microsoft.com/office/drawing/2016/5/12/chartex" xmlns:cx7="http://schemas.microsoft.com/office/drawing/2016/5/13/chartex" xmlns:cx8="http://schemas.microsoft.com/office/drawing/2016/5/14/chartex" xmlns:mc="http://schemas.openxmlformats.org/markup-compatibility/2006" xmlns:aink="http://schemas.microsoft.com/office/drawing/2016/ink" xmlns:am3d="http://schemas.microsoft.com/office/drawing/2017/model3d" xmlns:o="urn:schemas-microsoft-com:office:office" xmlns:oel="http://schemas.microsoft.com/office/2019/extlst" xmlns:r="http://schemas.openxmlformats.org/officeDocument/2006/relationships" xmlns:m="http://schemas.openxmlformats.org/officeDocument/2006/math" xmlns:v="urn:schemas-microsoft-com:vml" xmlns:wp14="http://schemas.microsoft.com/office/word/2010/wordprocessingDrawing" xmlns:wp="http://schemas.openxmlformats.org/drawingml/2006/wordprocessingDrawing" xmlns:w10="urn:schemas-microsoft-com:office:word" xmlns:w="http://schemas.openxmlformats.org/wordprocessingml/2006/main" xmlns:w14="http://schemas.microsoft.com/office/word/2010/wordml" xmlns:w15="http://schemas.microsoft.com/office/word/2012/wordml" xmlns:w16cex="http://schemas.microsoft.com/office/word/2018/wordml/cex" xmlns:w16cid="http://schemas.microsoft.com/office/word/2016/wordml/cid" xmlns:w16="http://schemas.microsoft.com/office/word/2018/wordml" xmlns:w16du="http://schemas.microsoft.com/office/word/2023/wordml/word16du" xmlns:w16sdtdh="http://schemas.microsoft.com/office/word/2020/wordml/sdtdatahash" xmlns:w16se="http://schemas.microsoft.com/office/word/2015/wordml/symex" xmlns:wpg="http://schemas.microsoft.com/office/word/2010/wordprocessingGroup" xmlns:wpi="http://schemas.microsoft.com/office/word/2010/wordprocessingInk" xmlns:wne="http://schemas.microsoft.com/office/word/2006/wordml" xmlns:wps="http://schemas.microsoft.com/office/word/2010/wordprocessingShape" mc:Ignorable="w14 w15 w16se w16cid w16 w16cex w16sdtdh w16du wp14">
   <w:endnote w:type="separator" w:id="-1">
     <w:p>
       <w:pPr>
@@ -9424,7 +8901,7 @@
 </file>
 
 <file path=word/footer1.xml><?xml version="1.0" encoding="utf-8"?>
-<w:ftr xmlns:wpc="http://schemas.microsoft.com/office/word/2010/wordprocessingCanvas" xmlns:cx="http://schemas.microsoft.com/office/drawing/2014/chartex" xmlns:cx1="http://schemas.microsoft.com/office/drawing/2015/9/8/chartex" xmlns:cx2="http://schemas.microsoft.com/office/drawing/2015/10/21/chartex" xmlns:cx3="http://schemas.microsoft.com/office/drawing/2016/5/9/chartex" xmlns:cx4="http://schemas.microsoft.com/office/drawing/2016/5/10/chartex" xmlns:cx5="http://schemas.microsoft.com/office/drawing/2016/5/11/chartex" xmlns:cx6="http://schemas.microsoft.com/office/drawing/2016/5/12/chartex" xmlns:cx7="http://schemas.microsoft.com/office/drawing/2016/5/13/chartex" xmlns:cx8="http://schemas.microsoft.com/office/drawing/2016/5/14/chartex" xmlns:mc="http://schemas.openxmlformats.org/markup-compatibility/2006" xmlns:aink="http://schemas.microsoft.com/office/drawing/2016/ink" xmlns:am3d="http://schemas.microsoft.com/office/drawing/2017/model3d" xmlns:o="urn:schemas-microsoft-com:office:office" xmlns:oel="http://schemas.microsoft.com/office/2019/extlst" xmlns:r="http://schemas.openxmlformats.org/officeDocument/2006/relationships" xmlns:m="http://schemas.openxmlformats.org/officeDocument/2006/math" xmlns:v="urn:schemas-microsoft-com:vml" xmlns:wp14="http://schemas.microsoft.com/office/word/2010/wordprocessingDrawing" xmlns:wp="http://schemas.openxmlformats.org/drawingml/2006/wordprocessingDrawing" xmlns:w10="urn:schemas-microsoft-com:office:word" xmlns:w="http://schemas.openxmlformats.org/wordprocessingml/2006/main" xmlns:w14="http://schemas.microsoft.com/office/word/2010/wordml" xmlns:w15="http://schemas.microsoft.com/office/word/2012/wordml" xmlns:w16cex="http://schemas.microsoft.com/office/word/2018/wordml/cex" xmlns:w16cid="http://schemas.microsoft.com/office/word/2016/wordml/cid" xmlns:w16="http://schemas.microsoft.com/office/word/2018/wordml" xmlns:w16sdtdh="http://schemas.microsoft.com/office/word/2020/wordml/sdtdatahash" xmlns:w16se="http://schemas.microsoft.com/office/word/2015/wordml/symex" xmlns:wpg="http://schemas.microsoft.com/office/word/2010/wordprocessingGroup" xmlns:wpi="http://schemas.microsoft.com/office/word/2010/wordprocessingInk" xmlns:wne="http://schemas.microsoft.com/office/word/2006/wordml" xmlns:wps="http://schemas.microsoft.com/office/word/2010/wordprocessingShape" mc:Ignorable="w14 w15 w16se w16cid w16 w16cex w16sdtdh wp14">
+<w:ftr xmlns:wpc="http://schemas.microsoft.com/office/word/2010/wordprocessingCanvas" xmlns:cx="http://schemas.microsoft.com/office/drawing/2014/chartex" xmlns:cx1="http://schemas.microsoft.com/office/drawing/2015/9/8/chartex" xmlns:cx2="http://schemas.microsoft.com/office/drawing/2015/10/21/chartex" xmlns:cx3="http://schemas.microsoft.com/office/drawing/2016/5/9/chartex" xmlns:cx4="http://schemas.microsoft.com/office/drawing/2016/5/10/chartex" xmlns:cx5="http://schemas.microsoft.com/office/drawing/2016/5/11/chartex" xmlns:cx6="http://schemas.microsoft.com/office/drawing/2016/5/12/chartex" xmlns:cx7="http://schemas.microsoft.com/office/drawing/2016/5/13/chartex" xmlns:cx8="http://schemas.microsoft.com/office/drawing/2016/5/14/chartex" xmlns:mc="http://schemas.openxmlformats.org/markup-compatibility/2006" xmlns:aink="http://schemas.microsoft.com/office/drawing/2016/ink" xmlns:am3d="http://schemas.microsoft.com/office/drawing/2017/model3d" xmlns:o="urn:schemas-microsoft-com:office:office" xmlns:oel="http://schemas.microsoft.com/office/2019/extlst" xmlns:r="http://schemas.openxmlformats.org/officeDocument/2006/relationships" xmlns:m="http://schemas.openxmlformats.org/officeDocument/2006/math" xmlns:v="urn:schemas-microsoft-com:vml" xmlns:wp14="http://schemas.microsoft.com/office/word/2010/wordprocessingDrawing" xmlns:wp="http://schemas.openxmlformats.org/drawingml/2006/wordprocessingDrawing" xmlns:w10="urn:schemas-microsoft-com:office:word" xmlns:w="http://schemas.openxmlformats.org/wordprocessingml/2006/main" xmlns:w14="http://schemas.microsoft.com/office/word/2010/wordml" xmlns:w15="http://schemas.microsoft.com/office/word/2012/wordml" xmlns:w16cex="http://schemas.microsoft.com/office/word/2018/wordml/cex" xmlns:w16cid="http://schemas.microsoft.com/office/word/2016/wordml/cid" xmlns:w16="http://schemas.microsoft.com/office/word/2018/wordml" xmlns:w16du="http://schemas.microsoft.com/office/word/2023/wordml/word16du" xmlns:w16sdtdh="http://schemas.microsoft.com/office/word/2020/wordml/sdtdatahash" xmlns:w16se="http://schemas.microsoft.com/office/word/2015/wordml/symex" xmlns:wpg="http://schemas.microsoft.com/office/word/2010/wordprocessingGroup" xmlns:wpi="http://schemas.microsoft.com/office/word/2010/wordprocessingInk" xmlns:wne="http://schemas.microsoft.com/office/word/2006/wordml" xmlns:wps="http://schemas.microsoft.com/office/word/2010/wordprocessingShape" mc:Ignorable="w14 w15 w16se w16cid w16 w16cex w16sdtdh w16du wp14">
   <w:sdt>
     <w:sdtPr>
       <w:id w:val="-203257009"/>
@@ -9488,7 +8965,7 @@
                 </wp:inline>
               </w:drawing>
             </mc:Choice>
-            <mc:Fallback xmlns:w16du="http://schemas.microsoft.com/office/word/2023/wordml/word16du">
+            <mc:Fallback>
               <w:pict>
                 <v:shapetype w14:anchorId="7F9D12B2" id="_x0000_t110" coordsize="21600,21600" o:spt="110" path="m10800,l,10800,10800,21600,21600,10800xe">
                   <v:stroke joinstyle="miter"/>
@@ -9537,7 +9014,7 @@
 </file>
 
 <file path=word/footnotes.xml><?xml version="1.0" encoding="utf-8"?>
-<w:footnotes xmlns:wpc="http://schemas.microsoft.com/office/word/2010/wordprocessingCanvas" xmlns:cx="http://schemas.microsoft.com/office/drawing/2014/chartex" xmlns:cx1="http://schemas.microsoft.com/office/drawing/2015/9/8/chartex" xmlns:cx2="http://schemas.microsoft.com/office/drawing/2015/10/21/chartex" xmlns:cx3="http://schemas.microsoft.com/office/drawing/2016/5/9/chartex" xmlns:cx4="http://schemas.microsoft.com/office/drawing/2016/5/10/chartex" xmlns:cx5="http://schemas.microsoft.com/office/drawing/2016/5/11/chartex" xmlns:cx6="http://schemas.microsoft.com/office/drawing/2016/5/12/chartex" xmlns:cx7="http://schemas.microsoft.com/office/drawing/2016/5/13/chartex" xmlns:cx8="http://schemas.microsoft.com/office/drawing/2016/5/14/chartex" xmlns:mc="http://schemas.openxmlformats.org/markup-compatibility/2006" xmlns:aink="http://schemas.microsoft.com/office/drawing/2016/ink" xmlns:am3d="http://schemas.microsoft.com/office/drawing/2017/model3d" xmlns:o="urn:schemas-microsoft-com:office:office" xmlns:oel="http://schemas.microsoft.com/office/2019/extlst" xmlns:r="http://schemas.openxmlformats.org/officeDocument/2006/relationships" xmlns:m="http://schemas.openxmlformats.org/officeDocument/2006/math" xmlns:v="urn:schemas-microsoft-com:vml" xmlns:wp14="http://schemas.microsoft.com/office/word/2010/wordprocessingDrawing" xmlns:wp="http://schemas.openxmlformats.org/drawingml/2006/wordprocessingDrawing" xmlns:w10="urn:schemas-microsoft-com:office:word" xmlns:w="http://schemas.openxmlformats.org/wordprocessingml/2006/main" xmlns:w14="http://schemas.microsoft.com/office/word/2010/wordml" xmlns:w15="http://schemas.microsoft.com/office/word/2012/wordml" xmlns:w16cex="http://schemas.microsoft.com/office/word/2018/wordml/cex" xmlns:w16cid="http://schemas.microsoft.com/office/word/2016/wordml/cid" xmlns:w16="http://schemas.microsoft.com/office/word/2018/wordml" xmlns:w16sdtdh="http://schemas.microsoft.com/office/word/2020/wordml/sdtdatahash" xmlns:w16se="http://schemas.microsoft.com/office/word/2015/wordml/symex" xmlns:wpg="http://schemas.microsoft.com/office/word/2010/wordprocessingGroup" xmlns:wpi="http://schemas.microsoft.com/office/word/2010/wordprocessingInk" xmlns:wne="http://schemas.microsoft.com/office/word/2006/wordml" xmlns:wps="http://schemas.microsoft.com/office/word/2010/wordprocessingShape" mc:Ignorable="w14 w15 w16se w16cid w16 w16cex w16sdtdh wp14">
+<w:footnotes xmlns:wpc="http://schemas.microsoft.com/office/word/2010/wordprocessingCanvas" xmlns:cx="http://schemas.microsoft.com/office/drawing/2014/chartex" xmlns:cx1="http://schemas.microsoft.com/office/drawing/2015/9/8/chartex" xmlns:cx2="http://schemas.microsoft.com/office/drawing/2015/10/21/chartex" xmlns:cx3="http://schemas.microsoft.com/office/drawing/2016/5/9/chartex" xmlns:cx4="http://schemas.microsoft.com/office/drawing/2016/5/10/chartex" xmlns:cx5="http://schemas.microsoft.com/office/drawing/2016/5/11/chartex" xmlns:cx6="http://schemas.microsoft.com/office/drawing/2016/5/12/chartex" xmlns:cx7="http://schemas.microsoft.com/office/drawing/2016/5/13/chartex" xmlns:cx8="http://schemas.microsoft.com/office/drawing/2016/5/14/chartex" xmlns:mc="http://schemas.openxmlformats.org/markup-compatibility/2006" xmlns:aink="http://schemas.microsoft.com/office/drawing/2016/ink" xmlns:am3d="http://schemas.microsoft.com/office/drawing/2017/model3d" xmlns:o="urn:schemas-microsoft-com:office:office" xmlns:oel="http://schemas.microsoft.com/office/2019/extlst" xmlns:r="http://schemas.openxmlformats.org/officeDocument/2006/relationships" xmlns:m="http://schemas.openxmlformats.org/officeDocument/2006/math" xmlns:v="urn:schemas-microsoft-com:vml" xmlns:wp14="http://schemas.microsoft.com/office/word/2010/wordprocessingDrawing" xmlns:wp="http://schemas.openxmlformats.org/drawingml/2006/wordprocessingDrawing" xmlns:w10="urn:schemas-microsoft-com:office:word" xmlns:w="http://schemas.openxmlformats.org/wordprocessingml/2006/main" xmlns:w14="http://schemas.microsoft.com/office/word/2010/wordml" xmlns:w15="http://schemas.microsoft.com/office/word/2012/wordml" xmlns:w16cex="http://schemas.microsoft.com/office/word/2018/wordml/cex" xmlns:w16cid="http://schemas.microsoft.com/office/word/2016/wordml/cid" xmlns:w16="http://schemas.microsoft.com/office/word/2018/wordml" xmlns:w16du="http://schemas.microsoft.com/office/word/2023/wordml/word16du" xmlns:w16sdtdh="http://schemas.microsoft.com/office/word/2020/wordml/sdtdatahash" xmlns:w16se="http://schemas.microsoft.com/office/word/2015/wordml/symex" xmlns:wpg="http://schemas.microsoft.com/office/word/2010/wordprocessingGroup" xmlns:wpi="http://schemas.microsoft.com/office/word/2010/wordprocessingInk" xmlns:wne="http://schemas.microsoft.com/office/word/2006/wordml" xmlns:wps="http://schemas.microsoft.com/office/word/2010/wordprocessingShape" mc:Ignorable="w14 w15 w16se w16cid w16 w16cex w16sdtdh w16du wp14">
   <w:footnote w:type="separator" w:id="-1">
     <w:p>
       <w:pPr>
@@ -9562,7 +9039,7 @@
 </file>
 
 <file path=word/numbering.xml><?xml version="1.0" encoding="utf-8"?>
-<w:numbering xmlns:wpc="http://schemas.microsoft.com/office/word/2010/wordprocessingCanvas" xmlns:cx="http://schemas.microsoft.com/office/drawing/2014/chartex" xmlns:cx1="http://schemas.microsoft.com/office/drawing/2015/9/8/chartex" xmlns:cx2="http://schemas.microsoft.com/office/drawing/2015/10/21/chartex" xmlns:cx3="http://schemas.microsoft.com/office/drawing/2016/5/9/chartex" xmlns:cx4="http://schemas.microsoft.com/office/drawing/2016/5/10/chartex" xmlns:cx5="http://schemas.microsoft.com/office/drawing/2016/5/11/chartex" xmlns:cx6="http://schemas.microsoft.com/office/drawing/2016/5/12/chartex" xmlns:cx7="http://schemas.microsoft.com/office/drawing/2016/5/13/chartex" xmlns:cx8="http://schemas.microsoft.com/office/drawing/2016/5/14/chartex" xmlns:mc="http://schemas.openxmlformats.org/markup-compatibility/2006" xmlns:aink="http://schemas.microsoft.com/office/drawing/2016/ink" xmlns:am3d="http://schemas.microsoft.com/office/drawing/2017/model3d" xmlns:o="urn:schemas-microsoft-com:office:office" xmlns:oel="http://schemas.microsoft.com/office/2019/extlst" xmlns:r="http://schemas.openxmlformats.org/officeDocument/2006/relationships" xmlns:m="http://schemas.openxmlformats.org/officeDocument/2006/math" xmlns:v="urn:schemas-microsoft-com:vml" xmlns:wp14="http://schemas.microsoft.com/office/word/2010/wordprocessingDrawing" xmlns:wp="http://schemas.openxmlformats.org/drawingml/2006/wordprocessingDrawing" xmlns:w10="urn:schemas-microsoft-com:office:word" xmlns:w="http://schemas.openxmlformats.org/wordprocessingml/2006/main" xmlns:w14="http://schemas.microsoft.com/office/word/2010/wordml" xmlns:w15="http://schemas.microsoft.com/office/word/2012/wordml" xmlns:w16cex="http://schemas.microsoft.com/office/word/2018/wordml/cex" xmlns:w16cid="http://schemas.microsoft.com/office/word/2016/wordml/cid" xmlns:w16="http://schemas.microsoft.com/office/word/2018/wordml" xmlns:w16sdtdh="http://schemas.microsoft.com/office/word/2020/wordml/sdtdatahash" xmlns:w16se="http://schemas.microsoft.com/office/word/2015/wordml/symex" xmlns:wpg="http://schemas.microsoft.com/office/word/2010/wordprocessingGroup" xmlns:wpi="http://schemas.microsoft.com/office/word/2010/wordprocessingInk" xmlns:wne="http://schemas.microsoft.com/office/word/2006/wordml" xmlns:wps="http://schemas.microsoft.com/office/word/2010/wordprocessingShape" mc:Ignorable="w14 w15 w16se w16cid w16 w16cex w16sdtdh wp14">
+<w:numbering xmlns:wpc="http://schemas.microsoft.com/office/word/2010/wordprocessingCanvas" xmlns:cx="http://schemas.microsoft.com/office/drawing/2014/chartex" xmlns:cx1="http://schemas.microsoft.com/office/drawing/2015/9/8/chartex" xmlns:cx2="http://schemas.microsoft.com/office/drawing/2015/10/21/chartex" xmlns:cx3="http://schemas.microsoft.com/office/drawing/2016/5/9/chartex" xmlns:cx4="http://schemas.microsoft.com/office/drawing/2016/5/10/chartex" xmlns:cx5="http://schemas.microsoft.com/office/drawing/2016/5/11/chartex" xmlns:cx6="http://schemas.microsoft.com/office/drawing/2016/5/12/chartex" xmlns:cx7="http://schemas.microsoft.com/office/drawing/2016/5/13/chartex" xmlns:cx8="http://schemas.microsoft.com/office/drawing/2016/5/14/chartex" xmlns:mc="http://schemas.openxmlformats.org/markup-compatibility/2006" xmlns:aink="http://schemas.microsoft.com/office/drawing/2016/ink" xmlns:am3d="http://schemas.microsoft.com/office/drawing/2017/model3d" xmlns:o="urn:schemas-microsoft-com:office:office" xmlns:oel="http://schemas.microsoft.com/office/2019/extlst" xmlns:r="http://schemas.openxmlformats.org/officeDocument/2006/relationships" xmlns:m="http://schemas.openxmlformats.org/officeDocument/2006/math" xmlns:v="urn:schemas-microsoft-com:vml" xmlns:wp14="http://schemas.microsoft.com/office/word/2010/wordprocessingDrawing" xmlns:wp="http://schemas.openxmlformats.org/drawingml/2006/wordprocessingDrawing" xmlns:w10="urn:schemas-microsoft-com:office:word" xmlns:w="http://schemas.openxmlformats.org/wordprocessingml/2006/main" xmlns:w14="http://schemas.microsoft.com/office/word/2010/wordml" xmlns:w15="http://schemas.microsoft.com/office/word/2012/wordml" xmlns:w16cex="http://schemas.microsoft.com/office/word/2018/wordml/cex" xmlns:w16cid="http://schemas.microsoft.com/office/word/2016/wordml/cid" xmlns:w16="http://schemas.microsoft.com/office/word/2018/wordml" xmlns:w16du="http://schemas.microsoft.com/office/word/2023/wordml/word16du" xmlns:w16sdtdh="http://schemas.microsoft.com/office/word/2020/wordml/sdtdatahash" xmlns:w16se="http://schemas.microsoft.com/office/word/2015/wordml/symex" xmlns:wpg="http://schemas.microsoft.com/office/word/2010/wordprocessingGroup" xmlns:wpi="http://schemas.microsoft.com/office/word/2010/wordprocessingInk" xmlns:wne="http://schemas.microsoft.com/office/word/2006/wordml" xmlns:wps="http://schemas.microsoft.com/office/word/2010/wordprocessingShape" mc:Ignorable="w14 w15 w16se w16cid w16 w16cex w16sdtdh w16du wp14">
   <w:abstractNum w:abstractNumId="0" w15:restartNumberingAfterBreak="0">
     <w:nsid w:val="03CE3492"/>
     <w:multiLevelType w:val="hybridMultilevel"/>
@@ -11347,7 +10824,7 @@
 </file>
 
 <file path=word/styles.xml><?xml version="1.0" encoding="utf-8"?>
-<w:styles xmlns:mc="http://schemas.openxmlformats.org/markup-compatibility/2006" xmlns:r="http://schemas.openxmlformats.org/officeDocument/2006/relationships" xmlns:w="http://schemas.openxmlformats.org/wordprocessingml/2006/main" xmlns:w14="http://schemas.microsoft.com/office/word/2010/wordml" xmlns:w15="http://schemas.microsoft.com/office/word/2012/wordml" xmlns:w16cex="http://schemas.microsoft.com/office/word/2018/wordml/cex" xmlns:w16cid="http://schemas.microsoft.com/office/word/2016/wordml/cid" xmlns:w16="http://schemas.microsoft.com/office/word/2018/wordml" xmlns:w16sdtdh="http://schemas.microsoft.com/office/word/2020/wordml/sdtdatahash" xmlns:w16se="http://schemas.microsoft.com/office/word/2015/wordml/symex" mc:Ignorable="w14 w15 w16se w16cid w16 w16cex w16sdtdh">
+<w:styles xmlns:mc="http://schemas.openxmlformats.org/markup-compatibility/2006" xmlns:r="http://schemas.openxmlformats.org/officeDocument/2006/relationships" xmlns:w="http://schemas.openxmlformats.org/wordprocessingml/2006/main" xmlns:w14="http://schemas.microsoft.com/office/word/2010/wordml" xmlns:w15="http://schemas.microsoft.com/office/word/2012/wordml" xmlns:w16cex="http://schemas.microsoft.com/office/word/2018/wordml/cex" xmlns:w16cid="http://schemas.microsoft.com/office/word/2016/wordml/cid" xmlns:w16="http://schemas.microsoft.com/office/word/2018/wordml" xmlns:w16du="http://schemas.microsoft.com/office/word/2023/wordml/word16du" xmlns:w16sdtdh="http://schemas.microsoft.com/office/word/2020/wordml/sdtdatahash" xmlns:w16se="http://schemas.microsoft.com/office/word/2015/wordml/symex" mc:Ignorable="w14 w15 w16se w16cid w16 w16cex w16sdtdh w16du">
   <w:docDefaults>
     <w:rPrDefault>
       <w:rPr>

</xml_diff>